<commit_message>
Started on Intro to Hader files
</commit_message>
<xml_diff>
--- a/Content/2-Introduction to C++ Syntax.docx
+++ b/Content/2-Introduction to C++ Syntax.docx
@@ -293,7 +293,7 @@
           <v:shape id="_x0000_i1025" type="#_x0000_t75" style="width:451.35pt;height:22.85pt" o:ole="">
             <v:imagedata r:id="rId7" o:title=""/>
           </v:shape>
-          <o:OLEObject Type="Embed" ProgID="Word.OpenDocumentText.12" ShapeID="_x0000_i1025" DrawAspect="Content" ObjectID="_1588077539" r:id="rId8"/>
+          <o:OLEObject Type="Embed" ProgID="Word.OpenDocumentText.12" ShapeID="_x0000_i1025" DrawAspect="Content" ObjectID="_1589708930" r:id="rId8"/>
         </w:object>
       </w:r>
     </w:p>
@@ -347,7 +347,7 @@
           <v:shape id="_x0000_i1026" type="#_x0000_t75" style="width:451.35pt;height:33.75pt" o:ole="">
             <v:imagedata r:id="rId9" o:title=""/>
           </v:shape>
-          <o:OLEObject Type="Embed" ProgID="Word.OpenDocumentText.12" ShapeID="_x0000_i1026" DrawAspect="Content" ObjectID="_1588077540" r:id="rId10"/>
+          <o:OLEObject Type="Embed" ProgID="Word.OpenDocumentText.12" ShapeID="_x0000_i1026" DrawAspect="Content" ObjectID="_1589708931" r:id="rId10"/>
         </w:object>
       </w:r>
     </w:p>
@@ -393,7 +393,7 @@
           <v:shape id="_x0000_i1027" type="#_x0000_t75" style="width:451.35pt;height:22.85pt" o:ole="">
             <v:imagedata r:id="rId11" o:title=""/>
           </v:shape>
-          <o:OLEObject Type="Embed" ProgID="Word.OpenDocumentText.12" ShapeID="_x0000_i1027" DrawAspect="Content" ObjectID="_1588077541" r:id="rId12"/>
+          <o:OLEObject Type="Embed" ProgID="Word.OpenDocumentText.12" ShapeID="_x0000_i1027" DrawAspect="Content" ObjectID="_1589708932" r:id="rId12"/>
         </w:object>
       </w:r>
     </w:p>
@@ -585,7 +585,7 @@
               </wp:anchor>
             </w:drawing>
           </mc:Choice>
-          <mc:Fallback>
+          <mc:Fallback xmlns="">
             <w:pict>
               <v:shapetype id="_x0000_t32" coordsize="21600,21600" o:spt="32" o:oned="t" path="m,l21600,21600e" filled="f">
                 <v:path arrowok="t" fillok="f" o:connecttype="none"/>
@@ -659,7 +659,7 @@
               </wp:anchor>
             </w:drawing>
           </mc:Choice>
-          <mc:Fallback>
+          <mc:Fallback xmlns="">
             <w:pict>
               <v:shape id="Straight Arrow Connector 4" o:spid="_x0000_s1026" type="#_x0000_t32" style="position:absolute;margin-left:7.95pt;margin-top:11.75pt;width:0;height:29.3pt;flip:y;z-index:251659264;visibility:visible;mso-wrap-style:square;mso-wrap-distance-left:9pt;mso-wrap-distance-top:0;mso-wrap-distance-right:9pt;mso-wrap-distance-bottom:0;mso-position-horizontal:absolute;mso-position-horizontal-relative:text;mso-position-vertical:absolute;mso-position-vertical-relative:text" o:gfxdata="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" strokecolor="red">
                 <v:stroke endarrow="open"/>
@@ -675,7 +675,7 @@
           <v:shape id="_x0000_i1028" type="#_x0000_t75" style="width:451.35pt;height:22.85pt" o:ole="">
             <v:imagedata r:id="rId13" o:title=""/>
           </v:shape>
-          <o:OLEObject Type="Embed" ProgID="Word.OpenDocumentText.12" ShapeID="_x0000_i1028" DrawAspect="Content" ObjectID="_1588077542" r:id="rId14"/>
+          <o:OLEObject Type="Embed" ProgID="Word.OpenDocumentText.12" ShapeID="_x0000_i1028" DrawAspect="Content" ObjectID="_1589708933" r:id="rId14"/>
         </w:object>
       </w:r>
     </w:p>
@@ -751,7 +751,7 @@
           <v:shape id="_x0000_i1029" type="#_x0000_t75" style="width:451.35pt;height:22.85pt" o:ole="">
             <v:imagedata r:id="rId15" o:title=""/>
           </v:shape>
-          <o:OLEObject Type="Embed" ProgID="Word.OpenDocumentText.12" ShapeID="_x0000_i1029" DrawAspect="Content" ObjectID="_1588077543" r:id="rId16"/>
+          <o:OLEObject Type="Embed" ProgID="Word.OpenDocumentText.12" ShapeID="_x0000_i1029" DrawAspect="Content" ObjectID="_1589708934" r:id="rId16"/>
         </w:object>
       </w:r>
     </w:p>
@@ -959,7 +959,7 @@
           <v:shape id="_x0000_i1030" type="#_x0000_t75" style="width:451.35pt;height:22.85pt" o:ole="">
             <v:imagedata r:id="rId17" o:title=""/>
           </v:shape>
-          <o:OLEObject Type="Embed" ProgID="Word.OpenDocumentText.12" ShapeID="_x0000_i1030" DrawAspect="Content" ObjectID="_1588077544" r:id="rId18"/>
+          <o:OLEObject Type="Embed" ProgID="Word.OpenDocumentText.12" ShapeID="_x0000_i1030" DrawAspect="Content" ObjectID="_1589708935" r:id="rId18"/>
         </w:object>
       </w:r>
     </w:p>
@@ -996,7 +996,7 @@
           <v:shape id="_x0000_i1031" type="#_x0000_t75" style="width:451.35pt;height:35.75pt" o:ole="">
             <v:imagedata r:id="rId19" o:title=""/>
           </v:shape>
-          <o:OLEObject Type="Embed" ProgID="Word.OpenDocumentText.12" ShapeID="_x0000_i1031" DrawAspect="Content" ObjectID="_1588077545" r:id="rId20"/>
+          <o:OLEObject Type="Embed" ProgID="Word.OpenDocumentText.12" ShapeID="_x0000_i1031" DrawAspect="Content" ObjectID="_1589708936" r:id="rId20"/>
         </w:object>
       </w:r>
     </w:p>
@@ -1256,7 +1256,63 @@
     <w:p>
       <w:pPr>
         <w:spacing w:after="0"/>
-      </w:pPr>
+        <w:rPr>
+          <w:b/>
+        </w:rPr>
+      </w:pPr>
+      <w:r>
+        <w:rPr>
+          <w:b/>
+        </w:rPr>
+        <w:t>Getting User Input</w:t>
+      </w:r>
+      <w:bookmarkStart w:id="7" w:name="_GoBack"/>
+      <w:bookmarkEnd w:id="7"/>
+    </w:p>
+    <w:p>
+      <w:pPr>
+        <w:spacing w:after="0"/>
+      </w:pPr>
+      <w:r>
+        <w:t xml:space="preserve">Sometimes we want to get input from the user, to do that uses the </w:t>
+      </w:r>
+      <w:proofErr w:type="spellStart"/>
+      <w:r>
+        <w:rPr>
+          <w:color w:val="00B0F0"/>
+        </w:rPr>
+        <w:t>cin</w:t>
+      </w:r>
+      <w:proofErr w:type="spellEnd"/>
+      <w:r>
+        <w:rPr>
+          <w:color w:val="00B0F0"/>
+        </w:rPr>
+        <w:t xml:space="preserve"> </w:t>
+      </w:r>
+      <w:r>
+        <w:t>mentioned earlier but with a small modification.</w:t>
+      </w:r>
+    </w:p>
+    <w:p>
+      <w:pPr>
+        <w:spacing w:after="0"/>
+      </w:pPr>
+    </w:p>
+    <w:bookmarkStart w:id="8" w:name="_MON_1589708827"/>
+    <w:bookmarkEnd w:id="8"/>
+    <w:p>
+      <w:pPr>
+        <w:spacing w:after="0"/>
+      </w:pPr>
+      <w:r>
+        <w:object w:dxaOrig="9026" w:dyaOrig="1568">
+          <v:shape id="_x0000_i1032" type="#_x0000_t75" style="width:396.75pt;height:69pt" o:ole="">
+            <v:imagedata r:id="rId23" o:title=""/>
+          </v:shape>
+          <o:OLEObject Type="Embed" ProgID="Word.OpenDocumentText.12" ShapeID="_x0000_i1032" DrawAspect="Content" ObjectID="_1589708937" r:id="rId24"/>
+        </w:object>
+      </w:r>
     </w:p>
     <w:p>
       <w:pPr>
@@ -1310,13 +1366,6 @@
       <w:r>
         <w:t>Print out multiple different messages.</w:t>
       </w:r>
-      <w:bookmarkStart w:id="7" w:name="_GoBack"/>
-      <w:bookmarkEnd w:id="7"/>
-    </w:p>
-    <w:p>
-      <w:pPr>
-        <w:spacing w:after="0"/>
-      </w:pPr>
     </w:p>
     <w:p>
       <w:pPr>
@@ -1562,11 +1611,6 @@
       <w:r>
         <w:t>to move to the next line in the console window.</w:t>
       </w:r>
-    </w:p>
-    <w:p>
-      <w:pPr>
-        <w:spacing w:after="0"/>
-      </w:pPr>
     </w:p>
     <w:sectPr>
       <w:pgSz w:w="11906" w:h="16838"/>

</xml_diff>

<commit_message>
Some changes to the tutorials so we can break them up a little further
</commit_message>
<xml_diff>
--- a/Content/2-Introduction to C++ Syntax.docx
+++ b/Content/2-Introduction to C++ Syntax.docx
@@ -293,7 +293,7 @@
           <v:shape id="_x0000_i1025" type="#_x0000_t75" style="width:451.35pt;height:22.85pt" o:ole="">
             <v:imagedata r:id="rId7" o:title=""/>
           </v:shape>
-          <o:OLEObject Type="Embed" ProgID="Word.OpenDocumentText.12" ShapeID="_x0000_i1025" DrawAspect="Content" ObjectID="_1589708930" r:id="rId8"/>
+          <o:OLEObject Type="Embed" ProgID="Word.OpenDocumentText.12" ShapeID="_x0000_i1025" DrawAspect="Content" ObjectID="_1592235556" r:id="rId8"/>
         </w:object>
       </w:r>
     </w:p>
@@ -347,7 +347,7 @@
           <v:shape id="_x0000_i1026" type="#_x0000_t75" style="width:451.35pt;height:33.75pt" o:ole="">
             <v:imagedata r:id="rId9" o:title=""/>
           </v:shape>
-          <o:OLEObject Type="Embed" ProgID="Word.OpenDocumentText.12" ShapeID="_x0000_i1026" DrawAspect="Content" ObjectID="_1589708931" r:id="rId10"/>
+          <o:OLEObject Type="Embed" ProgID="Word.OpenDocumentText.12" ShapeID="_x0000_i1026" DrawAspect="Content" ObjectID="_1592235557" r:id="rId10"/>
         </w:object>
       </w:r>
     </w:p>
@@ -393,7 +393,7 @@
           <v:shape id="_x0000_i1027" type="#_x0000_t75" style="width:451.35pt;height:22.85pt" o:ole="">
             <v:imagedata r:id="rId11" o:title=""/>
           </v:shape>
-          <o:OLEObject Type="Embed" ProgID="Word.OpenDocumentText.12" ShapeID="_x0000_i1027" DrawAspect="Content" ObjectID="_1589708932" r:id="rId12"/>
+          <o:OLEObject Type="Embed" ProgID="Word.OpenDocumentText.12" ShapeID="_x0000_i1027" DrawAspect="Content" ObjectID="_1592235558" r:id="rId12"/>
         </w:object>
       </w:r>
     </w:p>
@@ -675,7 +675,7 @@
           <v:shape id="_x0000_i1028" type="#_x0000_t75" style="width:451.35pt;height:22.85pt" o:ole="">
             <v:imagedata r:id="rId13" o:title=""/>
           </v:shape>
-          <o:OLEObject Type="Embed" ProgID="Word.OpenDocumentText.12" ShapeID="_x0000_i1028" DrawAspect="Content" ObjectID="_1589708933" r:id="rId14"/>
+          <o:OLEObject Type="Embed" ProgID="Word.OpenDocumentText.12" ShapeID="_x0000_i1028" DrawAspect="Content" ObjectID="_1592235559" r:id="rId14"/>
         </w:object>
       </w:r>
     </w:p>
@@ -751,7 +751,7 @@
           <v:shape id="_x0000_i1029" type="#_x0000_t75" style="width:451.35pt;height:22.85pt" o:ole="">
             <v:imagedata r:id="rId15" o:title=""/>
           </v:shape>
-          <o:OLEObject Type="Embed" ProgID="Word.OpenDocumentText.12" ShapeID="_x0000_i1029" DrawAspect="Content" ObjectID="_1589708934" r:id="rId16"/>
+          <o:OLEObject Type="Embed" ProgID="Word.OpenDocumentText.12" ShapeID="_x0000_i1029" DrawAspect="Content" ObjectID="_1592235560" r:id="rId16"/>
         </w:object>
       </w:r>
     </w:p>
@@ -959,7 +959,7 @@
           <v:shape id="_x0000_i1030" type="#_x0000_t75" style="width:451.35pt;height:22.85pt" o:ole="">
             <v:imagedata r:id="rId17" o:title=""/>
           </v:shape>
-          <o:OLEObject Type="Embed" ProgID="Word.OpenDocumentText.12" ShapeID="_x0000_i1030" DrawAspect="Content" ObjectID="_1589708935" r:id="rId18"/>
+          <o:OLEObject Type="Embed" ProgID="Word.OpenDocumentText.12" ShapeID="_x0000_i1030" DrawAspect="Content" ObjectID="_1592235561" r:id="rId18"/>
         </w:object>
       </w:r>
     </w:p>
@@ -996,7 +996,7 @@
           <v:shape id="_x0000_i1031" type="#_x0000_t75" style="width:451.35pt;height:35.75pt" o:ole="">
             <v:imagedata r:id="rId19" o:title=""/>
           </v:shape>
-          <o:OLEObject Type="Embed" ProgID="Word.OpenDocumentText.12" ShapeID="_x0000_i1031" DrawAspect="Content" ObjectID="_1589708936" r:id="rId20"/>
+          <o:OLEObject Type="Embed" ProgID="Word.OpenDocumentText.12" ShapeID="_x0000_i1031" DrawAspect="Content" ObjectID="_1592235562" r:id="rId20"/>
         </w:object>
       </w:r>
     </w:p>
@@ -1266,8 +1266,6 @@
         </w:rPr>
         <w:t>Getting User Input</w:t>
       </w:r>
-      <w:bookmarkStart w:id="7" w:name="_GoBack"/>
-      <w:bookmarkEnd w:id="7"/>
     </w:p>
     <w:p>
       <w:pPr>
@@ -1299,8 +1297,8 @@
         <w:spacing w:after="0"/>
       </w:pPr>
     </w:p>
-    <w:bookmarkStart w:id="8" w:name="_MON_1589708827"/>
-    <w:bookmarkEnd w:id="8"/>
+    <w:bookmarkStart w:id="7" w:name="_MON_1589708827"/>
+    <w:bookmarkEnd w:id="7"/>
     <w:p>
       <w:pPr>
         <w:spacing w:after="0"/>
@@ -1310,7 +1308,7 @@
           <v:shape id="_x0000_i1032" type="#_x0000_t75" style="width:396.75pt;height:69pt" o:ole="">
             <v:imagedata r:id="rId23" o:title=""/>
           </v:shape>
-          <o:OLEObject Type="Embed" ProgID="Word.OpenDocumentText.12" ShapeID="_x0000_i1032" DrawAspect="Content" ObjectID="_1589708937" r:id="rId24"/>
+          <o:OLEObject Type="Embed" ProgID="Word.OpenDocumentText.12" ShapeID="_x0000_i1032" DrawAspect="Content" ObjectID="_1592235563" r:id="rId24"/>
         </w:object>
       </w:r>
     </w:p>
@@ -1318,6 +1316,8 @@
       <w:pPr>
         <w:spacing w:after="0"/>
       </w:pPr>
+      <w:bookmarkStart w:id="8" w:name="_GoBack"/>
+      <w:bookmarkEnd w:id="8"/>
     </w:p>
     <w:p>
       <w:pPr>
@@ -1353,6 +1353,15 @@
       <w:r>
         <w:t>Change the “Hello World!” message to something else.</w:t>
       </w:r>
+      <w:r>
+        <w:t xml:space="preserve"> </w:t>
+      </w:r>
+      <w:r>
+        <w:rPr>
+          <w:color w:val="00B050"/>
+        </w:rPr>
+        <w:t>(difficulty: 1)</w:t>
+      </w:r>
     </w:p>
     <w:p>
       <w:pPr>
@@ -1364,24 +1373,210 @@
         <w:spacing w:after="0"/>
       </w:pPr>
       <w:r>
-        <w:t>Print out multiple different messages.</w:t>
-      </w:r>
-    </w:p>
-    <w:p>
-      <w:pPr>
-        <w:spacing w:after="0"/>
-      </w:pPr>
-    </w:p>
-    <w:p>
-      <w:pPr>
-        <w:spacing w:after="0"/>
-      </w:pPr>
-    </w:p>
-    <w:p>
-      <w:pPr>
-        <w:spacing w:after="0"/>
-      </w:pPr>
-      <w:r>
+        <w:t xml:space="preserve">Create a program that takes two </w:t>
+      </w:r>
+      <w:proofErr w:type="spellStart"/>
+      <w:r>
+        <w:rPr>
+          <w:color w:val="00B0F0"/>
+        </w:rPr>
+        <w:t>int</w:t>
+      </w:r>
+      <w:proofErr w:type="spellEnd"/>
+      <w:r>
+        <w:rPr>
+          <w:color w:val="00B0F0"/>
+        </w:rPr>
+        <w:t xml:space="preserve"> </w:t>
+      </w:r>
+      <w:r>
+        <w:t xml:space="preserve">inputs and prints the result. </w:t>
+      </w:r>
+      <w:r>
+        <w:rPr>
+          <w:color w:val="00B050"/>
+        </w:rPr>
+        <w:t>(difficulty: 1)</w:t>
+      </w:r>
+    </w:p>
+    <w:p>
+      <w:pPr>
+        <w:pStyle w:val="ListParagraph"/>
+        <w:numPr>
+          <w:ilvl w:val="0"/>
+          <w:numId w:val="2"/>
+        </w:numPr>
+        <w:spacing w:after="0"/>
+      </w:pPr>
+      <w:r>
+        <w:t xml:space="preserve">Create a program that can print different paragraphs depending on what </w:t>
+      </w:r>
+      <w:proofErr w:type="spellStart"/>
+      <w:r>
+        <w:rPr>
+          <w:color w:val="00B0F0"/>
+        </w:rPr>
+        <w:t>int</w:t>
+      </w:r>
+      <w:proofErr w:type="spellEnd"/>
+      <w:r>
+        <w:t xml:space="preserve"> is given by the user as input. </w:t>
+      </w:r>
+      <w:r>
+        <w:rPr>
+          <w:color w:val="E36C0A" w:themeColor="accent6" w:themeShade="BF"/>
+        </w:rPr>
+        <w:t>(difficulty: 2</w:t>
+      </w:r>
+      <w:r>
+        <w:rPr>
+          <w:color w:val="E36C0A" w:themeColor="accent6" w:themeShade="BF"/>
+        </w:rPr>
+        <w:t>)</w:t>
+      </w:r>
+    </w:p>
+    <w:p>
+      <w:pPr>
+        <w:pStyle w:val="ListParagraph"/>
+        <w:numPr>
+          <w:ilvl w:val="0"/>
+          <w:numId w:val="2"/>
+        </w:numPr>
+        <w:spacing w:after="0"/>
+      </w:pPr>
+      <w:r>
+        <w:t xml:space="preserve">Create a program that prints the following riddle along with the answer: </w:t>
+      </w:r>
+      <w:r>
+        <w:rPr>
+          <w:color w:val="FF0000"/>
+        </w:rPr>
+        <w:t>(difficulty: 3</w:t>
+      </w:r>
+      <w:r>
+        <w:rPr>
+          <w:color w:val="FF0000"/>
+        </w:rPr>
+        <w:t>)</w:t>
+      </w:r>
+    </w:p>
+    <w:p>
+      <w:pPr>
+        <w:pStyle w:val="ListParagraph"/>
+        <w:ind w:left="2160"/>
+        <w:rPr>
+          <w:rFonts w:ascii="Courier New" w:hAnsi="Courier New" w:cs="Courier New"/>
+          <w:color w:val="000000"/>
+        </w:rPr>
+      </w:pPr>
+      <w:r>
+        <w:rPr>
+          <w:rFonts w:ascii="Courier New" w:hAnsi="Courier New" w:cs="Courier New"/>
+          <w:color w:val="000000"/>
+          <w:sz w:val="14"/>
+        </w:rPr>
+        <w:t xml:space="preserve">As I was going to St. Ives, </w:t>
+      </w:r>
+      <w:r>
+        <w:rPr>
+          <w:rFonts w:ascii="Courier New" w:hAnsi="Courier New" w:cs="Courier New"/>
+          <w:color w:val="000000"/>
+          <w:sz w:val="14"/>
+        </w:rPr>
+        <w:br/>
+        <w:t xml:space="preserve">I met a man with seven wives. </w:t>
+      </w:r>
+      <w:r>
+        <w:rPr>
+          <w:rFonts w:ascii="Courier New" w:hAnsi="Courier New" w:cs="Courier New"/>
+          <w:color w:val="000000"/>
+          <w:sz w:val="14"/>
+        </w:rPr>
+        <w:br/>
+        <w:t xml:space="preserve">Each wife had seven sacks, </w:t>
+      </w:r>
+      <w:r>
+        <w:rPr>
+          <w:rFonts w:ascii="Courier New" w:hAnsi="Courier New" w:cs="Courier New"/>
+          <w:color w:val="000000"/>
+          <w:sz w:val="14"/>
+        </w:rPr>
+        <w:br/>
+      </w:r>
+      <w:proofErr w:type="gramStart"/>
+      <w:r>
+        <w:rPr>
+          <w:rFonts w:ascii="Courier New" w:hAnsi="Courier New" w:cs="Courier New"/>
+          <w:color w:val="000000"/>
+          <w:sz w:val="14"/>
+        </w:rPr>
+        <w:t>Each</w:t>
+      </w:r>
+      <w:proofErr w:type="gramEnd"/>
+      <w:r>
+        <w:rPr>
+          <w:rFonts w:ascii="Courier New" w:hAnsi="Courier New" w:cs="Courier New"/>
+          <w:color w:val="000000"/>
+          <w:sz w:val="14"/>
+        </w:rPr>
+        <w:t xml:space="preserve"> sack had seven cats, </w:t>
+      </w:r>
+      <w:r>
+        <w:rPr>
+          <w:rFonts w:ascii="Courier New" w:hAnsi="Courier New" w:cs="Courier New"/>
+          <w:color w:val="000000"/>
+          <w:sz w:val="14"/>
+        </w:rPr>
+        <w:br/>
+        <w:t xml:space="preserve">Each cat had seven kits. </w:t>
+      </w:r>
+      <w:r>
+        <w:rPr>
+          <w:rFonts w:ascii="Courier New" w:hAnsi="Courier New" w:cs="Courier New"/>
+          <w:color w:val="000000"/>
+          <w:sz w:val="14"/>
+        </w:rPr>
+        <w:br/>
+        <w:t xml:space="preserve">Kits, cats, sacks, and wives, </w:t>
+      </w:r>
+      <w:r>
+        <w:rPr>
+          <w:rFonts w:ascii="Courier New" w:hAnsi="Courier New" w:cs="Courier New"/>
+          <w:color w:val="000000"/>
+          <w:sz w:val="14"/>
+        </w:rPr>
+        <w:br/>
+      </w:r>
+      <w:proofErr w:type="gramStart"/>
+      <w:r>
+        <w:rPr>
+          <w:rFonts w:ascii="Courier New" w:hAnsi="Courier New" w:cs="Courier New"/>
+          <w:color w:val="000000"/>
+          <w:sz w:val="14"/>
+        </w:rPr>
+        <w:t>How</w:t>
+      </w:r>
+      <w:proofErr w:type="gramEnd"/>
+      <w:r>
+        <w:rPr>
+          <w:rFonts w:ascii="Courier New" w:hAnsi="Courier New" w:cs="Courier New"/>
+          <w:color w:val="000000"/>
+          <w:sz w:val="14"/>
+        </w:rPr>
+        <w:t xml:space="preserve"> many were going to St. Ives?</w:t>
+      </w:r>
+    </w:p>
+    <w:p>
+      <w:pPr>
+        <w:spacing w:after="0"/>
+      </w:pPr>
+    </w:p>
+    <w:p>
+      <w:pPr>
+        <w:spacing w:after="0"/>
+      </w:pPr>
+      <w:r>
+        <w:lastRenderedPageBreak/>
         <w:t>Summary:</w:t>
       </w:r>
     </w:p>
@@ -1726,6 +1921,119 @@
         <w:rFonts w:ascii="Symbol" w:hAnsi="Symbol" w:hint="default"/>
       </w:rPr>
     </w:lvl>
+    <w:lvl w:ilvl="1" w:tplc="08090003">
+      <w:start w:val="1"/>
+      <w:numFmt w:val="bullet"/>
+      <w:lvlText w:val="o"/>
+      <w:lvlJc w:val="left"/>
+      <w:pPr>
+        <w:ind w:left="1440" w:hanging="360"/>
+      </w:pPr>
+      <w:rPr>
+        <w:rFonts w:ascii="Courier New" w:hAnsi="Courier New" w:cs="Courier New" w:hint="default"/>
+      </w:rPr>
+    </w:lvl>
+    <w:lvl w:ilvl="2" w:tplc="08090005" w:tentative="1">
+      <w:start w:val="1"/>
+      <w:numFmt w:val="bullet"/>
+      <w:lvlText w:val=""/>
+      <w:lvlJc w:val="left"/>
+      <w:pPr>
+        <w:ind w:left="2160" w:hanging="360"/>
+      </w:pPr>
+      <w:rPr>
+        <w:rFonts w:ascii="Wingdings" w:hAnsi="Wingdings" w:hint="default"/>
+      </w:rPr>
+    </w:lvl>
+    <w:lvl w:ilvl="3" w:tplc="08090001" w:tentative="1">
+      <w:start w:val="1"/>
+      <w:numFmt w:val="bullet"/>
+      <w:lvlText w:val=""/>
+      <w:lvlJc w:val="left"/>
+      <w:pPr>
+        <w:ind w:left="2880" w:hanging="360"/>
+      </w:pPr>
+      <w:rPr>
+        <w:rFonts w:ascii="Symbol" w:hAnsi="Symbol" w:hint="default"/>
+      </w:rPr>
+    </w:lvl>
+    <w:lvl w:ilvl="4" w:tplc="08090003" w:tentative="1">
+      <w:start w:val="1"/>
+      <w:numFmt w:val="bullet"/>
+      <w:lvlText w:val="o"/>
+      <w:lvlJc w:val="left"/>
+      <w:pPr>
+        <w:ind w:left="3600" w:hanging="360"/>
+      </w:pPr>
+      <w:rPr>
+        <w:rFonts w:ascii="Courier New" w:hAnsi="Courier New" w:cs="Courier New" w:hint="default"/>
+      </w:rPr>
+    </w:lvl>
+    <w:lvl w:ilvl="5" w:tplc="08090005" w:tentative="1">
+      <w:start w:val="1"/>
+      <w:numFmt w:val="bullet"/>
+      <w:lvlText w:val=""/>
+      <w:lvlJc w:val="left"/>
+      <w:pPr>
+        <w:ind w:left="4320" w:hanging="360"/>
+      </w:pPr>
+      <w:rPr>
+        <w:rFonts w:ascii="Wingdings" w:hAnsi="Wingdings" w:hint="default"/>
+      </w:rPr>
+    </w:lvl>
+    <w:lvl w:ilvl="6" w:tplc="08090001" w:tentative="1">
+      <w:start w:val="1"/>
+      <w:numFmt w:val="bullet"/>
+      <w:lvlText w:val=""/>
+      <w:lvlJc w:val="left"/>
+      <w:pPr>
+        <w:ind w:left="5040" w:hanging="360"/>
+      </w:pPr>
+      <w:rPr>
+        <w:rFonts w:ascii="Symbol" w:hAnsi="Symbol" w:hint="default"/>
+      </w:rPr>
+    </w:lvl>
+    <w:lvl w:ilvl="7" w:tplc="08090003" w:tentative="1">
+      <w:start w:val="1"/>
+      <w:numFmt w:val="bullet"/>
+      <w:lvlText w:val="o"/>
+      <w:lvlJc w:val="left"/>
+      <w:pPr>
+        <w:ind w:left="5760" w:hanging="360"/>
+      </w:pPr>
+      <w:rPr>
+        <w:rFonts w:ascii="Courier New" w:hAnsi="Courier New" w:cs="Courier New" w:hint="default"/>
+      </w:rPr>
+    </w:lvl>
+    <w:lvl w:ilvl="8" w:tplc="08090005" w:tentative="1">
+      <w:start w:val="1"/>
+      <w:numFmt w:val="bullet"/>
+      <w:lvlText w:val=""/>
+      <w:lvlJc w:val="left"/>
+      <w:pPr>
+        <w:ind w:left="6480" w:hanging="360"/>
+      </w:pPr>
+      <w:rPr>
+        <w:rFonts w:ascii="Wingdings" w:hAnsi="Wingdings" w:hint="default"/>
+      </w:rPr>
+    </w:lvl>
+  </w:abstractNum>
+  <w:abstractNum w:abstractNumId="2">
+    <w:nsid w:val="67B01FA7"/>
+    <w:multiLevelType w:val="hybridMultilevel"/>
+    <w:tmpl w:val="E05232C2"/>
+    <w:lvl w:ilvl="0" w:tplc="08090001">
+      <w:start w:val="1"/>
+      <w:numFmt w:val="bullet"/>
+      <w:lvlText w:val=""/>
+      <w:lvlJc w:val="left"/>
+      <w:pPr>
+        <w:ind w:left="720" w:hanging="360"/>
+      </w:pPr>
+      <w:rPr>
+        <w:rFonts w:ascii="Symbol" w:hAnsi="Symbol" w:hint="default"/>
+      </w:rPr>
+    </w:lvl>
     <w:lvl w:ilvl="1" w:tplc="08090003" w:tentative="1">
       <w:start w:val="1"/>
       <w:numFmt w:val="bullet"/>
@@ -1828,6 +2136,9 @@
   </w:num>
   <w:num w:numId="2">
     <w:abstractNumId w:val="1"/>
+  </w:num>
+  <w:num w:numId="3">
+    <w:abstractNumId w:val="2"/>
   </w:num>
 </w:numbering>
 </file>

</xml_diff>

<commit_message>
Changed formatting in file as last change removed a line and caused word to do its usual
</commit_message>
<xml_diff>
--- a/Content/2-Introduction to C++ Syntax.docx
+++ b/Content/2-Introduction to C++ Syntax.docx
@@ -293,7 +293,7 @@
           <v:shape id="_x0000_i1025" type="#_x0000_t75" style="width:451.35pt;height:22.85pt" o:ole="">
             <v:imagedata r:id="rId7" o:title=""/>
           </v:shape>
-          <o:OLEObject Type="Embed" ProgID="Word.OpenDocumentText.12" ShapeID="_x0000_i1025" DrawAspect="Content" ObjectID="_1592737004" r:id="rId8"/>
+          <o:OLEObject Type="Embed" ProgID="Word.OpenDocumentText.12" ShapeID="_x0000_i1025" DrawAspect="Content" ObjectID="_1592737926" r:id="rId8"/>
         </w:object>
       </w:r>
     </w:p>
@@ -304,11 +304,19 @@
       <w:r>
         <w:t xml:space="preserve">The first line asks the compiler to include the library </w:t>
       </w:r>
-      <w:r>
-        <w:rPr>
-          <w:color w:val="00B0F0"/>
-        </w:rPr>
-        <w:t xml:space="preserve">iostream </w:t>
+      <w:proofErr w:type="spellStart"/>
+      <w:r>
+        <w:rPr>
+          <w:color w:val="00B0F0"/>
+        </w:rPr>
+        <w:t>iostream</w:t>
+      </w:r>
+      <w:proofErr w:type="spellEnd"/>
+      <w:r>
+        <w:rPr>
+          <w:color w:val="00B0F0"/>
+        </w:rPr>
+        <w:t xml:space="preserve"> </w:t>
       </w:r>
       <w:r>
         <w:t xml:space="preserve">which stands for input output stream. This library gives us functions and classes to retrieve data from the console and output it to the console. It is the primary method we can use to print the </w:t>
@@ -339,7 +347,7 @@
           <v:shape id="_x0000_i1026" type="#_x0000_t75" style="width:451.35pt;height:33.75pt" o:ole="">
             <v:imagedata r:id="rId9" o:title=""/>
           </v:shape>
-          <o:OLEObject Type="Embed" ProgID="Word.OpenDocumentText.12" ShapeID="_x0000_i1026" DrawAspect="Content" ObjectID="_1592737005" r:id="rId10"/>
+          <o:OLEObject Type="Embed" ProgID="Word.OpenDocumentText.12" ShapeID="_x0000_i1026" DrawAspect="Content" ObjectID="_1592737927" r:id="rId10"/>
         </w:object>
       </w:r>
     </w:p>
@@ -385,7 +393,7 @@
           <v:shape id="_x0000_i1027" type="#_x0000_t75" style="width:451.35pt;height:22.85pt" o:ole="">
             <v:imagedata r:id="rId11" o:title=""/>
           </v:shape>
-          <o:OLEObject Type="Embed" ProgID="Word.OpenDocumentText.12" ShapeID="_x0000_i1027" DrawAspect="Content" ObjectID="_1592737006" r:id="rId12"/>
+          <o:OLEObject Type="Embed" ProgID="Word.OpenDocumentText.12" ShapeID="_x0000_i1027" DrawAspect="Content" ObjectID="_1592737928" r:id="rId12"/>
         </w:object>
       </w:r>
     </w:p>
@@ -408,20 +416,36 @@
       <w:r>
         <w:t xml:space="preserve"> called </w:t>
       </w:r>
-      <w:r>
-        <w:rPr>
-          <w:color w:val="00B0F0"/>
-        </w:rPr>
-        <w:t xml:space="preserve">cout </w:t>
+      <w:proofErr w:type="spellStart"/>
+      <w:r>
+        <w:rPr>
+          <w:color w:val="00B0F0"/>
+        </w:rPr>
+        <w:t>cout</w:t>
+      </w:r>
+      <w:proofErr w:type="spellEnd"/>
+      <w:r>
+        <w:rPr>
+          <w:color w:val="00B0F0"/>
+        </w:rPr>
+        <w:t xml:space="preserve"> </w:t>
       </w:r>
       <w:r>
         <w:t xml:space="preserve">which stands for console output. Now the </w:t>
       </w:r>
-      <w:r>
-        <w:rPr>
-          <w:color w:val="00B0F0"/>
-        </w:rPr>
-        <w:t xml:space="preserve">cout </w:t>
+      <w:proofErr w:type="spellStart"/>
+      <w:r>
+        <w:rPr>
+          <w:color w:val="00B0F0"/>
+        </w:rPr>
+        <w:t>cout</w:t>
+      </w:r>
+      <w:proofErr w:type="spellEnd"/>
+      <w:r>
+        <w:rPr>
+          <w:color w:val="00B0F0"/>
+        </w:rPr>
+        <w:t xml:space="preserve"> </w:t>
       </w:r>
       <w:r>
         <w:t>item</w:t>
@@ -438,12 +462,14 @@
       <w:r>
         <w:t xml:space="preserve">. Namespaces are sections of code encapsulated by an identifier, usually a unique name. A lot of the standard C++ libraries make use of the namespace </w:t>
       </w:r>
+      <w:proofErr w:type="gramStart"/>
       <w:r>
         <w:rPr>
           <w:color w:val="00B0F0"/>
         </w:rPr>
         <w:t>std</w:t>
       </w:r>
+      <w:proofErr w:type="gramEnd"/>
       <w:r>
         <w:t xml:space="preserve">. If you see </w:t>
       </w:r>
@@ -451,14 +477,27 @@
         <w:lastRenderedPageBreak/>
         <w:t xml:space="preserve">any code that starts with </w:t>
       </w:r>
-      <w:r>
-        <w:rPr>
-          <w:color w:val="00B0F0"/>
-        </w:rPr>
-        <w:t>std::</w:t>
-      </w:r>
-      <w:r>
-        <w:t xml:space="preserve">, then you can safely bet it’s part of a standard C++ library. To access this </w:t>
+      <w:proofErr w:type="spellStart"/>
+      <w:r>
+        <w:rPr>
+          <w:color w:val="00B0F0"/>
+        </w:rPr>
+        <w:t>std</w:t>
+      </w:r>
+      <w:proofErr w:type="spellEnd"/>
+      <w:proofErr w:type="gramStart"/>
+      <w:r>
+        <w:rPr>
+          <w:color w:val="00B0F0"/>
+        </w:rPr>
+        <w:t>::</w:t>
+      </w:r>
+      <w:r>
+        <w:t>,</w:t>
+      </w:r>
+      <w:proofErr w:type="gramEnd"/>
+      <w:r>
+        <w:t xml:space="preserve"> then you can safely bet it’s part of a standard C++ library. To access this </w:t>
       </w:r>
       <w:r>
         <w:t>item</w:t>
@@ -636,7 +675,7 @@
           <v:shape id="_x0000_i1028" type="#_x0000_t75" style="width:451.35pt;height:22.85pt" o:ole="">
             <v:imagedata r:id="rId13" o:title=""/>
           </v:shape>
-          <o:OLEObject Type="Embed" ProgID="Word.OpenDocumentText.12" ShapeID="_x0000_i1028" DrawAspect="Content" ObjectID="_1592737007" r:id="rId14"/>
+          <o:OLEObject Type="Embed" ProgID="Word.OpenDocumentText.12" ShapeID="_x0000_i1028" DrawAspect="Content" ObjectID="_1592737929" r:id="rId14"/>
         </w:object>
       </w:r>
     </w:p>
@@ -669,11 +708,19 @@
       <w:r>
         <w:t xml:space="preserve">To push the message to the console, the </w:t>
       </w:r>
-      <w:r>
-        <w:rPr>
-          <w:color w:val="00B0F0"/>
-        </w:rPr>
-        <w:t xml:space="preserve">cout </w:t>
+      <w:proofErr w:type="spellStart"/>
+      <w:r>
+        <w:rPr>
+          <w:color w:val="00B0F0"/>
+        </w:rPr>
+        <w:t>cout</w:t>
+      </w:r>
+      <w:proofErr w:type="spellEnd"/>
+      <w:r>
+        <w:rPr>
+          <w:color w:val="00B0F0"/>
+        </w:rPr>
+        <w:t xml:space="preserve"> </w:t>
       </w:r>
       <w:r>
         <w:t>item makes use of the &lt;&lt; operator. By adding this on to the code along with our message, we can print whatever we want to the console. Remember as well, as with Java, every line of code in C++ needs semi-colon (</w:t>
@@ -704,7 +751,7 @@
           <v:shape id="_x0000_i1029" type="#_x0000_t75" style="width:451.35pt;height:22.85pt" o:ole="">
             <v:imagedata r:id="rId15" o:title=""/>
           </v:shape>
-          <o:OLEObject Type="Embed" ProgID="Word.OpenDocumentText.12" ShapeID="_x0000_i1029" DrawAspect="Content" ObjectID="_1592737008" r:id="rId16"/>
+          <o:OLEObject Type="Embed" ProgID="Word.OpenDocumentText.12" ShapeID="_x0000_i1029" DrawAspect="Content" ObjectID="_1592737930" r:id="rId16"/>
         </w:object>
       </w:r>
     </w:p>
@@ -715,12 +762,14 @@
       <w:r>
         <w:t xml:space="preserve">The final line in out code does the opposite of </w:t>
       </w:r>
+      <w:proofErr w:type="spellStart"/>
       <w:r>
         <w:rPr>
           <w:color w:val="00B0F0"/>
         </w:rPr>
         <w:t>cout</w:t>
       </w:r>
+      <w:proofErr w:type="spellEnd"/>
       <w:r>
         <w:t>. After we have printed the message, we ask the program to wait for input from the console before we can continue.</w:t>
       </w:r>
@@ -735,20 +784,38 @@
       <w:r>
         <w:t xml:space="preserve">To do this we use the </w:t>
       </w:r>
-      <w:r>
-        <w:rPr>
-          <w:color w:val="00B0F0"/>
-        </w:rPr>
-        <w:t xml:space="preserve">std </w:t>
+      <w:proofErr w:type="spellStart"/>
+      <w:proofErr w:type="gramStart"/>
+      <w:r>
+        <w:rPr>
+          <w:color w:val="00B0F0"/>
+        </w:rPr>
+        <w:t>std</w:t>
+      </w:r>
+      <w:proofErr w:type="spellEnd"/>
+      <w:proofErr w:type="gramEnd"/>
+      <w:r>
+        <w:rPr>
+          <w:color w:val="00B0F0"/>
+        </w:rPr>
+        <w:t xml:space="preserve"> </w:t>
       </w:r>
       <w:r>
         <w:t xml:space="preserve">namespace again, but this time use the item </w:t>
       </w:r>
-      <w:r>
-        <w:rPr>
-          <w:color w:val="00B0F0"/>
-        </w:rPr>
-        <w:t xml:space="preserve">cin </w:t>
+      <w:proofErr w:type="spellStart"/>
+      <w:r>
+        <w:rPr>
+          <w:color w:val="00B0F0"/>
+        </w:rPr>
+        <w:t>cin</w:t>
+      </w:r>
+      <w:proofErr w:type="spellEnd"/>
+      <w:r>
+        <w:rPr>
+          <w:color w:val="00B0F0"/>
+        </w:rPr>
+        <w:t xml:space="preserve"> </w:t>
       </w:r>
       <w:r>
         <w:t xml:space="preserve">(standing for console input). We then call the </w:t>
@@ -757,17 +824,33 @@
         <w:rPr>
           <w:color w:val="00B0F0"/>
         </w:rPr>
-        <w:t>.get()</w:t>
+        <w:t>.</w:t>
+      </w:r>
+      <w:proofErr w:type="gramStart"/>
+      <w:r>
+        <w:rPr>
+          <w:color w:val="00B0F0"/>
+        </w:rPr>
+        <w:t>get(</w:t>
+      </w:r>
+      <w:proofErr w:type="gramEnd"/>
+      <w:r>
+        <w:rPr>
+          <w:color w:val="00B0F0"/>
+        </w:rPr>
+        <w:t>)</w:t>
       </w:r>
       <w:r>
         <w:t xml:space="preserve"> function that is part of </w:t>
       </w:r>
+      <w:proofErr w:type="spellStart"/>
       <w:r>
         <w:rPr>
           <w:color w:val="00B0F0"/>
         </w:rPr>
         <w:t>cin</w:t>
       </w:r>
+      <w:proofErr w:type="spellEnd"/>
       <w:r>
         <w:t>, which asks the program to wait for any console input.</w:t>
       </w:r>
@@ -807,8 +890,16 @@
         <w:rPr>
           <w:b/>
         </w:rPr>
-        <w:t>Chain Link with Cout</w:t>
-      </w:r>
+        <w:t xml:space="preserve">Chain Link with </w:t>
+      </w:r>
+      <w:proofErr w:type="spellStart"/>
+      <w:r>
+        <w:rPr>
+          <w:b/>
+        </w:rPr>
+        <w:t>Cout</w:t>
+      </w:r>
+      <w:proofErr w:type="spellEnd"/>
     </w:p>
     <w:p>
       <w:pPr>
@@ -817,20 +908,36 @@
       <w:r>
         <w:t xml:space="preserve">Being able to output a single message is fine but there are a couple more useful features we can use to have better control over the </w:t>
       </w:r>
-      <w:r>
-        <w:rPr>
-          <w:color w:val="00B0F0"/>
-        </w:rPr>
-        <w:t xml:space="preserve">cin </w:t>
+      <w:proofErr w:type="spellStart"/>
+      <w:r>
+        <w:rPr>
+          <w:color w:val="00B0F0"/>
+        </w:rPr>
+        <w:t>cin</w:t>
+      </w:r>
+      <w:proofErr w:type="spellEnd"/>
+      <w:r>
+        <w:rPr>
+          <w:color w:val="00B0F0"/>
+        </w:rPr>
+        <w:t xml:space="preserve"> </w:t>
       </w:r>
       <w:r>
         <w:t xml:space="preserve">and </w:t>
       </w:r>
-      <w:r>
-        <w:rPr>
-          <w:color w:val="00B0F0"/>
-        </w:rPr>
-        <w:t xml:space="preserve">cout </w:t>
+      <w:proofErr w:type="spellStart"/>
+      <w:r>
+        <w:rPr>
+          <w:color w:val="00B0F0"/>
+        </w:rPr>
+        <w:t>cout</w:t>
+      </w:r>
+      <w:proofErr w:type="spellEnd"/>
+      <w:r>
+        <w:rPr>
+          <w:color w:val="00B0F0"/>
+        </w:rPr>
+        <w:t xml:space="preserve"> </w:t>
       </w:r>
       <w:r>
         <w:t>items in our program.</w:t>
@@ -852,7 +959,7 @@
           <v:shape id="_x0000_i1030" type="#_x0000_t75" style="width:451.35pt;height:22.85pt" o:ole="">
             <v:imagedata r:id="rId17" o:title=""/>
           </v:shape>
-          <o:OLEObject Type="Embed" ProgID="Word.OpenDocumentText.12" ShapeID="_x0000_i1030" DrawAspect="Content" ObjectID="_1592737009" r:id="rId18"/>
+          <o:OLEObject Type="Embed" ProgID="Word.OpenDocumentText.12" ShapeID="_x0000_i1030" DrawAspect="Content" ObjectID="_1592737931" r:id="rId18"/>
         </w:object>
       </w:r>
     </w:p>
@@ -889,7 +996,7 @@
           <v:shape id="_x0000_i1031" type="#_x0000_t75" style="width:451.35pt;height:35.75pt" o:ole="">
             <v:imagedata r:id="rId19" o:title=""/>
           </v:shape>
-          <o:OLEObject Type="Embed" ProgID="Word.OpenDocumentText.12" ShapeID="_x0000_i1031" DrawAspect="Content" ObjectID="_1592737010" r:id="rId20"/>
+          <o:OLEObject Type="Embed" ProgID="Word.OpenDocumentText.12" ShapeID="_x0000_i1031" DrawAspect="Content" ObjectID="_1592737932" r:id="rId20"/>
         </w:object>
       </w:r>
     </w:p>
@@ -1028,20 +1135,52 @@
       <w:r>
         <w:t xml:space="preserve">To print the second message on a new line, we can use an item inside the </w:t>
       </w:r>
-      <w:r>
-        <w:rPr>
-          <w:color w:val="00B0F0"/>
-        </w:rPr>
-        <w:t xml:space="preserve">std </w:t>
+      <w:proofErr w:type="spellStart"/>
+      <w:proofErr w:type="gramStart"/>
+      <w:r>
+        <w:rPr>
+          <w:color w:val="00B0F0"/>
+        </w:rPr>
+        <w:t>std</w:t>
+      </w:r>
+      <w:proofErr w:type="spellEnd"/>
+      <w:proofErr w:type="gramEnd"/>
+      <w:r>
+        <w:rPr>
+          <w:color w:val="00B0F0"/>
+        </w:rPr>
+        <w:t xml:space="preserve"> </w:t>
       </w:r>
       <w:r>
         <w:t xml:space="preserve">namespace, </w:t>
       </w:r>
-      <w:r>
-        <w:rPr>
-          <w:color w:val="00B0F0"/>
-        </w:rPr>
-        <w:t xml:space="preserve">std::endl </w:t>
+      <w:proofErr w:type="spellStart"/>
+      <w:r>
+        <w:rPr>
+          <w:color w:val="00B0F0"/>
+        </w:rPr>
+        <w:t>std</w:t>
+      </w:r>
+      <w:proofErr w:type="spellEnd"/>
+      <w:r>
+        <w:rPr>
+          <w:color w:val="00B0F0"/>
+        </w:rPr>
+        <w:t>::</w:t>
+      </w:r>
+      <w:proofErr w:type="spellStart"/>
+      <w:r>
+        <w:rPr>
+          <w:color w:val="00B0F0"/>
+        </w:rPr>
+        <w:t>endl</w:t>
+      </w:r>
+      <w:proofErr w:type="spellEnd"/>
+      <w:r>
+        <w:rPr>
+          <w:color w:val="00B0F0"/>
+        </w:rPr>
+        <w:t xml:space="preserve"> </w:t>
       </w:r>
       <w:r>
         <w:t>(stands for end line). It is affixed to the message the same way we have seen above.</w:t>
@@ -1135,11 +1274,19 @@
       <w:r>
         <w:t xml:space="preserve">Sometimes we want to get input from the user, to do that uses the </w:t>
       </w:r>
-      <w:r>
-        <w:rPr>
-          <w:color w:val="00B0F0"/>
-        </w:rPr>
-        <w:t xml:space="preserve">cin </w:t>
+      <w:proofErr w:type="spellStart"/>
+      <w:r>
+        <w:rPr>
+          <w:color w:val="00B0F0"/>
+        </w:rPr>
+        <w:t>cin</w:t>
+      </w:r>
+      <w:proofErr w:type="spellEnd"/>
+      <w:r>
+        <w:rPr>
+          <w:color w:val="00B0F0"/>
+        </w:rPr>
+        <w:t xml:space="preserve"> </w:t>
       </w:r>
       <w:r>
         <w:t>mentioned earlier but with a small modification.</w:t>
@@ -1161,7 +1308,7 @@
           <v:shape id="_x0000_i1032" type="#_x0000_t75" style="width:396.75pt;height:69pt" o:ole="">
             <v:imagedata r:id="rId23" o:title=""/>
           </v:shape>
-          <o:OLEObject Type="Embed" ProgID="Word.OpenDocumentText.12" ShapeID="_x0000_i1032" DrawAspect="Content" ObjectID="_1592737011" r:id="rId24"/>
+          <o:OLEObject Type="Embed" ProgID="Word.OpenDocumentText.12" ShapeID="_x0000_i1032" DrawAspect="Content" ObjectID="_1592737933" r:id="rId24"/>
         </w:object>
       </w:r>
     </w:p>
@@ -1215,7 +1362,21 @@
         <w:rPr>
           <w:color w:val="00B050"/>
         </w:rPr>
-        <w:t>(difficulty: 1)</w:t>
+        <w:t>(</w:t>
+      </w:r>
+      <w:proofErr w:type="gramStart"/>
+      <w:r>
+        <w:rPr>
+          <w:color w:val="00B050"/>
+        </w:rPr>
+        <w:t>difficulty</w:t>
+      </w:r>
+      <w:proofErr w:type="gramEnd"/>
+      <w:r>
+        <w:rPr>
+          <w:color w:val="00B050"/>
+        </w:rPr>
+        <w:t>: 1)</w:t>
       </w:r>
     </w:p>
     <w:p>
@@ -1228,11 +1389,19 @@
       <w:r>
         <w:t xml:space="preserve">Create a program that takes two </w:t>
       </w:r>
-      <w:r>
-        <w:rPr>
-          <w:color w:val="00B0F0"/>
-        </w:rPr>
-        <w:t xml:space="preserve">int </w:t>
+      <w:proofErr w:type="spellStart"/>
+      <w:r>
+        <w:rPr>
+          <w:color w:val="00B0F0"/>
+        </w:rPr>
+        <w:t>int</w:t>
+      </w:r>
+      <w:proofErr w:type="spellEnd"/>
+      <w:r>
+        <w:rPr>
+          <w:color w:val="00B0F0"/>
+        </w:rPr>
+        <w:t xml:space="preserve"> </w:t>
       </w:r>
       <w:r>
         <w:t>inputs and prints the result</w:t>
@@ -1241,12 +1410,26 @@
         <w:rPr>
           <w:color w:val="FFC000"/>
         </w:rPr>
-        <w:t xml:space="preserve">. (difficulty: </w:t>
-      </w:r>
+        <w:t>. (</w:t>
+      </w:r>
+      <w:proofErr w:type="gramStart"/>
       <w:r>
         <w:rPr>
           <w:color w:val="FFC000"/>
         </w:rPr>
+        <w:t>difficulty</w:t>
+      </w:r>
+      <w:proofErr w:type="gramEnd"/>
+      <w:r>
+        <w:rPr>
+          <w:color w:val="FFC000"/>
+        </w:rPr>
+        <w:t xml:space="preserve">: </w:t>
+      </w:r>
+      <w:r>
+        <w:rPr>
+          <w:color w:val="FFC000"/>
+        </w:rPr>
         <w:t>2</w:t>
       </w:r>
       <w:r>
@@ -1262,15 +1445,21 @@
         <w:ind w:left="255"/>
       </w:pPr>
       <w:r>
-        <w:t>2.3.</w:t>
-      </w:r>
-      <w:bookmarkStart w:id="8" w:name="_GoBack"/>
-      <w:bookmarkEnd w:id="8"/>
+        <w:t>2.3</w:t>
+      </w:r>
+      <w:proofErr w:type="gramStart"/>
+      <w:r>
+        <w:t>.</w:t>
+      </w:r>
       <w:r>
         <w:t xml:space="preserve">  </w:t>
       </w:r>
       <w:r>
-        <w:t xml:space="preserve">Create a program that prints the following riddle along with the answer: </w:t>
+        <w:t>Create</w:t>
+      </w:r>
+      <w:proofErr w:type="gramEnd"/>
+      <w:r>
+        <w:t xml:space="preserve"> a program that prints the following riddle along with the answer: </w:t>
       </w:r>
       <w:r>
         <w:rPr>
@@ -1321,25 +1510,24 @@
           <w:sz w:val="14"/>
         </w:rPr>
         <w:br/>
-        <w:t xml:space="preserve">Each sack had seven cats, </w:t>
-      </w:r>
+      </w:r>
+      <w:proofErr w:type="gramStart"/>
       <w:r>
         <w:rPr>
           <w:rFonts w:ascii="Courier New" w:hAnsi="Courier New" w:cs="Courier New"/>
           <w:color w:val="000000"/>
           <w:sz w:val="14"/>
         </w:rPr>
-        <w:br/>
-        <w:t xml:space="preserve">Each cat had seven kits. </w:t>
-      </w:r>
+        <w:t>Each</w:t>
+      </w:r>
+      <w:proofErr w:type="gramEnd"/>
       <w:r>
         <w:rPr>
           <w:rFonts w:ascii="Courier New" w:hAnsi="Courier New" w:cs="Courier New"/>
           <w:color w:val="000000"/>
           <w:sz w:val="14"/>
         </w:rPr>
-        <w:br/>
-        <w:t xml:space="preserve">Kits, cats, sacks, and wives, </w:t>
+        <w:t xml:space="preserve"> sack had seven cats, </w:t>
       </w:r>
       <w:r>
         <w:rPr>
@@ -1348,13 +1536,60 @@
           <w:sz w:val="14"/>
         </w:rPr>
         <w:br/>
-        <w:t>How many were going to St. Ives?</w:t>
-      </w:r>
-    </w:p>
-    <w:p>
-      <w:pPr>
-        <w:spacing w:after="0"/>
-      </w:pPr>
+        <w:t xml:space="preserve">Each cat had seven kits. </w:t>
+      </w:r>
+      <w:r>
+        <w:rPr>
+          <w:rFonts w:ascii="Courier New" w:hAnsi="Courier New" w:cs="Courier New"/>
+          <w:color w:val="000000"/>
+          <w:sz w:val="14"/>
+        </w:rPr>
+        <w:br/>
+        <w:t xml:space="preserve">Kits, cats, sacks, and wives, </w:t>
+      </w:r>
+      <w:r>
+        <w:rPr>
+          <w:rFonts w:ascii="Courier New" w:hAnsi="Courier New" w:cs="Courier New"/>
+          <w:color w:val="000000"/>
+          <w:sz w:val="14"/>
+        </w:rPr>
+        <w:br/>
+      </w:r>
+      <w:proofErr w:type="gramStart"/>
+      <w:r>
+        <w:rPr>
+          <w:rFonts w:ascii="Courier New" w:hAnsi="Courier New" w:cs="Courier New"/>
+          <w:color w:val="000000"/>
+          <w:sz w:val="14"/>
+        </w:rPr>
+        <w:t>How</w:t>
+      </w:r>
+      <w:proofErr w:type="gramEnd"/>
+      <w:r>
+        <w:rPr>
+          <w:rFonts w:ascii="Courier New" w:hAnsi="Courier New" w:cs="Courier New"/>
+          <w:color w:val="000000"/>
+          <w:sz w:val="14"/>
+        </w:rPr>
+        <w:t xml:space="preserve"> many were going to St. Ives?</w:t>
+      </w:r>
+    </w:p>
+    <w:p>
+      <w:pPr>
+        <w:spacing w:after="0"/>
+      </w:pPr>
+    </w:p>
+    <w:p>
+      <w:pPr>
+        <w:spacing w:after="0"/>
+      </w:pPr>
+    </w:p>
+    <w:p>
+      <w:pPr>
+        <w:spacing w:after="0"/>
+      </w:pPr>
+      <w:bookmarkStart w:id="8" w:name="_GoBack"/>
+      <w:bookmarkEnd w:id="8"/>
     </w:p>
     <w:p>
       <w:pPr>
@@ -1367,6 +1602,7 @@
         <w:rPr>
           <w:b/>
         </w:rPr>
+        <w:lastRenderedPageBreak/>
         <w:t>Summary:</w:t>
       </w:r>
     </w:p>
@@ -1417,33 +1653,50 @@
         <w:spacing w:after="0"/>
       </w:pPr>
       <w:r>
-        <w:lastRenderedPageBreak/>
         <w:t xml:space="preserve">Make sure you have the correct includes in your code files. For example, without including the </w:t>
       </w:r>
-      <w:r>
-        <w:rPr>
-          <w:color w:val="00B0F0"/>
-        </w:rPr>
-        <w:t xml:space="preserve">iostream </w:t>
+      <w:proofErr w:type="spellStart"/>
+      <w:r>
+        <w:rPr>
+          <w:color w:val="00B0F0"/>
+        </w:rPr>
+        <w:t>iostream</w:t>
+      </w:r>
+      <w:proofErr w:type="spellEnd"/>
+      <w:r>
+        <w:rPr>
+          <w:color w:val="00B0F0"/>
+        </w:rPr>
+        <w:t xml:space="preserve"> </w:t>
       </w:r>
       <w:r>
         <w:t xml:space="preserve">library, we cannot use </w:t>
       </w:r>
-      <w:r>
-        <w:rPr>
-          <w:color w:val="00B0F0"/>
-        </w:rPr>
-        <w:t xml:space="preserve">cout </w:t>
+      <w:proofErr w:type="spellStart"/>
+      <w:r>
+        <w:rPr>
+          <w:color w:val="00B0F0"/>
+        </w:rPr>
+        <w:t>cout</w:t>
+      </w:r>
+      <w:proofErr w:type="spellEnd"/>
+      <w:r>
+        <w:rPr>
+          <w:color w:val="00B0F0"/>
+        </w:rPr>
+        <w:t xml:space="preserve"> </w:t>
       </w:r>
       <w:r>
         <w:t xml:space="preserve">or </w:t>
       </w:r>
+      <w:proofErr w:type="spellStart"/>
       <w:r>
         <w:rPr>
           <w:color w:val="00B0F0"/>
         </w:rPr>
         <w:t>cin</w:t>
       </w:r>
+      <w:proofErr w:type="spellEnd"/>
       <w:r>
         <w:t>.</w:t>
       </w:r>
@@ -1460,11 +1713,33 @@
       <w:r>
         <w:t xml:space="preserve">Use </w:t>
       </w:r>
-      <w:r>
-        <w:rPr>
-          <w:color w:val="00B0F0"/>
-        </w:rPr>
-        <w:t xml:space="preserve">std::cout </w:t>
+      <w:proofErr w:type="spellStart"/>
+      <w:r>
+        <w:rPr>
+          <w:color w:val="00B0F0"/>
+        </w:rPr>
+        <w:t>std</w:t>
+      </w:r>
+      <w:proofErr w:type="spellEnd"/>
+      <w:r>
+        <w:rPr>
+          <w:color w:val="00B0F0"/>
+        </w:rPr>
+        <w:t>::</w:t>
+      </w:r>
+      <w:proofErr w:type="spellStart"/>
+      <w:r>
+        <w:rPr>
+          <w:color w:val="00B0F0"/>
+        </w:rPr>
+        <w:t>cout</w:t>
+      </w:r>
+      <w:proofErr w:type="spellEnd"/>
+      <w:r>
+        <w:rPr>
+          <w:color w:val="00B0F0"/>
+        </w:rPr>
+        <w:t xml:space="preserve"> </w:t>
       </w:r>
       <w:r>
         <w:t>to output a message to the console window.</w:t>
@@ -1482,11 +1757,33 @@
       <w:r>
         <w:t xml:space="preserve">Use </w:t>
       </w:r>
-      <w:r>
-        <w:rPr>
-          <w:color w:val="00B0F0"/>
-        </w:rPr>
-        <w:t xml:space="preserve">std::cin </w:t>
+      <w:proofErr w:type="spellStart"/>
+      <w:r>
+        <w:rPr>
+          <w:color w:val="00B0F0"/>
+        </w:rPr>
+        <w:t>std</w:t>
+      </w:r>
+      <w:proofErr w:type="spellEnd"/>
+      <w:r>
+        <w:rPr>
+          <w:color w:val="00B0F0"/>
+        </w:rPr>
+        <w:t>::</w:t>
+      </w:r>
+      <w:proofErr w:type="spellStart"/>
+      <w:r>
+        <w:rPr>
+          <w:color w:val="00B0F0"/>
+        </w:rPr>
+        <w:t>cin</w:t>
+      </w:r>
+      <w:proofErr w:type="spellEnd"/>
+      <w:r>
+        <w:rPr>
+          <w:color w:val="00B0F0"/>
+        </w:rPr>
+        <w:t xml:space="preserve"> </w:t>
       </w:r>
       <w:r>
         <w:t>to get input from the console window to your program.</w:t>
@@ -1504,11 +1801,33 @@
       <w:r>
         <w:t xml:space="preserve">Use </w:t>
       </w:r>
-      <w:r>
-        <w:rPr>
-          <w:color w:val="00B0F0"/>
-        </w:rPr>
-        <w:t xml:space="preserve">std::endl </w:t>
+      <w:proofErr w:type="spellStart"/>
+      <w:r>
+        <w:rPr>
+          <w:color w:val="00B0F0"/>
+        </w:rPr>
+        <w:t>std</w:t>
+      </w:r>
+      <w:proofErr w:type="spellEnd"/>
+      <w:r>
+        <w:rPr>
+          <w:color w:val="00B0F0"/>
+        </w:rPr>
+        <w:t>::</w:t>
+      </w:r>
+      <w:proofErr w:type="spellStart"/>
+      <w:r>
+        <w:rPr>
+          <w:color w:val="00B0F0"/>
+        </w:rPr>
+        <w:t>endl</w:t>
+      </w:r>
+      <w:proofErr w:type="spellEnd"/>
+      <w:r>
+        <w:rPr>
+          <w:color w:val="00B0F0"/>
+        </w:rPr>
+        <w:t xml:space="preserve"> </w:t>
       </w:r>
       <w:r>
         <w:t>to move to the next line in the console window.</w:t>

</xml_diff>

<commit_message>
Added some extra tutorials and redone some of the ones that used code covered in later worksheets
</commit_message>
<xml_diff>
--- a/Content/2-Introduction to C++ Syntax.docx
+++ b/Content/2-Introduction to C++ Syntax.docx
@@ -293,7 +293,7 @@
           <v:shape id="_x0000_i1025" type="#_x0000_t75" style="width:451.35pt;height:22.85pt" o:ole="">
             <v:imagedata r:id="rId7" o:title=""/>
           </v:shape>
-          <o:OLEObject Type="Embed" ProgID="Word.OpenDocumentText.12" ShapeID="_x0000_i1025" DrawAspect="Content" ObjectID="_1592737926" r:id="rId8"/>
+          <o:OLEObject Type="Embed" ProgID="Word.OpenDocumentText.12" ShapeID="_x0000_i1025" DrawAspect="Content" ObjectID="_1592740419" r:id="rId8"/>
         </w:object>
       </w:r>
     </w:p>
@@ -304,19 +304,11 @@
       <w:r>
         <w:t xml:space="preserve">The first line asks the compiler to include the library </w:t>
       </w:r>
-      <w:proofErr w:type="spellStart"/>
-      <w:r>
-        <w:rPr>
-          <w:color w:val="00B0F0"/>
-        </w:rPr>
-        <w:t>iostream</w:t>
-      </w:r>
-      <w:proofErr w:type="spellEnd"/>
-      <w:r>
-        <w:rPr>
-          <w:color w:val="00B0F0"/>
-        </w:rPr>
-        <w:t xml:space="preserve"> </w:t>
+      <w:r>
+        <w:rPr>
+          <w:color w:val="00B0F0"/>
+        </w:rPr>
+        <w:t xml:space="preserve">iostream </w:t>
       </w:r>
       <w:r>
         <w:t xml:space="preserve">which stands for input output stream. This library gives us functions and classes to retrieve data from the console and output it to the console. It is the primary method we can use to print the </w:t>
@@ -347,7 +339,7 @@
           <v:shape id="_x0000_i1026" type="#_x0000_t75" style="width:451.35pt;height:33.75pt" o:ole="">
             <v:imagedata r:id="rId9" o:title=""/>
           </v:shape>
-          <o:OLEObject Type="Embed" ProgID="Word.OpenDocumentText.12" ShapeID="_x0000_i1026" DrawAspect="Content" ObjectID="_1592737927" r:id="rId10"/>
+          <o:OLEObject Type="Embed" ProgID="Word.OpenDocumentText.12" ShapeID="_x0000_i1026" DrawAspect="Content" ObjectID="_1592740420" r:id="rId10"/>
         </w:object>
       </w:r>
     </w:p>
@@ -393,7 +385,7 @@
           <v:shape id="_x0000_i1027" type="#_x0000_t75" style="width:451.35pt;height:22.85pt" o:ole="">
             <v:imagedata r:id="rId11" o:title=""/>
           </v:shape>
-          <o:OLEObject Type="Embed" ProgID="Word.OpenDocumentText.12" ShapeID="_x0000_i1027" DrawAspect="Content" ObjectID="_1592737928" r:id="rId12"/>
+          <o:OLEObject Type="Embed" ProgID="Word.OpenDocumentText.12" ShapeID="_x0000_i1027" DrawAspect="Content" ObjectID="_1592740421" r:id="rId12"/>
         </w:object>
       </w:r>
     </w:p>
@@ -416,36 +408,20 @@
       <w:r>
         <w:t xml:space="preserve"> called </w:t>
       </w:r>
-      <w:proofErr w:type="spellStart"/>
-      <w:r>
-        <w:rPr>
-          <w:color w:val="00B0F0"/>
-        </w:rPr>
-        <w:t>cout</w:t>
-      </w:r>
-      <w:proofErr w:type="spellEnd"/>
-      <w:r>
-        <w:rPr>
-          <w:color w:val="00B0F0"/>
-        </w:rPr>
-        <w:t xml:space="preserve"> </w:t>
+      <w:r>
+        <w:rPr>
+          <w:color w:val="00B0F0"/>
+        </w:rPr>
+        <w:t xml:space="preserve">cout </w:t>
       </w:r>
       <w:r>
         <w:t xml:space="preserve">which stands for console output. Now the </w:t>
       </w:r>
-      <w:proofErr w:type="spellStart"/>
-      <w:r>
-        <w:rPr>
-          <w:color w:val="00B0F0"/>
-        </w:rPr>
-        <w:t>cout</w:t>
-      </w:r>
-      <w:proofErr w:type="spellEnd"/>
-      <w:r>
-        <w:rPr>
-          <w:color w:val="00B0F0"/>
-        </w:rPr>
-        <w:t xml:space="preserve"> </w:t>
+      <w:r>
+        <w:rPr>
+          <w:color w:val="00B0F0"/>
+        </w:rPr>
+        <w:t xml:space="preserve">cout </w:t>
       </w:r>
       <w:r>
         <w:t>item</w:t>
@@ -462,14 +438,12 @@
       <w:r>
         <w:t xml:space="preserve">. Namespaces are sections of code encapsulated by an identifier, usually a unique name. A lot of the standard C++ libraries make use of the namespace </w:t>
       </w:r>
-      <w:proofErr w:type="gramStart"/>
       <w:r>
         <w:rPr>
           <w:color w:val="00B0F0"/>
         </w:rPr>
         <w:t>std</w:t>
       </w:r>
-      <w:proofErr w:type="gramEnd"/>
       <w:r>
         <w:t xml:space="preserve">. If you see </w:t>
       </w:r>
@@ -477,27 +451,14 @@
         <w:lastRenderedPageBreak/>
         <w:t xml:space="preserve">any code that starts with </w:t>
       </w:r>
-      <w:proofErr w:type="spellStart"/>
-      <w:r>
-        <w:rPr>
-          <w:color w:val="00B0F0"/>
-        </w:rPr>
-        <w:t>std</w:t>
-      </w:r>
-      <w:proofErr w:type="spellEnd"/>
-      <w:proofErr w:type="gramStart"/>
-      <w:r>
-        <w:rPr>
-          <w:color w:val="00B0F0"/>
-        </w:rPr>
-        <w:t>::</w:t>
-      </w:r>
-      <w:r>
-        <w:t>,</w:t>
-      </w:r>
-      <w:proofErr w:type="gramEnd"/>
-      <w:r>
-        <w:t xml:space="preserve"> then you can safely bet it’s part of a standard C++ library. To access this </w:t>
+      <w:r>
+        <w:rPr>
+          <w:color w:val="00B0F0"/>
+        </w:rPr>
+        <w:t>std::</w:t>
+      </w:r>
+      <w:r>
+        <w:t xml:space="preserve">, then you can safely bet it’s part of a standard C++ library. To access this </w:t>
       </w:r>
       <w:r>
         <w:t>item</w:t>
@@ -675,7 +636,7 @@
           <v:shape id="_x0000_i1028" type="#_x0000_t75" style="width:451.35pt;height:22.85pt" o:ole="">
             <v:imagedata r:id="rId13" o:title=""/>
           </v:shape>
-          <o:OLEObject Type="Embed" ProgID="Word.OpenDocumentText.12" ShapeID="_x0000_i1028" DrawAspect="Content" ObjectID="_1592737929" r:id="rId14"/>
+          <o:OLEObject Type="Embed" ProgID="Word.OpenDocumentText.12" ShapeID="_x0000_i1028" DrawAspect="Content" ObjectID="_1592740422" r:id="rId14"/>
         </w:object>
       </w:r>
     </w:p>
@@ -708,19 +669,11 @@
       <w:r>
         <w:t xml:space="preserve">To push the message to the console, the </w:t>
       </w:r>
-      <w:proofErr w:type="spellStart"/>
-      <w:r>
-        <w:rPr>
-          <w:color w:val="00B0F0"/>
-        </w:rPr>
-        <w:t>cout</w:t>
-      </w:r>
-      <w:proofErr w:type="spellEnd"/>
-      <w:r>
-        <w:rPr>
-          <w:color w:val="00B0F0"/>
-        </w:rPr>
-        <w:t xml:space="preserve"> </w:t>
+      <w:r>
+        <w:rPr>
+          <w:color w:val="00B0F0"/>
+        </w:rPr>
+        <w:t xml:space="preserve">cout </w:t>
       </w:r>
       <w:r>
         <w:t>item makes use of the &lt;&lt; operator. By adding this on to the code along with our message, we can print whatever we want to the console. Remember as well, as with Java, every line of code in C++ needs semi-colon (</w:t>
@@ -751,7 +704,7 @@
           <v:shape id="_x0000_i1029" type="#_x0000_t75" style="width:451.35pt;height:22.85pt" o:ole="">
             <v:imagedata r:id="rId15" o:title=""/>
           </v:shape>
-          <o:OLEObject Type="Embed" ProgID="Word.OpenDocumentText.12" ShapeID="_x0000_i1029" DrawAspect="Content" ObjectID="_1592737930" r:id="rId16"/>
+          <o:OLEObject Type="Embed" ProgID="Word.OpenDocumentText.12" ShapeID="_x0000_i1029" DrawAspect="Content" ObjectID="_1592740423" r:id="rId16"/>
         </w:object>
       </w:r>
     </w:p>
@@ -762,14 +715,12 @@
       <w:r>
         <w:t xml:space="preserve">The final line in out code does the opposite of </w:t>
       </w:r>
-      <w:proofErr w:type="spellStart"/>
       <w:r>
         <w:rPr>
           <w:color w:val="00B0F0"/>
         </w:rPr>
         <w:t>cout</w:t>
       </w:r>
-      <w:proofErr w:type="spellEnd"/>
       <w:r>
         <w:t>. After we have printed the message, we ask the program to wait for input from the console before we can continue.</w:t>
       </w:r>
@@ -784,73 +735,39 @@
       <w:r>
         <w:t xml:space="preserve">To do this we use the </w:t>
       </w:r>
-      <w:proofErr w:type="spellStart"/>
-      <w:proofErr w:type="gramStart"/>
-      <w:r>
-        <w:rPr>
-          <w:color w:val="00B0F0"/>
-        </w:rPr>
-        <w:t>std</w:t>
-      </w:r>
-      <w:proofErr w:type="spellEnd"/>
-      <w:proofErr w:type="gramEnd"/>
-      <w:r>
-        <w:rPr>
-          <w:color w:val="00B0F0"/>
-        </w:rPr>
-        <w:t xml:space="preserve"> </w:t>
+      <w:r>
+        <w:rPr>
+          <w:color w:val="00B0F0"/>
+        </w:rPr>
+        <w:t xml:space="preserve">std </w:t>
       </w:r>
       <w:r>
         <w:t xml:space="preserve">namespace again, but this time use the item </w:t>
       </w:r>
-      <w:proofErr w:type="spellStart"/>
+      <w:r>
+        <w:rPr>
+          <w:color w:val="00B0F0"/>
+        </w:rPr>
+        <w:t xml:space="preserve">cin </w:t>
+      </w:r>
+      <w:r>
+        <w:t xml:space="preserve">(standing for console input). We then call the </w:t>
+      </w:r>
+      <w:r>
+        <w:rPr>
+          <w:color w:val="00B0F0"/>
+        </w:rPr>
+        <w:t>.get()</w:t>
+      </w:r>
+      <w:r>
+        <w:t xml:space="preserve"> function that is part of </w:t>
+      </w:r>
       <w:r>
         <w:rPr>
           <w:color w:val="00B0F0"/>
         </w:rPr>
         <w:t>cin</w:t>
       </w:r>
-      <w:proofErr w:type="spellEnd"/>
-      <w:r>
-        <w:rPr>
-          <w:color w:val="00B0F0"/>
-        </w:rPr>
-        <w:t xml:space="preserve"> </w:t>
-      </w:r>
-      <w:r>
-        <w:t xml:space="preserve">(standing for console input). We then call the </w:t>
-      </w:r>
-      <w:r>
-        <w:rPr>
-          <w:color w:val="00B0F0"/>
-        </w:rPr>
-        <w:t>.</w:t>
-      </w:r>
-      <w:proofErr w:type="gramStart"/>
-      <w:r>
-        <w:rPr>
-          <w:color w:val="00B0F0"/>
-        </w:rPr>
-        <w:t>get(</w:t>
-      </w:r>
-      <w:proofErr w:type="gramEnd"/>
-      <w:r>
-        <w:rPr>
-          <w:color w:val="00B0F0"/>
-        </w:rPr>
-        <w:t>)</w:t>
-      </w:r>
-      <w:r>
-        <w:t xml:space="preserve"> function that is part of </w:t>
-      </w:r>
-      <w:proofErr w:type="spellStart"/>
-      <w:r>
-        <w:rPr>
-          <w:color w:val="00B0F0"/>
-        </w:rPr>
-        <w:t>cin</w:t>
-      </w:r>
-      <w:proofErr w:type="spellEnd"/>
       <w:r>
         <w:t>, which asks the program to wait for any console input.</w:t>
       </w:r>
@@ -890,16 +807,8 @@
         <w:rPr>
           <w:b/>
         </w:rPr>
-        <w:t xml:space="preserve">Chain Link with </w:t>
-      </w:r>
-      <w:proofErr w:type="spellStart"/>
-      <w:r>
-        <w:rPr>
-          <w:b/>
-        </w:rPr>
-        <w:t>Cout</w:t>
-      </w:r>
-      <w:proofErr w:type="spellEnd"/>
+        <w:t>Chain Link with Cout</w:t>
+      </w:r>
     </w:p>
     <w:p>
       <w:pPr>
@@ -908,36 +817,20 @@
       <w:r>
         <w:t xml:space="preserve">Being able to output a single message is fine but there are a couple more useful features we can use to have better control over the </w:t>
       </w:r>
-      <w:proofErr w:type="spellStart"/>
-      <w:r>
-        <w:rPr>
-          <w:color w:val="00B0F0"/>
-        </w:rPr>
-        <w:t>cin</w:t>
-      </w:r>
-      <w:proofErr w:type="spellEnd"/>
-      <w:r>
-        <w:rPr>
-          <w:color w:val="00B0F0"/>
-        </w:rPr>
-        <w:t xml:space="preserve"> </w:t>
+      <w:r>
+        <w:rPr>
+          <w:color w:val="00B0F0"/>
+        </w:rPr>
+        <w:t xml:space="preserve">cin </w:t>
       </w:r>
       <w:r>
         <w:t xml:space="preserve">and </w:t>
       </w:r>
-      <w:proofErr w:type="spellStart"/>
-      <w:r>
-        <w:rPr>
-          <w:color w:val="00B0F0"/>
-        </w:rPr>
-        <w:t>cout</w:t>
-      </w:r>
-      <w:proofErr w:type="spellEnd"/>
-      <w:r>
-        <w:rPr>
-          <w:color w:val="00B0F0"/>
-        </w:rPr>
-        <w:t xml:space="preserve"> </w:t>
+      <w:r>
+        <w:rPr>
+          <w:color w:val="00B0F0"/>
+        </w:rPr>
+        <w:t xml:space="preserve">cout </w:t>
       </w:r>
       <w:r>
         <w:t>items in our program.</w:t>
@@ -959,7 +852,7 @@
           <v:shape id="_x0000_i1030" type="#_x0000_t75" style="width:451.35pt;height:22.85pt" o:ole="">
             <v:imagedata r:id="rId17" o:title=""/>
           </v:shape>
-          <o:OLEObject Type="Embed" ProgID="Word.OpenDocumentText.12" ShapeID="_x0000_i1030" DrawAspect="Content" ObjectID="_1592737931" r:id="rId18"/>
+          <o:OLEObject Type="Embed" ProgID="Word.OpenDocumentText.12" ShapeID="_x0000_i1030" DrawAspect="Content" ObjectID="_1592740424" r:id="rId18"/>
         </w:object>
       </w:r>
     </w:p>
@@ -996,7 +889,7 @@
           <v:shape id="_x0000_i1031" type="#_x0000_t75" style="width:451.35pt;height:35.75pt" o:ole="">
             <v:imagedata r:id="rId19" o:title=""/>
           </v:shape>
-          <o:OLEObject Type="Embed" ProgID="Word.OpenDocumentText.12" ShapeID="_x0000_i1031" DrawAspect="Content" ObjectID="_1592737932" r:id="rId20"/>
+          <o:OLEObject Type="Embed" ProgID="Word.OpenDocumentText.12" ShapeID="_x0000_i1031" DrawAspect="Content" ObjectID="_1592740425" r:id="rId20"/>
         </w:object>
       </w:r>
     </w:p>
@@ -1135,52 +1028,20 @@
       <w:r>
         <w:t xml:space="preserve">To print the second message on a new line, we can use an item inside the </w:t>
       </w:r>
-      <w:proofErr w:type="spellStart"/>
-      <w:proofErr w:type="gramStart"/>
-      <w:r>
-        <w:rPr>
-          <w:color w:val="00B0F0"/>
-        </w:rPr>
-        <w:t>std</w:t>
-      </w:r>
-      <w:proofErr w:type="spellEnd"/>
-      <w:proofErr w:type="gramEnd"/>
-      <w:r>
-        <w:rPr>
-          <w:color w:val="00B0F0"/>
-        </w:rPr>
-        <w:t xml:space="preserve"> </w:t>
+      <w:r>
+        <w:rPr>
+          <w:color w:val="00B0F0"/>
+        </w:rPr>
+        <w:t xml:space="preserve">std </w:t>
       </w:r>
       <w:r>
         <w:t xml:space="preserve">namespace, </w:t>
       </w:r>
-      <w:proofErr w:type="spellStart"/>
-      <w:r>
-        <w:rPr>
-          <w:color w:val="00B0F0"/>
-        </w:rPr>
-        <w:t>std</w:t>
-      </w:r>
-      <w:proofErr w:type="spellEnd"/>
-      <w:r>
-        <w:rPr>
-          <w:color w:val="00B0F0"/>
-        </w:rPr>
-        <w:t>::</w:t>
-      </w:r>
-      <w:proofErr w:type="spellStart"/>
-      <w:r>
-        <w:rPr>
-          <w:color w:val="00B0F0"/>
-        </w:rPr>
-        <w:t>endl</w:t>
-      </w:r>
-      <w:proofErr w:type="spellEnd"/>
-      <w:r>
-        <w:rPr>
-          <w:color w:val="00B0F0"/>
-        </w:rPr>
-        <w:t xml:space="preserve"> </w:t>
+      <w:r>
+        <w:rPr>
+          <w:color w:val="00B0F0"/>
+        </w:rPr>
+        <w:t xml:space="preserve">std::endl </w:t>
       </w:r>
       <w:r>
         <w:t>(stands for end line). It is affixed to the message the same way we have seen above.</w:t>
@@ -1274,19 +1135,11 @@
       <w:r>
         <w:t xml:space="preserve">Sometimes we want to get input from the user, to do that uses the </w:t>
       </w:r>
-      <w:proofErr w:type="spellStart"/>
-      <w:r>
-        <w:rPr>
-          <w:color w:val="00B0F0"/>
-        </w:rPr>
-        <w:t>cin</w:t>
-      </w:r>
-      <w:proofErr w:type="spellEnd"/>
-      <w:r>
-        <w:rPr>
-          <w:color w:val="00B0F0"/>
-        </w:rPr>
-        <w:t xml:space="preserve"> </w:t>
+      <w:r>
+        <w:rPr>
+          <w:color w:val="00B0F0"/>
+        </w:rPr>
+        <w:t xml:space="preserve">cin </w:t>
       </w:r>
       <w:r>
         <w:t>mentioned earlier but with a small modification.</w:t>
@@ -1308,7 +1161,7 @@
           <v:shape id="_x0000_i1032" type="#_x0000_t75" style="width:396.75pt;height:69pt" o:ole="">
             <v:imagedata r:id="rId23" o:title=""/>
           </v:shape>
-          <o:OLEObject Type="Embed" ProgID="Word.OpenDocumentText.12" ShapeID="_x0000_i1032" DrawAspect="Content" ObjectID="_1592737933" r:id="rId24"/>
+          <o:OLEObject Type="Embed" ProgID="Word.OpenDocumentText.12" ShapeID="_x0000_i1032" DrawAspect="Content" ObjectID="_1592740426" r:id="rId24"/>
         </w:object>
       </w:r>
     </w:p>
@@ -1355,117 +1208,51 @@
       <w:r>
         <w:t>Change the “Hello World!” message to something else.</w:t>
       </w:r>
+    </w:p>
+    <w:p>
+      <w:pPr>
+        <w:spacing w:after="0"/>
+      </w:pPr>
+      <w:r>
+        <w:t xml:space="preserve">     2.2.   </w:t>
+      </w:r>
+      <w:r>
+        <w:t xml:space="preserve">Create a program that </w:t>
+      </w:r>
+      <w:r>
+        <w:t>takes a single user input and prints it onto the console.</w:t>
+      </w:r>
+    </w:p>
+    <w:p>
+      <w:pPr>
+        <w:spacing w:after="0"/>
+        <w:ind w:left="255"/>
+      </w:pPr>
+      <w:r>
+        <w:t>2.3.</w:t>
+      </w:r>
       <w:r>
         <w:t xml:space="preserve"> </w:t>
       </w:r>
       <w:r>
-        <w:rPr>
-          <w:color w:val="00B050"/>
-        </w:rPr>
-        <w:t>(</w:t>
-      </w:r>
-      <w:proofErr w:type="gramStart"/>
-      <w:r>
-        <w:rPr>
-          <w:color w:val="00B050"/>
-        </w:rPr>
-        <w:t>difficulty</w:t>
-      </w:r>
-      <w:proofErr w:type="gramEnd"/>
-      <w:r>
-        <w:rPr>
-          <w:color w:val="00B050"/>
-        </w:rPr>
-        <w:t>: 1)</w:t>
-      </w:r>
-    </w:p>
-    <w:p>
-      <w:pPr>
-        <w:spacing w:after="0"/>
-      </w:pPr>
-      <w:r>
-        <w:t xml:space="preserve">     2.2.   </w:t>
-      </w:r>
-      <w:r>
-        <w:t xml:space="preserve">Create a program that takes two </w:t>
-      </w:r>
-      <w:proofErr w:type="spellStart"/>
-      <w:r>
-        <w:rPr>
-          <w:color w:val="00B0F0"/>
-        </w:rPr>
-        <w:t>int</w:t>
-      </w:r>
-      <w:proofErr w:type="spellEnd"/>
-      <w:r>
-        <w:rPr>
-          <w:color w:val="00B0F0"/>
-        </w:rPr>
         <w:t xml:space="preserve"> </w:t>
       </w:r>
-      <w:r>
-        <w:t>inputs and prints the result</w:t>
-      </w:r>
-      <w:r>
-        <w:rPr>
-          <w:color w:val="FFC000"/>
-        </w:rPr>
-        <w:t>. (</w:t>
-      </w:r>
-      <w:proofErr w:type="gramStart"/>
-      <w:r>
-        <w:rPr>
-          <w:color w:val="FFC000"/>
-        </w:rPr>
-        <w:t>difficulty</w:t>
-      </w:r>
-      <w:proofErr w:type="gramEnd"/>
-      <w:r>
-        <w:rPr>
-          <w:color w:val="FFC000"/>
-        </w:rPr>
-        <w:t xml:space="preserve">: </w:t>
-      </w:r>
-      <w:r>
-        <w:rPr>
-          <w:color w:val="FFC000"/>
-        </w:rPr>
-        <w:t>2</w:t>
-      </w:r>
-      <w:r>
-        <w:rPr>
-          <w:color w:val="FFC000"/>
-        </w:rPr>
-        <w:t>)</w:t>
-      </w:r>
-    </w:p>
-    <w:p>
-      <w:pPr>
-        <w:spacing w:after="0"/>
-        <w:ind w:left="255"/>
-      </w:pPr>
-      <w:r>
-        <w:t>2.3</w:t>
-      </w:r>
-      <w:proofErr w:type="gramStart"/>
-      <w:r>
-        <w:t>.</w:t>
-      </w:r>
-      <w:r>
-        <w:t xml:space="preserve">  </w:t>
-      </w:r>
-      <w:r>
-        <w:t>Create</w:t>
-      </w:r>
-      <w:proofErr w:type="gramEnd"/>
-      <w:r>
-        <w:t xml:space="preserve"> a program that prints the following riddle along with the answer: </w:t>
-      </w:r>
-      <w:r>
-        <w:rPr>
-          <w:color w:val="FF0000"/>
-        </w:rPr>
-        <w:t>(difficulty: 3)</w:t>
+      <w:bookmarkStart w:id="8" w:name="_GoBack"/>
+      <w:bookmarkEnd w:id="8"/>
+      <w:r>
+        <w:t xml:space="preserve"> </w:t>
+      </w:r>
+      <w:r>
+        <w:t>Create a program that prints the followin</w:t>
+      </w:r>
+      <w:r>
+        <w:t>g riddle</w:t>
+      </w:r>
+      <w:r>
+        <w:t xml:space="preserve"> following the formatting</w:t>
+      </w:r>
+      <w:r>
+        <w:t>:</w:t>
       </w:r>
     </w:p>
     <w:p>
@@ -1510,24 +1297,25 @@
           <w:sz w:val="14"/>
         </w:rPr>
         <w:br/>
-      </w:r>
-      <w:proofErr w:type="gramStart"/>
+        <w:t xml:space="preserve">Each sack had seven cats, </w:t>
+      </w:r>
       <w:r>
         <w:rPr>
           <w:rFonts w:ascii="Courier New" w:hAnsi="Courier New" w:cs="Courier New"/>
           <w:color w:val="000000"/>
           <w:sz w:val="14"/>
         </w:rPr>
-        <w:t>Each</w:t>
-      </w:r>
-      <w:proofErr w:type="gramEnd"/>
+        <w:br/>
+        <w:t xml:space="preserve">Each cat had seven kits. </w:t>
+      </w:r>
       <w:r>
         <w:rPr>
           <w:rFonts w:ascii="Courier New" w:hAnsi="Courier New" w:cs="Courier New"/>
           <w:color w:val="000000"/>
           <w:sz w:val="14"/>
         </w:rPr>
-        <w:t xml:space="preserve"> sack had seven cats, </w:t>
+        <w:br/>
+        <w:t xml:space="preserve">Kits, cats, sacks, and wives, </w:t>
       </w:r>
       <w:r>
         <w:rPr>
@@ -1536,60 +1324,23 @@
           <w:sz w:val="14"/>
         </w:rPr>
         <w:br/>
-        <w:t xml:space="preserve">Each cat had seven kits. </w:t>
-      </w:r>
-      <w:r>
-        <w:rPr>
-          <w:rFonts w:ascii="Courier New" w:hAnsi="Courier New" w:cs="Courier New"/>
-          <w:color w:val="000000"/>
-          <w:sz w:val="14"/>
-        </w:rPr>
-        <w:br/>
-        <w:t xml:space="preserve">Kits, cats, sacks, and wives, </w:t>
-      </w:r>
-      <w:r>
-        <w:rPr>
-          <w:rFonts w:ascii="Courier New" w:hAnsi="Courier New" w:cs="Courier New"/>
-          <w:color w:val="000000"/>
-          <w:sz w:val="14"/>
-        </w:rPr>
-        <w:br/>
-      </w:r>
-      <w:proofErr w:type="gramStart"/>
-      <w:r>
-        <w:rPr>
-          <w:rFonts w:ascii="Courier New" w:hAnsi="Courier New" w:cs="Courier New"/>
-          <w:color w:val="000000"/>
-          <w:sz w:val="14"/>
-        </w:rPr>
-        <w:t>How</w:t>
-      </w:r>
-      <w:proofErr w:type="gramEnd"/>
-      <w:r>
-        <w:rPr>
-          <w:rFonts w:ascii="Courier New" w:hAnsi="Courier New" w:cs="Courier New"/>
-          <w:color w:val="000000"/>
-          <w:sz w:val="14"/>
-        </w:rPr>
-        <w:t xml:space="preserve"> many were going to St. Ives?</w:t>
-      </w:r>
-    </w:p>
-    <w:p>
-      <w:pPr>
-        <w:spacing w:after="0"/>
-      </w:pPr>
-    </w:p>
-    <w:p>
-      <w:pPr>
-        <w:spacing w:after="0"/>
-      </w:pPr>
-    </w:p>
-    <w:p>
-      <w:pPr>
-        <w:spacing w:after="0"/>
-      </w:pPr>
-      <w:bookmarkStart w:id="8" w:name="_GoBack"/>
-      <w:bookmarkEnd w:id="8"/>
+        <w:t>How many were going to St. Ives?</w:t>
+      </w:r>
+    </w:p>
+    <w:p>
+      <w:pPr>
+        <w:spacing w:after="0"/>
+      </w:pPr>
+    </w:p>
+    <w:p>
+      <w:pPr>
+        <w:spacing w:after="0"/>
+      </w:pPr>
+    </w:p>
+    <w:p>
+      <w:pPr>
+        <w:spacing w:after="0"/>
+      </w:pPr>
     </w:p>
     <w:p>
       <w:pPr>
@@ -1655,48 +1406,30 @@
       <w:r>
         <w:t xml:space="preserve">Make sure you have the correct includes in your code files. For example, without including the </w:t>
       </w:r>
-      <w:proofErr w:type="spellStart"/>
-      <w:r>
-        <w:rPr>
-          <w:color w:val="00B0F0"/>
-        </w:rPr>
-        <w:t>iostream</w:t>
-      </w:r>
-      <w:proofErr w:type="spellEnd"/>
-      <w:r>
-        <w:rPr>
-          <w:color w:val="00B0F0"/>
-        </w:rPr>
-        <w:t xml:space="preserve"> </w:t>
+      <w:r>
+        <w:rPr>
+          <w:color w:val="00B0F0"/>
+        </w:rPr>
+        <w:t xml:space="preserve">iostream </w:t>
       </w:r>
       <w:r>
         <w:t xml:space="preserve">library, we cannot use </w:t>
       </w:r>
-      <w:proofErr w:type="spellStart"/>
-      <w:r>
-        <w:rPr>
-          <w:color w:val="00B0F0"/>
-        </w:rPr>
-        <w:t>cout</w:t>
-      </w:r>
-      <w:proofErr w:type="spellEnd"/>
-      <w:r>
-        <w:rPr>
-          <w:color w:val="00B0F0"/>
-        </w:rPr>
-        <w:t xml:space="preserve"> </w:t>
+      <w:r>
+        <w:rPr>
+          <w:color w:val="00B0F0"/>
+        </w:rPr>
+        <w:t xml:space="preserve">cout </w:t>
       </w:r>
       <w:r>
         <w:t xml:space="preserve">or </w:t>
       </w:r>
-      <w:proofErr w:type="spellStart"/>
       <w:r>
         <w:rPr>
           <w:color w:val="00B0F0"/>
         </w:rPr>
         <w:t>cin</w:t>
       </w:r>
-      <w:proofErr w:type="spellEnd"/>
       <w:r>
         <w:t>.</w:t>
       </w:r>
@@ -1713,33 +1446,11 @@
       <w:r>
         <w:t xml:space="preserve">Use </w:t>
       </w:r>
-      <w:proofErr w:type="spellStart"/>
-      <w:r>
-        <w:rPr>
-          <w:color w:val="00B0F0"/>
-        </w:rPr>
-        <w:t>std</w:t>
-      </w:r>
-      <w:proofErr w:type="spellEnd"/>
-      <w:r>
-        <w:rPr>
-          <w:color w:val="00B0F0"/>
-        </w:rPr>
-        <w:t>::</w:t>
-      </w:r>
-      <w:proofErr w:type="spellStart"/>
-      <w:r>
-        <w:rPr>
-          <w:color w:val="00B0F0"/>
-        </w:rPr>
-        <w:t>cout</w:t>
-      </w:r>
-      <w:proofErr w:type="spellEnd"/>
-      <w:r>
-        <w:rPr>
-          <w:color w:val="00B0F0"/>
-        </w:rPr>
-        <w:t xml:space="preserve"> </w:t>
+      <w:r>
+        <w:rPr>
+          <w:color w:val="00B0F0"/>
+        </w:rPr>
+        <w:t xml:space="preserve">std::cout </w:t>
       </w:r>
       <w:r>
         <w:t>to output a message to the console window.</w:t>
@@ -1757,33 +1468,11 @@
       <w:r>
         <w:t xml:space="preserve">Use </w:t>
       </w:r>
-      <w:proofErr w:type="spellStart"/>
-      <w:r>
-        <w:rPr>
-          <w:color w:val="00B0F0"/>
-        </w:rPr>
-        <w:t>std</w:t>
-      </w:r>
-      <w:proofErr w:type="spellEnd"/>
-      <w:r>
-        <w:rPr>
-          <w:color w:val="00B0F0"/>
-        </w:rPr>
-        <w:t>::</w:t>
-      </w:r>
-      <w:proofErr w:type="spellStart"/>
-      <w:r>
-        <w:rPr>
-          <w:color w:val="00B0F0"/>
-        </w:rPr>
-        <w:t>cin</w:t>
-      </w:r>
-      <w:proofErr w:type="spellEnd"/>
-      <w:r>
-        <w:rPr>
-          <w:color w:val="00B0F0"/>
-        </w:rPr>
-        <w:t xml:space="preserve"> </w:t>
+      <w:r>
+        <w:rPr>
+          <w:color w:val="00B0F0"/>
+        </w:rPr>
+        <w:t xml:space="preserve">std::cin </w:t>
       </w:r>
       <w:r>
         <w:t>to get input from the console window to your program.</w:t>
@@ -1801,33 +1490,11 @@
       <w:r>
         <w:t xml:space="preserve">Use </w:t>
       </w:r>
-      <w:proofErr w:type="spellStart"/>
-      <w:r>
-        <w:rPr>
-          <w:color w:val="00B0F0"/>
-        </w:rPr>
-        <w:t>std</w:t>
-      </w:r>
-      <w:proofErr w:type="spellEnd"/>
-      <w:r>
-        <w:rPr>
-          <w:color w:val="00B0F0"/>
-        </w:rPr>
-        <w:t>::</w:t>
-      </w:r>
-      <w:proofErr w:type="spellStart"/>
-      <w:r>
-        <w:rPr>
-          <w:color w:val="00B0F0"/>
-        </w:rPr>
-        <w:t>endl</w:t>
-      </w:r>
-      <w:proofErr w:type="spellEnd"/>
-      <w:r>
-        <w:rPr>
-          <w:color w:val="00B0F0"/>
-        </w:rPr>
-        <w:t xml:space="preserve"> </w:t>
+      <w:r>
+        <w:rPr>
+          <w:color w:val="00B0F0"/>
+        </w:rPr>
+        <w:t xml:space="preserve">std::endl </w:t>
       </w:r>
       <w:r>
         <w:t>to move to the next line in the console window.</w:t>

</xml_diff>

<commit_message>
Finished updating the worksheet
</commit_message>
<xml_diff>
--- a/Content/2-Introduction to C++ Syntax.docx
+++ b/Content/2-Introduction to C++ Syntax.docx
@@ -1,34 +1,20 @@
 
 <file path=word/document.xml><?xml version="1.0" encoding="utf-8"?>
-<w:document xmlns:wpc="http://schemas.microsoft.com/office/word/2010/wordprocessingCanvas" xmlns:mc="http://schemas.openxmlformats.org/markup-compatibility/2006" xmlns:o="urn:schemas-microsoft-com:office:office" xmlns:r="http://schemas.openxmlformats.org/officeDocument/2006/relationships" xmlns:m="http://schemas.openxmlformats.org/officeDocument/2006/math" xmlns:v="urn:schemas-microsoft-com:vml" xmlns:wp14="http://schemas.microsoft.com/office/word/2010/wordprocessingDrawing" xmlns:wp="http://schemas.openxmlformats.org/drawingml/2006/wordprocessingDrawing" xmlns:w10="urn:schemas-microsoft-com:office:word" xmlns:w="http://schemas.openxmlformats.org/wordprocessingml/2006/main" xmlns:w14="http://schemas.microsoft.com/office/word/2010/wordml" xmlns:wpg="http://schemas.microsoft.com/office/word/2010/wordprocessingGroup" xmlns:wpi="http://schemas.microsoft.com/office/word/2010/wordprocessingInk" xmlns:wne="http://schemas.microsoft.com/office/word/2006/wordml" xmlns:wps="http://schemas.microsoft.com/office/word/2010/wordprocessingShape" mc:Ignorable="w14 wp14">
+<w:document xmlns:wpc="http://schemas.microsoft.com/office/word/2010/wordprocessingCanvas" xmlns:cx="http://schemas.microsoft.com/office/drawing/2014/chartex" xmlns:cx1="http://schemas.microsoft.com/office/drawing/2015/9/8/chartex" xmlns:cx2="http://schemas.microsoft.com/office/drawing/2015/10/21/chartex" xmlns:cx3="http://schemas.microsoft.com/office/drawing/2016/5/9/chartex" xmlns:cx4="http://schemas.microsoft.com/office/drawing/2016/5/10/chartex" xmlns:cx5="http://schemas.microsoft.com/office/drawing/2016/5/11/chartex" xmlns:cx6="http://schemas.microsoft.com/office/drawing/2016/5/12/chartex" xmlns:cx7="http://schemas.microsoft.com/office/drawing/2016/5/13/chartex" xmlns:cx8="http://schemas.microsoft.com/office/drawing/2016/5/14/chartex" xmlns:mc="http://schemas.openxmlformats.org/markup-compatibility/2006" xmlns:aink="http://schemas.microsoft.com/office/drawing/2016/ink" xmlns:am3d="http://schemas.microsoft.com/office/drawing/2017/model3d" xmlns:o="urn:schemas-microsoft-com:office:office" xmlns:r="http://schemas.openxmlformats.org/officeDocument/2006/relationships" xmlns:m="http://schemas.openxmlformats.org/officeDocument/2006/math" xmlns:v="urn:schemas-microsoft-com:vml" xmlns:wp14="http://schemas.microsoft.com/office/word/2010/wordprocessingDrawing" xmlns:wp="http://schemas.openxmlformats.org/drawingml/2006/wordprocessingDrawing" xmlns:w10="urn:schemas-microsoft-com:office:word" xmlns:w="http://schemas.openxmlformats.org/wordprocessingml/2006/main" xmlns:w14="http://schemas.microsoft.com/office/word/2010/wordml" xmlns:w15="http://schemas.microsoft.com/office/word/2012/wordml" xmlns:w16cex="http://schemas.microsoft.com/office/word/2018/wordml/cex" xmlns:w16cid="http://schemas.microsoft.com/office/word/2016/wordml/cid" xmlns:w16="http://schemas.microsoft.com/office/word/2018/wordml" xmlns:w16sdtdh="http://schemas.microsoft.com/office/word/2020/wordml/sdtdatahash" xmlns:w16se="http://schemas.microsoft.com/office/word/2015/wordml/symex" xmlns:wpg="http://schemas.microsoft.com/office/word/2010/wordprocessingGroup" xmlns:wpi="http://schemas.microsoft.com/office/word/2010/wordprocessingInk" xmlns:wne="http://schemas.microsoft.com/office/word/2006/wordml" xmlns:wps="http://schemas.microsoft.com/office/word/2010/wordprocessingShape" mc:Ignorable="w14 w15 w16se w16cid w16 w16cex w16sdtdh wp14">
   <w:body>
     <w:p>
       <w:pPr>
-        <w:spacing w:after="0"/>
-        <w:rPr>
-          <w:b/>
-          <w:u w:val="single"/>
-        </w:rPr>
-      </w:pPr>
-      <w:r>
-        <w:rPr>
-          <w:b/>
-          <w:u w:val="single"/>
-        </w:rPr>
+        <w:pStyle w:val="Heading1"/>
+      </w:pPr>
+      <w:r>
         <w:t>Introduction to C++ Syntax</w:t>
       </w:r>
     </w:p>
     <w:p>
       <w:pPr>
-        <w:spacing w:after="0"/>
-        <w:rPr>
-          <w:b/>
-        </w:rPr>
-      </w:pPr>
-      <w:r>
-        <w:rPr>
-          <w:b/>
-        </w:rPr>
+        <w:pStyle w:val="Heading2"/>
+      </w:pPr>
+      <w:r>
         <w:t>Main</w:t>
       </w:r>
     </w:p>
@@ -84,13 +70,12 @@
       <w:r>
         <w:rPr>
           <w:noProof/>
-          <w:lang w:eastAsia="en-GB"/>
         </w:rPr>
         <w:drawing>
-          <wp:inline distT="0" distB="0" distL="0" distR="0">
-            <wp:extent cx="5040000" cy="856565"/>
-            <wp:effectExtent l="0" t="0" r="0" b="1270"/>
-            <wp:docPr id="3" name="Picture 3"/>
+          <wp:inline distT="0" distB="0" distL="0" distR="0" wp14:anchorId="5AB4AFFF" wp14:editId="2F4783EE">
+            <wp:extent cx="5724525" cy="1038225"/>
+            <wp:effectExtent l="0" t="0" r="9525" b="9525"/>
+            <wp:docPr id="2" name="Picture 2"/>
             <wp:cNvGraphicFramePr>
               <a:graphicFrameLocks xmlns:a="http://schemas.openxmlformats.org/drawingml/2006/main" noChangeAspect="1"/>
             </wp:cNvGraphicFramePr>
@@ -98,29 +83,36 @@
               <a:graphicData uri="http://schemas.openxmlformats.org/drawingml/2006/picture">
                 <pic:pic xmlns:pic="http://schemas.openxmlformats.org/drawingml/2006/picture">
                   <pic:nvPicPr>
-                    <pic:cNvPr id="0" name="C++VSJava Main.png"/>
-                    <pic:cNvPicPr/>
+                    <pic:cNvPr id="0" name="Picture 19"/>
+                    <pic:cNvPicPr>
+                      <a:picLocks noChangeAspect="1" noChangeArrowheads="1"/>
+                    </pic:cNvPicPr>
                   </pic:nvPicPr>
                   <pic:blipFill>
-                    <a:blip r:embed="rId6">
+                    <a:blip r:embed="rId7">
                       <a:extLst>
                         <a:ext uri="{28A0092B-C50C-407E-A947-70E740481C1C}">
                           <a14:useLocalDpi xmlns:a14="http://schemas.microsoft.com/office/drawing/2010/main" val="0"/>
                         </a:ext>
                       </a:extLst>
                     </a:blip>
+                    <a:srcRect/>
                     <a:stretch>
                       <a:fillRect/>
                     </a:stretch>
                   </pic:blipFill>
-                  <pic:spPr>
+                  <pic:spPr bwMode="auto">
                     <a:xfrm>
                       <a:off x="0" y="0"/>
-                      <a:ext cx="5040000" cy="856565"/>
+                      <a:ext cx="5724525" cy="1038225"/>
                     </a:xfrm>
                     <a:prstGeom prst="rect">
                       <a:avLst/>
                     </a:prstGeom>
+                    <a:noFill/>
+                    <a:ln>
+                      <a:noFill/>
+                    </a:ln>
                   </pic:spPr>
                 </pic:pic>
               </a:graphicData>
@@ -222,35 +214,41 @@
         <w:t xml:space="preserve"> is that Java has its main function inside of a class, in this case called HelloWorld, whereas</w:t>
       </w:r>
       <w:r>
-        <w:t xml:space="preserve"> C++ has it in Global Namespace. There is also the method each language calls to print the message into the console window, but we will get to that later. </w:t>
-      </w:r>
-    </w:p>
-    <w:p>
-      <w:pPr>
-        <w:spacing w:after="0"/>
-      </w:pPr>
-    </w:p>
-    <w:p>
-      <w:pPr>
-        <w:spacing w:after="0"/>
-      </w:pPr>
-    </w:p>
-    <w:p>
-      <w:pPr>
-        <w:spacing w:after="0"/>
-      </w:pPr>
-    </w:p>
-    <w:p>
-      <w:pPr>
-        <w:spacing w:after="0"/>
-        <w:rPr>
-          <w:b/>
-        </w:rPr>
-      </w:pPr>
-      <w:r>
-        <w:rPr>
-          <w:b/>
-        </w:rPr>
+        <w:t xml:space="preserve"> C++ has it</w:t>
+      </w:r>
+      <w:r>
+        <w:t xml:space="preserve"> on its own</w:t>
+      </w:r>
+      <w:r>
+        <w:t xml:space="preserve">. </w:t>
+      </w:r>
+      <w:r>
+        <w:t>C++ and Java both make use of different methods of print their “Hello World” message</w:t>
+      </w:r>
+      <w:r>
+        <w:t xml:space="preserve"> </w:t>
+      </w:r>
+    </w:p>
+    <w:p>
+      <w:pPr>
+        <w:spacing w:after="0"/>
+      </w:pPr>
+    </w:p>
+    <w:p>
+      <w:pPr>
+        <w:spacing w:after="0"/>
+      </w:pPr>
+    </w:p>
+    <w:p>
+      <w:pPr>
+        <w:spacing w:after="0"/>
+      </w:pPr>
+    </w:p>
+    <w:p>
+      <w:pPr>
+        <w:pStyle w:val="Heading2"/>
+      </w:pPr>
+      <w:r>
         <w:t>Breaking Down our HelloWorld Program</w:t>
       </w:r>
     </w:p>
@@ -259,7 +257,26 @@
         <w:spacing w:after="0"/>
       </w:pPr>
       <w:r>
-        <w:t xml:space="preserve">We are going to break down each line of the HelloWorld program and see what each line of code does. </w:t>
+        <w:t xml:space="preserve">We are going to break down each line of the </w:t>
+      </w:r>
+      <w:r>
+        <w:t xml:space="preserve">C++ </w:t>
+      </w:r>
+      <w:r>
+        <w:t xml:space="preserve">program and see what each line of code does. </w:t>
+      </w:r>
+    </w:p>
+    <w:p>
+      <w:pPr>
+        <w:spacing w:after="0"/>
+      </w:pPr>
+    </w:p>
+    <w:p>
+      <w:pPr>
+        <w:pStyle w:val="Heading4"/>
+      </w:pPr>
+      <w:r>
+        <w:t>Line 1</w:t>
       </w:r>
     </w:p>
     <w:bookmarkStart w:id="0" w:name="_MON_1588073980"/>
@@ -270,7 +287,7 @@
         <w:jc w:val="center"/>
       </w:pPr>
       <w:r>
-        <w:object w:dxaOrig="9026" w:dyaOrig="456">
+        <w:object w:dxaOrig="9026" w:dyaOrig="456" w14:anchorId="53001445">
           <v:shapetype id="_x0000_t75" coordsize="21600,21600" o:spt="75" o:preferrelative="t" path="m@4@5l@4@11@9@11@9@5xe" filled="f" stroked="f">
             <v:stroke joinstyle="miter"/>
             <v:formulas>
@@ -290,10 +307,10 @@
             <v:path o:extrusionok="f" gradientshapeok="t" o:connecttype="rect"/>
             <o:lock v:ext="edit" aspectratio="t"/>
           </v:shapetype>
-          <v:shape id="_x0000_i1025" type="#_x0000_t75" style="width:451.35pt;height:22.85pt" o:ole="">
-            <v:imagedata r:id="rId7" o:title=""/>
+          <v:shape id="_x0000_i1025" type="#_x0000_t75" style="width:451.5pt;height:22.5pt" o:ole="">
+            <v:imagedata r:id="rId8" o:title=""/>
           </v:shape>
-          <o:OLEObject Type="Embed" ProgID="Word.OpenDocumentText.12" ShapeID="_x0000_i1025" DrawAspect="Content" ObjectID="_1592740419" r:id="rId8"/>
+          <o:OLEObject Type="Embed" ProgID="Word.OpenDocumentText.12" ShapeID="_x0000_i1025" DrawAspect="Content" ObjectID="_1727245821" r:id="rId9"/>
         </w:object>
       </w:r>
     </w:p>
@@ -311,7 +328,13 @@
         <w:t xml:space="preserve">iostream </w:t>
       </w:r>
       <w:r>
-        <w:t xml:space="preserve">which stands for input output stream. This library gives us functions and classes to retrieve data from the console and output it to the console. It is the primary method we can use to print the </w:t>
+        <w:t xml:space="preserve">which stands for input output stream. This library gives us functions and classes to retrieve data from the console and output </w:t>
+      </w:r>
+      <w:r>
+        <w:t xml:space="preserve">messages </w:t>
+      </w:r>
+      <w:r>
+        <w:t xml:space="preserve">to the console. It is the primary method we can use to print the </w:t>
       </w:r>
       <w:r>
         <w:rPr>
@@ -322,24 +345,55 @@
       <w:r>
         <w:t>message.</w:t>
       </w:r>
-    </w:p>
-    <w:p>
-      <w:pPr>
-        <w:spacing w:after="0"/>
-      </w:pPr>
-    </w:p>
-    <w:bookmarkStart w:id="1" w:name="_MON_1588074124"/>
+      <w:r>
+        <w:t xml:space="preserve"> There are other libraries that can manage this, but </w:t>
+      </w:r>
+      <w:r>
+        <w:rPr>
+          <w:color w:val="00B0F0"/>
+        </w:rPr>
+        <w:t>iostream</w:t>
+      </w:r>
+      <w:r>
+        <w:rPr>
+          <w:color w:val="00B0F0"/>
+        </w:rPr>
+        <w:t xml:space="preserve"> </w:t>
+      </w:r>
+      <w:r>
+        <w:t>is a good one to start with.</w:t>
+      </w:r>
+    </w:p>
+    <w:p>
+      <w:pPr>
+        <w:spacing w:after="0"/>
+      </w:pPr>
+    </w:p>
+    <w:p>
+      <w:pPr>
+        <w:spacing w:after="0"/>
+      </w:pPr>
+    </w:p>
+    <w:p>
+      <w:pPr>
+        <w:pStyle w:val="Heading4"/>
+      </w:pPr>
+      <w:r>
+        <w:t>Line 2</w:t>
+      </w:r>
+    </w:p>
+    <w:bookmarkStart w:id="1" w:name="_MON_1727242862"/>
     <w:bookmarkEnd w:id="1"/>
     <w:p>
       <w:pPr>
         <w:spacing w:after="0"/>
       </w:pPr>
       <w:r>
-        <w:object w:dxaOrig="9026" w:dyaOrig="678">
-          <v:shape id="_x0000_i1026" type="#_x0000_t75" style="width:451.35pt;height:33.75pt" o:ole="">
-            <v:imagedata r:id="rId9" o:title=""/>
+        <w:object w:dxaOrig="9026" w:dyaOrig="456" w14:anchorId="7E7C6333">
+          <v:shape id="_x0000_i1048" type="#_x0000_t75" style="width:451.5pt;height:22.5pt" o:ole="">
+            <v:imagedata r:id="rId10" o:title=""/>
           </v:shape>
-          <o:OLEObject Type="Embed" ProgID="Word.OpenDocumentText.12" ShapeID="_x0000_i1026" DrawAspect="Content" ObjectID="_1592740420" r:id="rId10"/>
+          <o:OLEObject Type="Embed" ProgID="Word.OpenDocumentText.12" ShapeID="_x0000_i1048" DrawAspect="Content" ObjectID="_1727245822" r:id="rId11"/>
         </w:object>
       </w:r>
     </w:p>
@@ -348,7 +402,136 @@
         <w:spacing w:after="0"/>
       </w:pPr>
       <w:r>
-        <w:t xml:space="preserve">This line tells the compiler that we are defining the main function and what code goes inside that. We have stated that the </w:t>
+        <w:t xml:space="preserve">The second line is giving us access any definitions within the </w:t>
+      </w:r>
+      <w:r>
+        <w:rPr>
+          <w:color w:val="00B0F0"/>
+        </w:rPr>
+        <w:t xml:space="preserve">std </w:t>
+      </w:r>
+      <w:r>
+        <w:t xml:space="preserve">namespace. Most classes and functions that are standard to C++ are stored in various headers. Each of these headers generally keeps all its definitions within things called </w:t>
+      </w:r>
+      <w:r>
+        <w:rPr>
+          <w:i/>
+          <w:iCs/>
+        </w:rPr>
+        <w:t>namespaces</w:t>
+      </w:r>
+      <w:r>
+        <w:t xml:space="preserve">. The use of namespaces is used to provide </w:t>
+      </w:r>
+      <w:r>
+        <w:lastRenderedPageBreak/>
+        <w:t xml:space="preserve">scope which prevents the program from failing to compile if there are other variables of the same name. </w:t>
+      </w:r>
+    </w:p>
+    <w:p>
+      <w:pPr>
+        <w:spacing w:after="0"/>
+      </w:pPr>
+      <w:r>
+        <w:t>For example, in C++ there is a class called a queue. If we were writing a program and wanted another class called queue, this would conflict with</w:t>
+      </w:r>
+      <w:r>
+        <w:t xml:space="preserve"> the standard definition as they are both defined in the same space (can’t have two different variables of the same name). Namespaces allow us to define objects in their own named areas. We need to use this as the functions we need to access later </w:t>
+      </w:r>
+      <w:r>
+        <w:t>(</w:t>
+      </w:r>
+      <w:proofErr w:type="spellStart"/>
+      <w:r>
+        <w:rPr>
+          <w:color w:val="00B0F0"/>
+        </w:rPr>
+        <w:t>cout</w:t>
+      </w:r>
+      <w:proofErr w:type="spellEnd"/>
+      <w:r>
+        <w:rPr>
+          <w:color w:val="00B0F0"/>
+        </w:rPr>
+        <w:t xml:space="preserve"> </w:t>
+      </w:r>
+      <w:r>
+        <w:t xml:space="preserve">and </w:t>
+      </w:r>
+      <w:proofErr w:type="spellStart"/>
+      <w:r>
+        <w:rPr>
+          <w:color w:val="00B0F0"/>
+        </w:rPr>
+        <w:t>cin</w:t>
+      </w:r>
+      <w:proofErr w:type="spellEnd"/>
+      <w:r>
+        <w:t xml:space="preserve">) </w:t>
+      </w:r>
+      <w:r>
+        <w:t>are inside that namespace. Alternatively, items inside a namespace can be accessed by writing the name of the namespace with two colons like so:</w:t>
+      </w:r>
+    </w:p>
+    <w:p>
+      <w:pPr>
+        <w:spacing w:after="0"/>
+      </w:pPr>
+    </w:p>
+    <w:bookmarkStart w:id="2" w:name="_MON_1727243781"/>
+    <w:bookmarkEnd w:id="2"/>
+    <w:p>
+      <w:pPr>
+        <w:spacing w:after="0"/>
+      </w:pPr>
+      <w:r>
+        <w:object w:dxaOrig="9026" w:dyaOrig="400" w14:anchorId="7A074D8F">
+          <v:shape id="_x0000_i1055" type="#_x0000_t75" style="width:451.5pt;height:20.25pt" o:ole="">
+            <v:imagedata r:id="rId12" o:title=""/>
+          </v:shape>
+          <o:OLEObject Type="Embed" ProgID="Word.OpenDocumentText.12" ShapeID="_x0000_i1055" DrawAspect="Content" ObjectID="_1727245823" r:id="rId13"/>
+        </w:object>
+      </w:r>
+    </w:p>
+    <w:p>
+      <w:pPr>
+        <w:spacing w:after="0"/>
+      </w:pPr>
+    </w:p>
+    <w:p>
+      <w:pPr>
+        <w:spacing w:after="0"/>
+      </w:pPr>
+    </w:p>
+    <w:p>
+      <w:pPr>
+        <w:pStyle w:val="Heading4"/>
+      </w:pPr>
+      <w:r>
+        <w:t>Line 3</w:t>
+      </w:r>
+    </w:p>
+    <w:bookmarkStart w:id="3" w:name="_MON_1588074124"/>
+    <w:bookmarkEnd w:id="3"/>
+    <w:p>
+      <w:pPr>
+        <w:spacing w:after="0"/>
+      </w:pPr>
+      <w:r>
+        <w:object w:dxaOrig="9026" w:dyaOrig="678" w14:anchorId="45167E7F">
+          <v:shape id="_x0000_i1026" type="#_x0000_t75" style="width:451.5pt;height:33.75pt" o:ole="">
+            <v:imagedata r:id="rId14" o:title=""/>
+          </v:shape>
+          <o:OLEObject Type="Embed" ProgID="Word.OpenDocumentText.12" ShapeID="_x0000_i1026" DrawAspect="Content" ObjectID="_1727245824" r:id="rId15"/>
+        </w:object>
+      </w:r>
+    </w:p>
+    <w:p>
+      <w:pPr>
+        <w:spacing w:after="0"/>
+      </w:pPr>
+      <w:r>
+        <w:t xml:space="preserve">This line tells the compiler that we are defining the main function. We have stated that the </w:t>
       </w:r>
       <w:r>
         <w:rPr>
@@ -374,18 +557,31 @@
         <w:spacing w:after="0"/>
       </w:pPr>
     </w:p>
-    <w:bookmarkStart w:id="2" w:name="_MON_1588074301"/>
-    <w:bookmarkEnd w:id="2"/>
-    <w:p>
-      <w:pPr>
-        <w:spacing w:after="0"/>
-      </w:pPr>
-      <w:r>
-        <w:object w:dxaOrig="9026" w:dyaOrig="456">
-          <v:shape id="_x0000_i1027" type="#_x0000_t75" style="width:451.35pt;height:22.85pt" o:ole="">
-            <v:imagedata r:id="rId11" o:title=""/>
+    <w:p>
+      <w:pPr>
+        <w:spacing w:after="0"/>
+      </w:pPr>
+    </w:p>
+    <w:p>
+      <w:pPr>
+        <w:pStyle w:val="Heading4"/>
+      </w:pPr>
+      <w:r>
+        <w:t>Line 4</w:t>
+      </w:r>
+    </w:p>
+    <w:bookmarkStart w:id="4" w:name="_MON_1588074301"/>
+    <w:bookmarkEnd w:id="4"/>
+    <w:p>
+      <w:pPr>
+        <w:spacing w:after="0"/>
+      </w:pPr>
+      <w:r>
+        <w:object w:dxaOrig="9026" w:dyaOrig="456" w14:anchorId="0AFFA967">
+          <v:shape id="_x0000_i1035" type="#_x0000_t75" style="width:451.5pt;height:22.5pt" o:ole="">
+            <v:imagedata r:id="rId16" o:title=""/>
           </v:shape>
-          <o:OLEObject Type="Embed" ProgID="Word.OpenDocumentText.12" ShapeID="_x0000_i1027" DrawAspect="Content" ObjectID="_1592740421" r:id="rId12"/>
+          <o:OLEObject Type="Embed" ProgID="Word.OpenDocumentText.12" ShapeID="_x0000_i1035" DrawAspect="Content" ObjectID="_1727245825" r:id="rId17"/>
         </w:object>
       </w:r>
     </w:p>
@@ -415,7 +611,20 @@
         <w:t xml:space="preserve">cout </w:t>
       </w:r>
       <w:r>
-        <w:t xml:space="preserve">which stands for console output. Now the </w:t>
+        <w:t xml:space="preserve">which stands for console output. </w:t>
+      </w:r>
+    </w:p>
+    <w:p>
+      <w:pPr>
+        <w:spacing w:after="0"/>
+      </w:pPr>
+    </w:p>
+    <w:p>
+      <w:pPr>
+        <w:spacing w:after="0"/>
+      </w:pPr>
+      <w:r>
+        <w:t xml:space="preserve">To push the message to the console, the </w:t>
       </w:r>
       <w:r>
         <w:rPr>
@@ -424,56 +633,262 @@
         <w:t xml:space="preserve">cout </w:t>
       </w:r>
       <w:r>
-        <w:t>item</w:t>
-      </w:r>
-      <w:r>
-        <w:t xml:space="preserve"> does not exist inside global namespace like the main function, but inside a namespace called </w:t>
-      </w:r>
-      <w:r>
-        <w:rPr>
-          <w:color w:val="00B0F0"/>
-        </w:rPr>
-        <w:t>std</w:t>
-      </w:r>
-      <w:r>
-        <w:t xml:space="preserve">. Namespaces are sections of code encapsulated by an identifier, usually a unique name. A lot of the standard C++ libraries make use of the namespace </w:t>
-      </w:r>
-      <w:r>
-        <w:rPr>
-          <w:color w:val="00B0F0"/>
-        </w:rPr>
-        <w:t>std</w:t>
-      </w:r>
-      <w:r>
-        <w:t xml:space="preserve">. If you see </w:t>
-      </w:r>
+        <w:t>item makes use of the &lt;&lt; operator. By adding this on to the code along with our message, we can print whatever we want to the console. Remember as well, as with Java, every line of code in C++ needs semi-colon (</w:t>
+      </w:r>
+      <w:r>
+        <w:rPr>
+          <w:color w:val="00B0F0"/>
+        </w:rPr>
+        <w:t>;</w:t>
+      </w:r>
+      <w:r>
+        <w:t>) at the end to signify the end of a command.</w:t>
+      </w:r>
+    </w:p>
+    <w:p>
+      <w:pPr>
+        <w:spacing w:after="0"/>
+      </w:pPr>
+    </w:p>
+    <w:p>
+      <w:pPr>
+        <w:spacing w:after="0"/>
+      </w:pPr>
+    </w:p>
+    <w:p>
+      <w:pPr>
+        <w:pStyle w:val="Heading4"/>
+      </w:pPr>
+      <w:r>
+        <w:t>Line 5</w:t>
+      </w:r>
+    </w:p>
+    <w:bookmarkStart w:id="5" w:name="_MON_1588075213"/>
+    <w:bookmarkEnd w:id="5"/>
+    <w:p>
+      <w:pPr>
+        <w:spacing w:after="0"/>
+      </w:pPr>
+      <w:r>
+        <w:object w:dxaOrig="9026" w:dyaOrig="456" w14:anchorId="16B1D299">
+          <v:shape id="_x0000_i1042" type="#_x0000_t75" style="width:451.5pt;height:22.5pt" o:ole="">
+            <v:imagedata r:id="rId18" o:title=""/>
+          </v:shape>
+          <o:OLEObject Type="Embed" ProgID="Word.OpenDocumentText.12" ShapeID="_x0000_i1042" DrawAspect="Content" ObjectID="_1727245826" r:id="rId19"/>
+        </w:object>
+      </w:r>
+    </w:p>
+    <w:p>
+      <w:pPr>
+        <w:spacing w:after="0"/>
+      </w:pPr>
+      <w:r>
+        <w:t xml:space="preserve">The final line in out code does the opposite of </w:t>
+      </w:r>
+      <w:r>
+        <w:rPr>
+          <w:color w:val="00B0F0"/>
+        </w:rPr>
+        <w:t>cout</w:t>
+      </w:r>
+      <w:r>
+        <w:t>. After we have printed the message, we ask the program to wait for input from the console before we can continue.</w:t>
+      </w:r>
+      <w:r>
+        <w:t xml:space="preserve"> It doesn’t matter what input we receive; we just need a button press to make sure that the program does not close before we have had a chance to view the message.</w:t>
+      </w:r>
+    </w:p>
+    <w:p>
+      <w:pPr>
+        <w:spacing w:after="0"/>
+      </w:pPr>
+      <w:r>
+        <w:t xml:space="preserve">We then call </w:t>
+      </w:r>
+      <w:proofErr w:type="gramStart"/>
+      <w:r>
+        <w:t xml:space="preserve">the </w:t>
+      </w:r>
+      <w:r>
+        <w:rPr>
+          <w:color w:val="00B0F0"/>
+        </w:rPr>
+        <w:t>.get</w:t>
+      </w:r>
+      <w:proofErr w:type="gramEnd"/>
+      <w:r>
+        <w:rPr>
+          <w:color w:val="00B0F0"/>
+        </w:rPr>
+        <w:t>()</w:t>
+      </w:r>
+      <w:r>
+        <w:t xml:space="preserve"> function that is part of </w:t>
+      </w:r>
+      <w:r>
+        <w:rPr>
+          <w:color w:val="00B0F0"/>
+        </w:rPr>
+        <w:t>cin</w:t>
+      </w:r>
+      <w:r>
+        <w:t>, which asks the program to wait for any console input.</w:t>
+      </w:r>
+    </w:p>
+    <w:p>
+      <w:pPr>
+        <w:spacing w:after="0"/>
+      </w:pPr>
+    </w:p>
+    <w:p>
+      <w:pPr>
+        <w:spacing w:after="0"/>
+      </w:pPr>
+      <w:r>
+        <w:t xml:space="preserve">Lastly, we need to close the parenthesis so the code of the </w:t>
+      </w:r>
+      <w:r>
+        <w:rPr>
+          <w:color w:val="00B0F0"/>
+        </w:rPr>
+        <w:t xml:space="preserve">main </w:t>
+      </w:r>
+      <w:r>
+        <w:t>function is enclosed (the program cannot compile otherwise).</w:t>
+      </w:r>
+    </w:p>
+    <w:p>
+      <w:pPr>
+        <w:pStyle w:val="Heading2"/>
+      </w:pPr>
       <w:r>
         <w:lastRenderedPageBreak/>
-        <w:t xml:space="preserve">any code that starts with </w:t>
-      </w:r>
-      <w:r>
-        <w:rPr>
-          <w:color w:val="00B0F0"/>
-        </w:rPr>
-        <w:t>std::</w:t>
-      </w:r>
-      <w:r>
-        <w:t xml:space="preserve">, then you can safely bet it’s part of a standard C++ library. To access this </w:t>
-      </w:r>
-      <w:r>
-        <w:t>item</w:t>
-      </w:r>
-      <w:r>
-        <w:t xml:space="preserve">, we need </w:t>
-      </w:r>
-      <w:r>
-        <w:t>to call the namespace, then its name</w:t>
-      </w:r>
-      <w:r>
-        <w:t xml:space="preserve"> inside that namespace</w:t>
-      </w:r>
-      <w:r>
-        <w:t>.</w:t>
+        <w:t>Expanding the Messages</w:t>
+      </w:r>
+    </w:p>
+    <w:p>
+      <w:pPr>
+        <w:pStyle w:val="Heading3"/>
+      </w:pPr>
+      <w:r>
+        <w:t>Chain Link with Cout</w:t>
+      </w:r>
+    </w:p>
+    <w:p>
+      <w:pPr>
+        <w:spacing w:after="0"/>
+      </w:pPr>
+      <w:r>
+        <w:t xml:space="preserve">Being able to output a single message is fine but there are a couple more useful features we can use to have better control over the </w:t>
+      </w:r>
+      <w:r>
+        <w:rPr>
+          <w:color w:val="00B0F0"/>
+        </w:rPr>
+        <w:t xml:space="preserve">cin </w:t>
+      </w:r>
+      <w:r>
+        <w:t xml:space="preserve">and </w:t>
+      </w:r>
+      <w:r>
+        <w:rPr>
+          <w:color w:val="00B0F0"/>
+        </w:rPr>
+        <w:t xml:space="preserve">cout </w:t>
+      </w:r>
+      <w:r>
+        <w:t>items in our program.</w:t>
+      </w:r>
+    </w:p>
+    <w:p>
+      <w:pPr>
+        <w:spacing w:after="0"/>
+      </w:pPr>
+    </w:p>
+    <w:bookmarkStart w:id="6" w:name="_MON_1588076087"/>
+    <w:bookmarkEnd w:id="6"/>
+    <w:p>
+      <w:pPr>
+        <w:spacing w:after="0"/>
+      </w:pPr>
+      <w:r>
+        <w:object w:dxaOrig="9026" w:dyaOrig="456" w14:anchorId="3EE8F074">
+          <v:shape id="_x0000_i1060" type="#_x0000_t75" style="width:451.5pt;height:22.5pt" o:ole="">
+            <v:imagedata r:id="rId20" o:title=""/>
+          </v:shape>
+          <o:OLEObject Type="Embed" ProgID="Word.OpenDocumentText.12" ShapeID="_x0000_i1060" DrawAspect="Content" ObjectID="_1727245827" r:id="rId21"/>
+        </w:object>
+      </w:r>
+    </w:p>
+    <w:p>
+      <w:pPr>
+        <w:spacing w:after="0"/>
+      </w:pPr>
+      <w:r>
+        <w:t xml:space="preserve">First we can add on more parts to the output by affixing &lt;&lt; to the end of each message or command. This allows us to chain link items we want to output to the console. The above example will still print out the message </w:t>
+      </w:r>
+      <w:r>
+        <w:rPr>
+          <w:color w:val="FF0000"/>
+        </w:rPr>
+        <w:t>“Hello World!”</w:t>
+      </w:r>
+      <w:r>
+        <w:t xml:space="preserve">, but we have split it into multiple parts. </w:t>
+      </w:r>
+    </w:p>
+    <w:p>
+      <w:pPr>
+        <w:spacing w:after="0"/>
+      </w:pPr>
+    </w:p>
+    <w:bookmarkStart w:id="7" w:name="_MON_1588076234"/>
+    <w:bookmarkEnd w:id="7"/>
+    <w:p>
+      <w:pPr>
+        <w:spacing w:after="0"/>
+      </w:pPr>
+      <w:r>
+        <w:object w:dxaOrig="9026" w:dyaOrig="711" w14:anchorId="095D66D0">
+          <v:shape id="_x0000_i1063" type="#_x0000_t75" style="width:451.5pt;height:36pt" o:ole="">
+            <v:imagedata r:id="rId22" o:title=""/>
+          </v:shape>
+          <o:OLEObject Type="Embed" ProgID="Word.OpenDocumentText.12" ShapeID="_x0000_i1063" DrawAspect="Content" ObjectID="_1727245828" r:id="rId23"/>
+        </w:object>
+      </w:r>
+    </w:p>
+    <w:p>
+      <w:pPr>
+        <w:spacing w:after="0"/>
+      </w:pPr>
+      <w:r>
+        <w:t>The above example does the same; we have just split the entire message into twelve single characters that we print in one command.</w:t>
+      </w:r>
+    </w:p>
+    <w:p>
+      <w:pPr>
+        <w:spacing w:after="0"/>
+      </w:pPr>
+    </w:p>
+    <w:p>
+      <w:pPr>
+        <w:spacing w:after="0"/>
+      </w:pPr>
+    </w:p>
+    <w:p>
+      <w:pPr>
+        <w:pStyle w:val="Heading3"/>
+      </w:pPr>
+      <w:r>
+        <w:t>End Line</w:t>
+      </w:r>
+    </w:p>
+    <w:p>
+      <w:pPr>
+        <w:spacing w:after="0"/>
+      </w:pPr>
+      <w:r>
+        <w:t>It is very useful to be able to print one message on one line of the console, then another message on the next line. Currently, if you used the following code, you would get the following output:</w:t>
       </w:r>
     </w:p>
     <w:p>
@@ -488,496 +903,12 @@
       <w:r>
         <w:rPr>
           <w:noProof/>
-          <w:lang w:eastAsia="en-GB"/>
-        </w:rPr>
-        <mc:AlternateContent>
-          <mc:Choice Requires="wps">
-            <w:drawing>
-              <wp:anchor distT="0" distB="0" distL="114300" distR="114300" simplePos="0" relativeHeight="251660288" behindDoc="0" locked="0" layoutInCell="1" allowOverlap="1">
-                <wp:simplePos x="0" y="0"/>
-                <wp:positionH relativeFrom="column">
-                  <wp:posOffset>510803</wp:posOffset>
-                </wp:positionH>
-                <wp:positionV relativeFrom="paragraph">
-                  <wp:posOffset>149181</wp:posOffset>
-                </wp:positionV>
-                <wp:extent cx="567558" cy="371475"/>
-                <wp:effectExtent l="38100" t="38100" r="23495" b="28575"/>
-                <wp:wrapNone/>
-                <wp:docPr id="5" name="Straight Arrow Connector 5"/>
-                <wp:cNvGraphicFramePr/>
-                <a:graphic xmlns:a="http://schemas.openxmlformats.org/drawingml/2006/main">
-                  <a:graphicData uri="http://schemas.microsoft.com/office/word/2010/wordprocessingShape">
-                    <wps:wsp>
-                      <wps:cNvCnPr/>
-                      <wps:spPr>
-                        <a:xfrm flipH="1" flipV="1">
-                          <a:off x="0" y="0"/>
-                          <a:ext cx="567558" cy="371475"/>
-                        </a:xfrm>
-                        <a:prstGeom prst="straightConnector1">
-                          <a:avLst/>
-                        </a:prstGeom>
-                        <a:ln>
-                          <a:solidFill>
-                            <a:srgbClr val="FF0000"/>
-                          </a:solidFill>
-                          <a:tailEnd type="arrow"/>
-                        </a:ln>
-                      </wps:spPr>
-                      <wps:style>
-                        <a:lnRef idx="1">
-                          <a:schemeClr val="accent2"/>
-                        </a:lnRef>
-                        <a:fillRef idx="0">
-                          <a:schemeClr val="accent2"/>
-                        </a:fillRef>
-                        <a:effectRef idx="0">
-                          <a:schemeClr val="accent2"/>
-                        </a:effectRef>
-                        <a:fontRef idx="minor">
-                          <a:schemeClr val="tx1"/>
-                        </a:fontRef>
-                      </wps:style>
-                      <wps:bodyPr/>
-                    </wps:wsp>
-                  </a:graphicData>
-                </a:graphic>
-              </wp:anchor>
-            </w:drawing>
-          </mc:Choice>
-          <mc:Fallback>
-            <w:pict>
-              <v:shapetype id="_x0000_t32" coordsize="21600,21600" o:spt="32" o:oned="t" path="m,l21600,21600e" filled="f">
-                <v:path arrowok="t" fillok="f" o:connecttype="none"/>
-                <o:lock v:ext="edit" shapetype="t"/>
-              </v:shapetype>
-              <v:shape id="Straight Arrow Connector 5" o:spid="_x0000_s1026" type="#_x0000_t32" style="position:absolute;margin-left:40.2pt;margin-top:11.75pt;width:44.7pt;height:29.25pt;flip:x y;z-index:251660288;visibility:visible;mso-wrap-style:square;mso-wrap-distance-left:9pt;mso-wrap-distance-top:0;mso-wrap-distance-right:9pt;mso-wrap-distance-bottom:0;mso-position-horizontal:absolute;mso-position-horizontal-relative:text;mso-position-vertical:absolute;mso-position-vertical-relative:text" o:gfxdata="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" strokecolor="red">
-                <v:stroke endarrow="open"/>
-              </v:shape>
-            </w:pict>
-          </mc:Fallback>
-        </mc:AlternateContent>
-      </w:r>
-      <w:r>
-        <w:rPr>
-          <w:noProof/>
-          <w:lang w:eastAsia="en-GB"/>
-        </w:rPr>
-        <mc:AlternateContent>
-          <mc:Choice Requires="wps">
-            <w:drawing>
-              <wp:anchor distT="0" distB="0" distL="114300" distR="114300" simplePos="0" relativeHeight="251659264" behindDoc="0" locked="0" layoutInCell="1" allowOverlap="1">
-                <wp:simplePos x="0" y="0"/>
-                <wp:positionH relativeFrom="column">
-                  <wp:posOffset>100899</wp:posOffset>
-                </wp:positionH>
-                <wp:positionV relativeFrom="paragraph">
-                  <wp:posOffset>149181</wp:posOffset>
-                </wp:positionV>
-                <wp:extent cx="0" cy="372066"/>
-                <wp:effectExtent l="95250" t="38100" r="57150" b="9525"/>
-                <wp:wrapNone/>
-                <wp:docPr id="4" name="Straight Arrow Connector 4"/>
-                <wp:cNvGraphicFramePr/>
-                <a:graphic xmlns:a="http://schemas.openxmlformats.org/drawingml/2006/main">
-                  <a:graphicData uri="http://schemas.microsoft.com/office/word/2010/wordprocessingShape">
-                    <wps:wsp>
-                      <wps:cNvCnPr/>
-                      <wps:spPr>
-                        <a:xfrm flipV="1">
-                          <a:off x="0" y="0"/>
-                          <a:ext cx="0" cy="372066"/>
-                        </a:xfrm>
-                        <a:prstGeom prst="straightConnector1">
-                          <a:avLst/>
-                        </a:prstGeom>
-                        <a:ln>
-                          <a:solidFill>
-                            <a:srgbClr val="FF0000"/>
-                          </a:solidFill>
-                          <a:tailEnd type="arrow"/>
-                        </a:ln>
-                      </wps:spPr>
-                      <wps:style>
-                        <a:lnRef idx="1">
-                          <a:schemeClr val="accent2"/>
-                        </a:lnRef>
-                        <a:fillRef idx="0">
-                          <a:schemeClr val="accent2"/>
-                        </a:fillRef>
-                        <a:effectRef idx="0">
-                          <a:schemeClr val="accent2"/>
-                        </a:effectRef>
-                        <a:fontRef idx="minor">
-                          <a:schemeClr val="tx1"/>
-                        </a:fontRef>
-                      </wps:style>
-                      <wps:bodyPr/>
-                    </wps:wsp>
-                  </a:graphicData>
-                </a:graphic>
-              </wp:anchor>
-            </w:drawing>
-          </mc:Choice>
-          <mc:Fallback>
-            <w:pict>
-              <v:shape id="Straight Arrow Connector 4" o:spid="_x0000_s1026" type="#_x0000_t32" style="position:absolute;margin-left:7.95pt;margin-top:11.75pt;width:0;height:29.3pt;flip:y;z-index:251659264;visibility:visible;mso-wrap-style:square;mso-wrap-distance-left:9pt;mso-wrap-distance-top:0;mso-wrap-distance-right:9pt;mso-wrap-distance-bottom:0;mso-position-horizontal:absolute;mso-position-horizontal-relative:text;mso-position-vertical:absolute;mso-position-vertical-relative:text" o:gfxdata="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" strokecolor="red">
-                <v:stroke endarrow="open"/>
-              </v:shape>
-            </w:pict>
-          </mc:Fallback>
-        </mc:AlternateContent>
-      </w:r>
-      <w:bookmarkStart w:id="3" w:name="_MON_1588074609"/>
-      <w:bookmarkEnd w:id="3"/>
-      <w:r>
-        <w:object w:dxaOrig="9026" w:dyaOrig="456">
-          <v:shape id="_x0000_i1028" type="#_x0000_t75" style="width:451.35pt;height:22.85pt" o:ole="">
-            <v:imagedata r:id="rId13" o:title=""/>
-          </v:shape>
-          <o:OLEObject Type="Embed" ProgID="Word.OpenDocumentText.12" ShapeID="_x0000_i1028" DrawAspect="Content" ObjectID="_1592740422" r:id="rId14"/>
-        </w:object>
-      </w:r>
-    </w:p>
-    <w:p>
-      <w:pPr>
-        <w:spacing w:after="0"/>
-      </w:pPr>
-    </w:p>
-    <w:p>
-      <w:pPr>
-        <w:spacing w:after="0"/>
-      </w:pPr>
-      <w:r>
-        <w:t>Namespace</w:t>
-      </w:r>
-      <w:r>
-        <w:tab/>
-        <w:t>Item Name</w:t>
-      </w:r>
-    </w:p>
-    <w:p>
-      <w:pPr>
-        <w:spacing w:after="0"/>
-      </w:pPr>
-    </w:p>
-    <w:p>
-      <w:pPr>
-        <w:spacing w:after="0"/>
-      </w:pPr>
-      <w:r>
-        <w:t xml:space="preserve">To push the message to the console, the </w:t>
-      </w:r>
-      <w:r>
-        <w:rPr>
-          <w:color w:val="00B0F0"/>
-        </w:rPr>
-        <w:t xml:space="preserve">cout </w:t>
-      </w:r>
-      <w:r>
-        <w:t>item makes use of the &lt;&lt; operator. By adding this on to the code along with our message, we can print whatever we want to the console. Remember as well, as with Java, every line of code in C++ needs semi-colon (</w:t>
-      </w:r>
-      <w:r>
-        <w:rPr>
-          <w:color w:val="00B0F0"/>
-        </w:rPr>
-        <w:t>;</w:t>
-      </w:r>
-      <w:r>
-        <w:t>) at the end to signify the end of a command.</w:t>
-      </w:r>
-    </w:p>
-    <w:p>
-      <w:pPr>
-        <w:spacing w:after="0"/>
-      </w:pPr>
-    </w:p>
-    <w:bookmarkStart w:id="4" w:name="_MON_1588075213"/>
-    <w:bookmarkEnd w:id="4"/>
-    <w:p>
-      <w:pPr>
-        <w:spacing w:after="0"/>
-      </w:pPr>
-      <w:r>
-        <w:object w:dxaOrig="9026" w:dyaOrig="456">
-          <v:shape id="_x0000_i1029" type="#_x0000_t75" style="width:451.35pt;height:22.85pt" o:ole="">
-            <v:imagedata r:id="rId15" o:title=""/>
-          </v:shape>
-          <o:OLEObject Type="Embed" ProgID="Word.OpenDocumentText.12" ShapeID="_x0000_i1029" DrawAspect="Content" ObjectID="_1592740423" r:id="rId16"/>
-        </w:object>
-      </w:r>
-    </w:p>
-    <w:p>
-      <w:pPr>
-        <w:spacing w:after="0"/>
-      </w:pPr>
-      <w:r>
-        <w:t xml:space="preserve">The final line in out code does the opposite of </w:t>
-      </w:r>
-      <w:r>
-        <w:rPr>
-          <w:color w:val="00B0F0"/>
-        </w:rPr>
-        <w:t>cout</w:t>
-      </w:r>
-      <w:r>
-        <w:t>. After we have printed the message, we ask the program to wait for input from the console before we can continue.</w:t>
-      </w:r>
-      <w:r>
-        <w:t xml:space="preserve"> It doesn’t matter what input we receive; we just need a button press to make sure that the program does not close before we have had a chance to view the message.</w:t>
-      </w:r>
-    </w:p>
-    <w:p>
-      <w:pPr>
-        <w:spacing w:after="0"/>
-      </w:pPr>
-      <w:r>
-        <w:t xml:space="preserve">To do this we use the </w:t>
-      </w:r>
-      <w:r>
-        <w:rPr>
-          <w:color w:val="00B0F0"/>
-        </w:rPr>
-        <w:t xml:space="preserve">std </w:t>
-      </w:r>
-      <w:r>
-        <w:t xml:space="preserve">namespace again, but this time use the item </w:t>
-      </w:r>
-      <w:r>
-        <w:rPr>
-          <w:color w:val="00B0F0"/>
-        </w:rPr>
-        <w:t xml:space="preserve">cin </w:t>
-      </w:r>
-      <w:r>
-        <w:t xml:space="preserve">(standing for console input). We then call the </w:t>
-      </w:r>
-      <w:r>
-        <w:rPr>
-          <w:color w:val="00B0F0"/>
-        </w:rPr>
-        <w:t>.get()</w:t>
-      </w:r>
-      <w:r>
-        <w:t xml:space="preserve"> function that is part of </w:t>
-      </w:r>
-      <w:r>
-        <w:rPr>
-          <w:color w:val="00B0F0"/>
-        </w:rPr>
-        <w:t>cin</w:t>
-      </w:r>
-      <w:r>
-        <w:t>, which asks the program to wait for any console input.</w:t>
-      </w:r>
-    </w:p>
-    <w:p>
-      <w:pPr>
-        <w:spacing w:after="0"/>
-      </w:pPr>
-    </w:p>
-    <w:p>
-      <w:pPr>
-        <w:spacing w:after="0"/>
-      </w:pPr>
-    </w:p>
-    <w:p>
-      <w:pPr>
-        <w:spacing w:after="0"/>
-        <w:rPr>
-          <w:b/>
-        </w:rPr>
-      </w:pPr>
-      <w:r>
-        <w:rPr>
-          <w:b/>
-        </w:rPr>
-        <w:t>Expanding the Messages</w:t>
-      </w:r>
-    </w:p>
-    <w:p>
-      <w:pPr>
-        <w:spacing w:after="0"/>
-        <w:rPr>
-          <w:b/>
-        </w:rPr>
-      </w:pPr>
-      <w:r>
-        <w:rPr>
-          <w:b/>
-        </w:rPr>
-        <w:t>Chain Link with Cout</w:t>
-      </w:r>
-    </w:p>
-    <w:p>
-      <w:pPr>
-        <w:spacing w:after="0"/>
-      </w:pPr>
-      <w:r>
-        <w:t xml:space="preserve">Being able to output a single message is fine but there are a couple more useful features we can use to have better control over the </w:t>
-      </w:r>
-      <w:r>
-        <w:rPr>
-          <w:color w:val="00B0F0"/>
-        </w:rPr>
-        <w:t xml:space="preserve">cin </w:t>
-      </w:r>
-      <w:r>
-        <w:t xml:space="preserve">and </w:t>
-      </w:r>
-      <w:r>
-        <w:rPr>
-          <w:color w:val="00B0F0"/>
-        </w:rPr>
-        <w:t xml:space="preserve">cout </w:t>
-      </w:r>
-      <w:r>
-        <w:t>items in our program.</w:t>
-      </w:r>
-    </w:p>
-    <w:p>
-      <w:pPr>
-        <w:spacing w:after="0"/>
-      </w:pPr>
-    </w:p>
-    <w:bookmarkStart w:id="5" w:name="_MON_1588076087"/>
-    <w:bookmarkEnd w:id="5"/>
-    <w:p>
-      <w:pPr>
-        <w:spacing w:after="0"/>
-      </w:pPr>
-      <w:r>
-        <w:object w:dxaOrig="9026" w:dyaOrig="456">
-          <v:shape id="_x0000_i1030" type="#_x0000_t75" style="width:451.35pt;height:22.85pt" o:ole="">
-            <v:imagedata r:id="rId17" o:title=""/>
-          </v:shape>
-          <o:OLEObject Type="Embed" ProgID="Word.OpenDocumentText.12" ShapeID="_x0000_i1030" DrawAspect="Content" ObjectID="_1592740424" r:id="rId18"/>
-        </w:object>
-      </w:r>
-    </w:p>
-    <w:p>
-      <w:pPr>
-        <w:spacing w:after="0"/>
-      </w:pPr>
-      <w:r>
-        <w:t xml:space="preserve">First we can add on more parts to the output by affixing &lt;&lt; to the end of each message or command. This allows us to chain link items we want to output to the console. The above example will still print out the message </w:t>
-      </w:r>
-      <w:r>
-        <w:rPr>
-          <w:color w:val="FF0000"/>
-        </w:rPr>
-        <w:t>“Hello World!”</w:t>
-      </w:r>
-      <w:r>
-        <w:t xml:space="preserve">, but we have split it into multiple parts. </w:t>
-      </w:r>
-    </w:p>
-    <w:p>
-      <w:pPr>
-        <w:spacing w:after="0"/>
-      </w:pPr>
-    </w:p>
-    <w:bookmarkStart w:id="6" w:name="_MON_1588076234"/>
-    <w:bookmarkEnd w:id="6"/>
-    <w:p>
-      <w:pPr>
-        <w:spacing w:after="0"/>
-      </w:pPr>
-      <w:r>
-        <w:object w:dxaOrig="9026" w:dyaOrig="711">
-          <v:shape id="_x0000_i1031" type="#_x0000_t75" style="width:451.35pt;height:35.75pt" o:ole="">
-            <v:imagedata r:id="rId19" o:title=""/>
-          </v:shape>
-          <o:OLEObject Type="Embed" ProgID="Word.OpenDocumentText.12" ShapeID="_x0000_i1031" DrawAspect="Content" ObjectID="_1592740425" r:id="rId20"/>
-        </w:object>
-      </w:r>
-    </w:p>
-    <w:p>
-      <w:pPr>
-        <w:spacing w:after="0"/>
-      </w:pPr>
-      <w:r>
-        <w:t>The above example does the same; we have just split the entire message into twelve single characters that we print in one command.</w:t>
-      </w:r>
-    </w:p>
-    <w:p>
-      <w:pPr>
-        <w:spacing w:after="0"/>
-      </w:pPr>
-    </w:p>
-    <w:p>
-      <w:pPr>
-        <w:spacing w:after="0"/>
-      </w:pPr>
-    </w:p>
-    <w:p>
-      <w:pPr>
-        <w:spacing w:after="0"/>
-      </w:pPr>
-    </w:p>
-    <w:p>
-      <w:pPr>
-        <w:spacing w:after="0"/>
-      </w:pPr>
-    </w:p>
-    <w:p>
-      <w:pPr>
-        <w:spacing w:after="0"/>
-      </w:pPr>
-    </w:p>
-    <w:p>
-      <w:pPr>
-        <w:spacing w:after="0"/>
-      </w:pPr>
-    </w:p>
-    <w:p>
-      <w:pPr>
-        <w:spacing w:after="0"/>
-      </w:pPr>
-    </w:p>
-    <w:p>
-      <w:pPr>
-        <w:spacing w:after="0"/>
-        <w:rPr>
-          <w:b/>
-        </w:rPr>
-      </w:pPr>
-      <w:r>
-        <w:rPr>
-          <w:b/>
-        </w:rPr>
-        <w:lastRenderedPageBreak/>
-        <w:t>End Line</w:t>
-      </w:r>
-    </w:p>
-    <w:p>
-      <w:pPr>
-        <w:spacing w:after="0"/>
-      </w:pPr>
-      <w:r>
-        <w:t>It is very useful to be able to print one message on one line of the console, then another message on the next line. Currently, if you used the following code, you would get the following output:</w:t>
-      </w:r>
-    </w:p>
-    <w:p>
-      <w:pPr>
-        <w:spacing w:after="0"/>
-      </w:pPr>
-    </w:p>
-    <w:p>
-      <w:pPr>
-        <w:spacing w:after="0"/>
-      </w:pPr>
-      <w:r>
-        <w:rPr>
-          <w:noProof/>
-          <w:lang w:eastAsia="en-GB"/>
         </w:rPr>
         <w:drawing>
-          <wp:inline distT="0" distB="0" distL="0" distR="0">
-            <wp:extent cx="4320000" cy="984759"/>
-            <wp:effectExtent l="0" t="0" r="4445" b="6350"/>
-            <wp:docPr id="6" name="Picture 6"/>
+          <wp:inline distT="0" distB="0" distL="0" distR="0" wp14:anchorId="5B0840B1" wp14:editId="25CA4D15">
+            <wp:extent cx="4094922" cy="1341681"/>
+            <wp:effectExtent l="0" t="0" r="1270" b="0"/>
+            <wp:docPr id="10" name="Picture 10"/>
             <wp:cNvGraphicFramePr>
               <a:graphicFrameLocks xmlns:a="http://schemas.openxmlformats.org/drawingml/2006/main" noChangeAspect="1"/>
             </wp:cNvGraphicFramePr>
@@ -985,29 +916,36 @@
               <a:graphicData uri="http://schemas.openxmlformats.org/drawingml/2006/picture">
                 <pic:pic xmlns:pic="http://schemas.openxmlformats.org/drawingml/2006/picture">
                   <pic:nvPicPr>
-                    <pic:cNvPr id="0" name="C++MultipleLines.png"/>
-                    <pic:cNvPicPr/>
+                    <pic:cNvPr id="0" name="Picture 40"/>
+                    <pic:cNvPicPr>
+                      <a:picLocks noChangeAspect="1" noChangeArrowheads="1"/>
+                    </pic:cNvPicPr>
                   </pic:nvPicPr>
                   <pic:blipFill>
-                    <a:blip r:embed="rId21">
+                    <a:blip r:embed="rId24">
                       <a:extLst>
                         <a:ext uri="{28A0092B-C50C-407E-A947-70E740481C1C}">
                           <a14:useLocalDpi xmlns:a14="http://schemas.microsoft.com/office/drawing/2010/main" val="0"/>
                         </a:ext>
                       </a:extLst>
                     </a:blip>
+                    <a:srcRect/>
                     <a:stretch>
                       <a:fillRect/>
                     </a:stretch>
                   </pic:blipFill>
-                  <pic:spPr>
+                  <pic:spPr bwMode="auto">
                     <a:xfrm>
                       <a:off x="0" y="0"/>
-                      <a:ext cx="4320000" cy="984759"/>
+                      <a:ext cx="4113260" cy="1347690"/>
                     </a:xfrm>
                     <a:prstGeom prst="rect">
                       <a:avLst/>
                     </a:prstGeom>
+                    <a:noFill/>
+                    <a:ln>
+                      <a:noFill/>
+                    </a:ln>
                   </pic:spPr>
                 </pic:pic>
               </a:graphicData>
@@ -1037,11 +975,19 @@
       <w:r>
         <w:t xml:space="preserve">namespace, </w:t>
       </w:r>
-      <w:r>
-        <w:rPr>
-          <w:color w:val="00B0F0"/>
-        </w:rPr>
-        <w:t xml:space="preserve">std::endl </w:t>
+      <w:proofErr w:type="spellStart"/>
+      <w:r>
+        <w:rPr>
+          <w:color w:val="00B0F0"/>
+        </w:rPr>
+        <w:t>endl</w:t>
+      </w:r>
+      <w:proofErr w:type="spellEnd"/>
+      <w:r>
+        <w:rPr>
+          <w:color w:val="00B0F0"/>
+        </w:rPr>
+        <w:t xml:space="preserve"> </w:t>
       </w:r>
       <w:r>
         <w:t>(stands for end line). It is affixed to the message the same way we have seen above.</w:t>
@@ -1059,13 +1005,12 @@
       <w:r>
         <w:rPr>
           <w:noProof/>
-          <w:lang w:eastAsia="en-GB"/>
         </w:rPr>
         <w:drawing>
-          <wp:inline distT="0" distB="0" distL="0" distR="0">
-            <wp:extent cx="4320000" cy="964800"/>
-            <wp:effectExtent l="0" t="0" r="4445" b="6985"/>
-            <wp:docPr id="7" name="Picture 7"/>
+          <wp:inline distT="0" distB="0" distL="0" distR="0" wp14:anchorId="176521A3" wp14:editId="3D79C2C0">
+            <wp:extent cx="4675367" cy="1298483"/>
+            <wp:effectExtent l="0" t="0" r="0" b="0"/>
+            <wp:docPr id="11" name="Picture 11"/>
             <wp:cNvGraphicFramePr>
               <a:graphicFrameLocks xmlns:a="http://schemas.openxmlformats.org/drawingml/2006/main" noChangeAspect="1"/>
             </wp:cNvGraphicFramePr>
@@ -1073,29 +1018,36 @@
               <a:graphicData uri="http://schemas.openxmlformats.org/drawingml/2006/picture">
                 <pic:pic xmlns:pic="http://schemas.openxmlformats.org/drawingml/2006/picture">
                   <pic:nvPicPr>
-                    <pic:cNvPr id="0" name="C++MultipleLinesWorking.png"/>
-                    <pic:cNvPicPr/>
+                    <pic:cNvPr id="0" name="Picture 41"/>
+                    <pic:cNvPicPr>
+                      <a:picLocks noChangeAspect="1" noChangeArrowheads="1"/>
+                    </pic:cNvPicPr>
                   </pic:nvPicPr>
                   <pic:blipFill>
-                    <a:blip r:embed="rId22">
+                    <a:blip r:embed="rId25">
                       <a:extLst>
                         <a:ext uri="{28A0092B-C50C-407E-A947-70E740481C1C}">
                           <a14:useLocalDpi xmlns:a14="http://schemas.microsoft.com/office/drawing/2010/main" val="0"/>
                         </a:ext>
                       </a:extLst>
                     </a:blip>
+                    <a:srcRect/>
                     <a:stretch>
                       <a:fillRect/>
                     </a:stretch>
                   </pic:blipFill>
-                  <pic:spPr>
+                  <pic:spPr bwMode="auto">
                     <a:xfrm>
                       <a:off x="0" y="0"/>
-                      <a:ext cx="4320000" cy="964800"/>
+                      <a:ext cx="4716464" cy="1309897"/>
                     </a:xfrm>
                     <a:prstGeom prst="rect">
                       <a:avLst/>
                     </a:prstGeom>
+                    <a:noFill/>
+                    <a:ln>
+                      <a:noFill/>
+                    </a:ln>
                   </pic:spPr>
                 </pic:pic>
               </a:graphicData>
@@ -1109,22 +1061,23 @@
         <w:spacing w:after="0"/>
       </w:pPr>
     </w:p>
-    <w:p>
-      <w:pPr>
-        <w:spacing w:after="0"/>
-      </w:pPr>
-    </w:p>
-    <w:p>
-      <w:pPr>
-        <w:spacing w:after="0"/>
-        <w:rPr>
-          <w:b/>
-        </w:rPr>
-      </w:pPr>
-      <w:r>
-        <w:rPr>
-          <w:b/>
-        </w:rPr>
+    <w:p/>
+    <w:p>
+      <w:pPr>
+        <w:spacing w:after="0"/>
+      </w:pPr>
+    </w:p>
+    <w:p>
+      <w:pPr>
+        <w:spacing w:after="0"/>
+      </w:pPr>
+    </w:p>
+    <w:p>
+      <w:pPr>
+        <w:pStyle w:val="Heading3"/>
+      </w:pPr>
+      <w:r>
+        <w:lastRenderedPageBreak/>
         <w:t>Getting User Input</w:t>
       </w:r>
     </w:p>
@@ -1150,18 +1103,18 @@
         <w:spacing w:after="0"/>
       </w:pPr>
     </w:p>
-    <w:bookmarkStart w:id="7" w:name="_MON_1589708827"/>
-    <w:bookmarkEnd w:id="7"/>
-    <w:p>
-      <w:pPr>
-        <w:spacing w:after="0"/>
-      </w:pPr>
-      <w:r>
-        <w:object w:dxaOrig="9026" w:dyaOrig="1568">
-          <v:shape id="_x0000_i1032" type="#_x0000_t75" style="width:396.75pt;height:69pt" o:ole="">
-            <v:imagedata r:id="rId23" o:title=""/>
+    <w:bookmarkStart w:id="8" w:name="_MON_1589708827"/>
+    <w:bookmarkEnd w:id="8"/>
+    <w:p>
+      <w:pPr>
+        <w:spacing w:after="0"/>
+      </w:pPr>
+      <w:r>
+        <w:object w:dxaOrig="9026" w:dyaOrig="1568" w14:anchorId="402F37D5">
+          <v:shape id="_x0000_i1068" type="#_x0000_t75" style="width:396.75pt;height:69pt" o:ole="">
+            <v:imagedata r:id="rId26" o:title=""/>
           </v:shape>
-          <o:OLEObject Type="Embed" ProgID="Word.OpenDocumentText.12" ShapeID="_x0000_i1032" DrawAspect="Content" ObjectID="_1592740426" r:id="rId24"/>
+          <o:OLEObject Type="Embed" ProgID="Word.OpenDocumentText.12" ShapeID="_x0000_i1068" DrawAspect="Content" ObjectID="_1727245829" r:id="rId27"/>
         </w:object>
       </w:r>
     </w:p>
@@ -1172,21 +1125,12 @@
     </w:p>
     <w:p>
       <w:pPr>
-        <w:spacing w:after="0"/>
-        <w:rPr>
-          <w:b/>
-        </w:rPr>
-      </w:pPr>
-      <w:r>
-        <w:rPr>
-          <w:b/>
-        </w:rPr>
+        <w:pStyle w:val="Heading2"/>
+      </w:pPr>
+      <w:r>
         <w:t>Exercises</w:t>
       </w:r>
       <w:r>
-        <w:rPr>
-          <w:b/>
-        </w:rPr>
         <w:t>:</w:t>
       </w:r>
     </w:p>
@@ -1200,22 +1144,26 @@
     </w:p>
     <w:p>
       <w:pPr>
-        <w:spacing w:after="0"/>
-      </w:pPr>
-      <w:r>
-        <w:t xml:space="preserve">     2.1.   </w:t>
-      </w:r>
+        <w:pStyle w:val="ListParagraph"/>
+        <w:numPr>
+          <w:ilvl w:val="0"/>
+          <w:numId w:val="9"/>
+        </w:numPr>
+        <w:spacing w:after="0"/>
+      </w:pPr>
       <w:r>
         <w:t>Change the “Hello World!” message to something else.</w:t>
       </w:r>
     </w:p>
     <w:p>
       <w:pPr>
-        <w:spacing w:after="0"/>
-      </w:pPr>
-      <w:r>
-        <w:t xml:space="preserve">     2.2.   </w:t>
-      </w:r>
+        <w:pStyle w:val="ListParagraph"/>
+        <w:numPr>
+          <w:ilvl w:val="0"/>
+          <w:numId w:val="9"/>
+        </w:numPr>
+        <w:spacing w:after="0"/>
+      </w:pPr>
       <w:r>
         <w:t xml:space="preserve">Create a program that </w:t>
       </w:r>
@@ -1225,28 +1173,60 @@
     </w:p>
     <w:p>
       <w:pPr>
-        <w:spacing w:after="0"/>
-        <w:ind w:left="255"/>
-      </w:pPr>
-      <w:r>
-        <w:t>2.3.</w:t>
-      </w:r>
-      <w:r>
-        <w:t xml:space="preserve"> </w:t>
-      </w:r>
-      <w:r>
-        <w:t xml:space="preserve"> </w:t>
-      </w:r>
-      <w:bookmarkStart w:id="8" w:name="_GoBack"/>
-      <w:bookmarkEnd w:id="8"/>
-      <w:r>
-        <w:t xml:space="preserve"> </w:t>
-      </w:r>
-      <w:r>
-        <w:t>Create a program that prints the followin</w:t>
-      </w:r>
-      <w:r>
-        <w:t>g riddle</w:t>
+        <w:pStyle w:val="ListParagraph"/>
+        <w:numPr>
+          <w:ilvl w:val="0"/>
+          <w:numId w:val="9"/>
+        </w:numPr>
+        <w:spacing w:after="0"/>
+      </w:pPr>
+      <w:r>
+        <w:t>Remove Line 2 (</w:t>
+      </w:r>
+      <w:r>
+        <w:rPr>
+          <w:color w:val="00B0F0"/>
+        </w:rPr>
+        <w:t>using namespace</w:t>
+      </w:r>
+      <w:r>
+        <w:t xml:space="preserve"> std;) and add the direct namespace reference in front of all the console output and input function calls. E.g.:</w:t>
+      </w:r>
+    </w:p>
+    <w:p>
+      <w:pPr>
+        <w:spacing w:after="0"/>
+      </w:pPr>
+    </w:p>
+    <w:bookmarkStart w:id="9" w:name="_MON_1727245738"/>
+    <w:bookmarkEnd w:id="9"/>
+    <w:p>
+      <w:pPr>
+        <w:spacing w:after="0"/>
+      </w:pPr>
+      <w:r>
+        <w:object w:dxaOrig="9026" w:dyaOrig="400" w14:anchorId="2392AEE8">
+          <v:shape id="_x0000_i1071" type="#_x0000_t75" style="width:451.5pt;height:20.25pt" o:ole="">
+            <v:imagedata r:id="rId28" o:title=""/>
+          </v:shape>
+          <o:OLEObject Type="Embed" ProgID="Word.OpenDocumentText.12" ShapeID="_x0000_i1071" DrawAspect="Content" ObjectID="_1727245830" r:id="rId29"/>
+        </w:object>
+      </w:r>
+    </w:p>
+    <w:p>
+      <w:pPr>
+        <w:pStyle w:val="ListParagraph"/>
+        <w:numPr>
+          <w:ilvl w:val="0"/>
+          <w:numId w:val="9"/>
+        </w:numPr>
+        <w:spacing w:after="0"/>
+      </w:pPr>
+      <w:r>
+        <w:t xml:space="preserve">Create a program that prints the </w:t>
+      </w:r>
+      <w:r>
+        <w:t>riddle</w:t>
       </w:r>
       <w:r>
         <w:t xml:space="preserve"> following the formatting</w:t>
@@ -1344,17 +1324,10 @@
     </w:p>
     <w:p>
       <w:pPr>
-        <w:spacing w:after="0"/>
-        <w:rPr>
-          <w:b/>
-        </w:rPr>
-      </w:pPr>
-      <w:r>
-        <w:rPr>
-          <w:b/>
-        </w:rPr>
-        <w:lastRenderedPageBreak/>
-        <w:t>Summary:</w:t>
+        <w:pStyle w:val="Heading2"/>
+      </w:pPr>
+      <w:r>
+        <w:t>Summary</w:t>
       </w:r>
     </w:p>
     <w:p>
@@ -1415,21 +1388,31 @@
       <w:r>
         <w:t xml:space="preserve">library, we cannot use </w:t>
       </w:r>
-      <w:r>
-        <w:rPr>
-          <w:color w:val="00B0F0"/>
-        </w:rPr>
-        <w:t xml:space="preserve">cout </w:t>
+      <w:proofErr w:type="spellStart"/>
+      <w:r>
+        <w:rPr>
+          <w:color w:val="00B0F0"/>
+        </w:rPr>
+        <w:t>cout</w:t>
+      </w:r>
+      <w:proofErr w:type="spellEnd"/>
+      <w:r>
+        <w:rPr>
+          <w:color w:val="00B0F0"/>
+        </w:rPr>
+        <w:t xml:space="preserve"> </w:t>
       </w:r>
       <w:r>
         <w:t xml:space="preserve">or </w:t>
       </w:r>
+      <w:proofErr w:type="spellStart"/>
       <w:r>
         <w:rPr>
           <w:color w:val="00B0F0"/>
         </w:rPr>
         <w:t>cin</w:t>
       </w:r>
+      <w:proofErr w:type="spellEnd"/>
       <w:r>
         <w:t>.</w:t>
       </w:r>
@@ -1444,16 +1427,30 @@
         <w:spacing w:after="0"/>
       </w:pPr>
       <w:r>
-        <w:t xml:space="preserve">Use </w:t>
-      </w:r>
-      <w:r>
-        <w:rPr>
-          <w:color w:val="00B0F0"/>
-        </w:rPr>
-        <w:t xml:space="preserve">std::cout </w:t>
-      </w:r>
-      <w:r>
-        <w:t>to output a message to the console window.</w:t>
+        <w:t>If using a standard C++ library (like</w:t>
+      </w:r>
+      <w:r>
+        <w:rPr>
+          <w:color w:val="00B0F0"/>
+        </w:rPr>
+        <w:t xml:space="preserve"> </w:t>
+      </w:r>
+      <w:r>
+        <w:rPr>
+          <w:color w:val="00B0F0"/>
+        </w:rPr>
+        <w:t>iostream</w:t>
+      </w:r>
+      <w:r>
+        <w:t xml:space="preserve">), we often have </w:t>
+      </w:r>
+      <w:proofErr w:type="gramStart"/>
+      <w:r>
+        <w:t>use</w:t>
+      </w:r>
+      <w:proofErr w:type="gramEnd"/>
+      <w:r>
+        <w:t xml:space="preserve"> the correct namespace to access these items. State it at the top of the file or use the namespace with each function call as described above.</w:t>
       </w:r>
     </w:p>
     <w:p>
@@ -1468,14 +1465,22 @@
       <w:r>
         <w:t xml:space="preserve">Use </w:t>
       </w:r>
-      <w:r>
-        <w:rPr>
-          <w:color w:val="00B0F0"/>
-        </w:rPr>
-        <w:t xml:space="preserve">std::cin </w:t>
-      </w:r>
-      <w:r>
-        <w:t>to get input from the console window to your program.</w:t>
+      <w:proofErr w:type="spellStart"/>
+      <w:r>
+        <w:rPr>
+          <w:color w:val="00B0F0"/>
+        </w:rPr>
+        <w:t>cout</w:t>
+      </w:r>
+      <w:proofErr w:type="spellEnd"/>
+      <w:r>
+        <w:rPr>
+          <w:color w:val="00B0F0"/>
+        </w:rPr>
+        <w:t xml:space="preserve"> </w:t>
+      </w:r>
+      <w:r>
+        <w:t>to output a message to the console window.</w:t>
       </w:r>
     </w:p>
     <w:p>
@@ -1490,11 +1495,49 @@
       <w:r>
         <w:t xml:space="preserve">Use </w:t>
       </w:r>
-      <w:r>
-        <w:rPr>
-          <w:color w:val="00B0F0"/>
-        </w:rPr>
-        <w:t xml:space="preserve">std::endl </w:t>
+      <w:proofErr w:type="spellStart"/>
+      <w:r>
+        <w:rPr>
+          <w:color w:val="00B0F0"/>
+        </w:rPr>
+        <w:t>cin</w:t>
+      </w:r>
+      <w:proofErr w:type="spellEnd"/>
+      <w:r>
+        <w:rPr>
+          <w:color w:val="00B0F0"/>
+        </w:rPr>
+        <w:t xml:space="preserve"> </w:t>
+      </w:r>
+      <w:r>
+        <w:t>to get input from the console window to your program.</w:t>
+      </w:r>
+    </w:p>
+    <w:p>
+      <w:pPr>
+        <w:pStyle w:val="ListParagraph"/>
+        <w:numPr>
+          <w:ilvl w:val="0"/>
+          <w:numId w:val="7"/>
+        </w:numPr>
+        <w:spacing w:after="0"/>
+      </w:pPr>
+      <w:r>
+        <w:t xml:space="preserve">Use </w:t>
+      </w:r>
+      <w:proofErr w:type="spellStart"/>
+      <w:r>
+        <w:rPr>
+          <w:color w:val="00B0F0"/>
+        </w:rPr>
+        <w:t>endl</w:t>
+      </w:r>
+      <w:proofErr w:type="spellEnd"/>
+      <w:r>
+        <w:rPr>
+          <w:color w:val="00B0F0"/>
+        </w:rPr>
+        <w:t xml:space="preserve"> </w:t>
       </w:r>
       <w:r>
         <w:t>to move to the next line in the console window.</w:t>
@@ -1510,9 +1553,171 @@
 </w:document>
 </file>
 
+<file path=word/endnotes.xml><?xml version="1.0" encoding="utf-8"?>
+<w:endnotes xmlns:wpc="http://schemas.microsoft.com/office/word/2010/wordprocessingCanvas" xmlns:cx="http://schemas.microsoft.com/office/drawing/2014/chartex" xmlns:cx1="http://schemas.microsoft.com/office/drawing/2015/9/8/chartex" xmlns:cx2="http://schemas.microsoft.com/office/drawing/2015/10/21/chartex" xmlns:cx3="http://schemas.microsoft.com/office/drawing/2016/5/9/chartex" xmlns:cx4="http://schemas.microsoft.com/office/drawing/2016/5/10/chartex" xmlns:cx5="http://schemas.microsoft.com/office/drawing/2016/5/11/chartex" xmlns:cx6="http://schemas.microsoft.com/office/drawing/2016/5/12/chartex" xmlns:cx7="http://schemas.microsoft.com/office/drawing/2016/5/13/chartex" xmlns:cx8="http://schemas.microsoft.com/office/drawing/2016/5/14/chartex" xmlns:mc="http://schemas.openxmlformats.org/markup-compatibility/2006" xmlns:aink="http://schemas.microsoft.com/office/drawing/2016/ink" xmlns:am3d="http://schemas.microsoft.com/office/drawing/2017/model3d" xmlns:o="urn:schemas-microsoft-com:office:office" xmlns:r="http://schemas.openxmlformats.org/officeDocument/2006/relationships" xmlns:m="http://schemas.openxmlformats.org/officeDocument/2006/math" xmlns:v="urn:schemas-microsoft-com:vml" xmlns:wp14="http://schemas.microsoft.com/office/word/2010/wordprocessingDrawing" xmlns:wp="http://schemas.openxmlformats.org/drawingml/2006/wordprocessingDrawing" xmlns:w10="urn:schemas-microsoft-com:office:word" xmlns:w="http://schemas.openxmlformats.org/wordprocessingml/2006/main" xmlns:w14="http://schemas.microsoft.com/office/word/2010/wordml" xmlns:w15="http://schemas.microsoft.com/office/word/2012/wordml" xmlns:w16cex="http://schemas.microsoft.com/office/word/2018/wordml/cex" xmlns:w16cid="http://schemas.microsoft.com/office/word/2016/wordml/cid" xmlns:w16="http://schemas.microsoft.com/office/word/2018/wordml" xmlns:w16sdtdh="http://schemas.microsoft.com/office/word/2020/wordml/sdtdatahash" xmlns:w16se="http://schemas.microsoft.com/office/word/2015/wordml/symex" xmlns:wpg="http://schemas.microsoft.com/office/word/2010/wordprocessingGroup" xmlns:wpi="http://schemas.microsoft.com/office/word/2010/wordprocessingInk" xmlns:wne="http://schemas.microsoft.com/office/word/2006/wordml" xmlns:wps="http://schemas.microsoft.com/office/word/2010/wordprocessingShape" mc:Ignorable="w14 w15 w16se w16cid w16 w16cex w16sdtdh wp14">
+  <w:endnote w:type="separator" w:id="-1">
+    <w:p>
+      <w:pPr>
+        <w:spacing w:after="0" w:line="240" w:lineRule="auto"/>
+      </w:pPr>
+      <w:r>
+        <w:separator/>
+      </w:r>
+    </w:p>
+  </w:endnote>
+  <w:endnote w:type="continuationSeparator" w:id="0">
+    <w:p>
+      <w:pPr>
+        <w:spacing w:after="0" w:line="240" w:lineRule="auto"/>
+      </w:pPr>
+      <w:r>
+        <w:continuationSeparator/>
+      </w:r>
+    </w:p>
+  </w:endnote>
+</w:endnotes>
+</file>
+
+<file path=word/footnotes.xml><?xml version="1.0" encoding="utf-8"?>
+<w:footnotes xmlns:wpc="http://schemas.microsoft.com/office/word/2010/wordprocessingCanvas" xmlns:cx="http://schemas.microsoft.com/office/drawing/2014/chartex" xmlns:cx1="http://schemas.microsoft.com/office/drawing/2015/9/8/chartex" xmlns:cx2="http://schemas.microsoft.com/office/drawing/2015/10/21/chartex" xmlns:cx3="http://schemas.microsoft.com/office/drawing/2016/5/9/chartex" xmlns:cx4="http://schemas.microsoft.com/office/drawing/2016/5/10/chartex" xmlns:cx5="http://schemas.microsoft.com/office/drawing/2016/5/11/chartex" xmlns:cx6="http://schemas.microsoft.com/office/drawing/2016/5/12/chartex" xmlns:cx7="http://schemas.microsoft.com/office/drawing/2016/5/13/chartex" xmlns:cx8="http://schemas.microsoft.com/office/drawing/2016/5/14/chartex" xmlns:mc="http://schemas.openxmlformats.org/markup-compatibility/2006" xmlns:aink="http://schemas.microsoft.com/office/drawing/2016/ink" xmlns:am3d="http://schemas.microsoft.com/office/drawing/2017/model3d" xmlns:o="urn:schemas-microsoft-com:office:office" xmlns:r="http://schemas.openxmlformats.org/officeDocument/2006/relationships" xmlns:m="http://schemas.openxmlformats.org/officeDocument/2006/math" xmlns:v="urn:schemas-microsoft-com:vml" xmlns:wp14="http://schemas.microsoft.com/office/word/2010/wordprocessingDrawing" xmlns:wp="http://schemas.openxmlformats.org/drawingml/2006/wordprocessingDrawing" xmlns:w10="urn:schemas-microsoft-com:office:word" xmlns:w="http://schemas.openxmlformats.org/wordprocessingml/2006/main" xmlns:w14="http://schemas.microsoft.com/office/word/2010/wordml" xmlns:w15="http://schemas.microsoft.com/office/word/2012/wordml" xmlns:w16cex="http://schemas.microsoft.com/office/word/2018/wordml/cex" xmlns:w16cid="http://schemas.microsoft.com/office/word/2016/wordml/cid" xmlns:w16="http://schemas.microsoft.com/office/word/2018/wordml" xmlns:w16sdtdh="http://schemas.microsoft.com/office/word/2020/wordml/sdtdatahash" xmlns:w16se="http://schemas.microsoft.com/office/word/2015/wordml/symex" xmlns:wpg="http://schemas.microsoft.com/office/word/2010/wordprocessingGroup" xmlns:wpi="http://schemas.microsoft.com/office/word/2010/wordprocessingInk" xmlns:wne="http://schemas.microsoft.com/office/word/2006/wordml" xmlns:wps="http://schemas.microsoft.com/office/word/2010/wordprocessingShape" mc:Ignorable="w14 w15 w16se w16cid w16 w16cex w16sdtdh wp14">
+  <w:footnote w:type="separator" w:id="-1">
+    <w:p>
+      <w:pPr>
+        <w:spacing w:after="0" w:line="240" w:lineRule="auto"/>
+      </w:pPr>
+      <w:r>
+        <w:separator/>
+      </w:r>
+    </w:p>
+  </w:footnote>
+  <w:footnote w:type="continuationSeparator" w:id="0">
+    <w:p>
+      <w:pPr>
+        <w:spacing w:after="0" w:line="240" w:lineRule="auto"/>
+      </w:pPr>
+      <w:r>
+        <w:continuationSeparator/>
+      </w:r>
+    </w:p>
+  </w:footnote>
+</w:footnotes>
+</file>
+
 <file path=word/numbering.xml><?xml version="1.0" encoding="utf-8"?>
-<w:numbering xmlns:wpc="http://schemas.microsoft.com/office/word/2010/wordprocessingCanvas" xmlns:mc="http://schemas.openxmlformats.org/markup-compatibility/2006" xmlns:o="urn:schemas-microsoft-com:office:office" xmlns:r="http://schemas.openxmlformats.org/officeDocument/2006/relationships" xmlns:m="http://schemas.openxmlformats.org/officeDocument/2006/math" xmlns:v="urn:schemas-microsoft-com:vml" xmlns:wp14="http://schemas.microsoft.com/office/word/2010/wordprocessingDrawing" xmlns:wp="http://schemas.openxmlformats.org/drawingml/2006/wordprocessingDrawing" xmlns:w10="urn:schemas-microsoft-com:office:word" xmlns:w="http://schemas.openxmlformats.org/wordprocessingml/2006/main" xmlns:w14="http://schemas.microsoft.com/office/word/2010/wordml" xmlns:wpg="http://schemas.microsoft.com/office/word/2010/wordprocessingGroup" xmlns:wpi="http://schemas.microsoft.com/office/word/2010/wordprocessingInk" xmlns:wne="http://schemas.microsoft.com/office/word/2006/wordml" xmlns:wps="http://schemas.microsoft.com/office/word/2010/wordprocessingShape" mc:Ignorable="w14 wp14">
-  <w:abstractNum w:abstractNumId="0">
+<w:numbering xmlns:wpc="http://schemas.microsoft.com/office/word/2010/wordprocessingCanvas" xmlns:cx="http://schemas.microsoft.com/office/drawing/2014/chartex" xmlns:cx1="http://schemas.microsoft.com/office/drawing/2015/9/8/chartex" xmlns:cx2="http://schemas.microsoft.com/office/drawing/2015/10/21/chartex" xmlns:cx3="http://schemas.microsoft.com/office/drawing/2016/5/9/chartex" xmlns:cx4="http://schemas.microsoft.com/office/drawing/2016/5/10/chartex" xmlns:cx5="http://schemas.microsoft.com/office/drawing/2016/5/11/chartex" xmlns:cx6="http://schemas.microsoft.com/office/drawing/2016/5/12/chartex" xmlns:cx7="http://schemas.microsoft.com/office/drawing/2016/5/13/chartex" xmlns:cx8="http://schemas.microsoft.com/office/drawing/2016/5/14/chartex" xmlns:mc="http://schemas.openxmlformats.org/markup-compatibility/2006" xmlns:aink="http://schemas.microsoft.com/office/drawing/2016/ink" xmlns:am3d="http://schemas.microsoft.com/office/drawing/2017/model3d" xmlns:o="urn:schemas-microsoft-com:office:office" xmlns:r="http://schemas.openxmlformats.org/officeDocument/2006/relationships" xmlns:m="http://schemas.openxmlformats.org/officeDocument/2006/math" xmlns:v="urn:schemas-microsoft-com:vml" xmlns:wp14="http://schemas.microsoft.com/office/word/2010/wordprocessingDrawing" xmlns:wp="http://schemas.openxmlformats.org/drawingml/2006/wordprocessingDrawing" xmlns:w10="urn:schemas-microsoft-com:office:word" xmlns:w="http://schemas.openxmlformats.org/wordprocessingml/2006/main" xmlns:w14="http://schemas.microsoft.com/office/word/2010/wordml" xmlns:w15="http://schemas.microsoft.com/office/word/2012/wordml" xmlns:w16cex="http://schemas.microsoft.com/office/word/2018/wordml/cex" xmlns:w16cid="http://schemas.microsoft.com/office/word/2016/wordml/cid" xmlns:w16="http://schemas.microsoft.com/office/word/2018/wordml" xmlns:w16sdtdh="http://schemas.microsoft.com/office/word/2020/wordml/sdtdatahash" xmlns:w16se="http://schemas.microsoft.com/office/word/2015/wordml/symex" xmlns:wpg="http://schemas.microsoft.com/office/word/2010/wordprocessingGroup" xmlns:wpi="http://schemas.microsoft.com/office/word/2010/wordprocessingInk" xmlns:wne="http://schemas.microsoft.com/office/word/2006/wordml" xmlns:wps="http://schemas.microsoft.com/office/word/2010/wordprocessingShape" mc:Ignorable="w14 w15 w16se w16cid w16 w16cex w16sdtdh wp14">
+  <w:abstractNum w:abstractNumId="0" w15:restartNumberingAfterBreak="0">
+    <w:nsid w:val="101C4047"/>
+    <w:multiLevelType w:val="hybridMultilevel"/>
+    <w:tmpl w:val="7D161766"/>
+    <w:lvl w:ilvl="0" w:tplc="EC3AEFDC">
+      <w:numFmt w:val="bullet"/>
+      <w:lvlText w:val=""/>
+      <w:lvlJc w:val="left"/>
+      <w:pPr>
+        <w:ind w:left="720" w:hanging="360"/>
+      </w:pPr>
+      <w:rPr>
+        <w:rFonts w:ascii="Symbol" w:eastAsiaTheme="minorHAnsi" w:hAnsi="Symbol" w:cstheme="minorBidi" w:hint="default"/>
+      </w:rPr>
+    </w:lvl>
+    <w:lvl w:ilvl="1" w:tplc="08090003" w:tentative="1">
+      <w:start w:val="1"/>
+      <w:numFmt w:val="bullet"/>
+      <w:lvlText w:val="o"/>
+      <w:lvlJc w:val="left"/>
+      <w:pPr>
+        <w:ind w:left="1440" w:hanging="360"/>
+      </w:pPr>
+      <w:rPr>
+        <w:rFonts w:ascii="Courier New" w:hAnsi="Courier New" w:cs="Courier New" w:hint="default"/>
+      </w:rPr>
+    </w:lvl>
+    <w:lvl w:ilvl="2" w:tplc="08090005" w:tentative="1">
+      <w:start w:val="1"/>
+      <w:numFmt w:val="bullet"/>
+      <w:lvlText w:val=""/>
+      <w:lvlJc w:val="left"/>
+      <w:pPr>
+        <w:ind w:left="2160" w:hanging="360"/>
+      </w:pPr>
+      <w:rPr>
+        <w:rFonts w:ascii="Wingdings" w:hAnsi="Wingdings" w:hint="default"/>
+      </w:rPr>
+    </w:lvl>
+    <w:lvl w:ilvl="3" w:tplc="08090001" w:tentative="1">
+      <w:start w:val="1"/>
+      <w:numFmt w:val="bullet"/>
+      <w:lvlText w:val=""/>
+      <w:lvlJc w:val="left"/>
+      <w:pPr>
+        <w:ind w:left="2880" w:hanging="360"/>
+      </w:pPr>
+      <w:rPr>
+        <w:rFonts w:ascii="Symbol" w:hAnsi="Symbol" w:hint="default"/>
+      </w:rPr>
+    </w:lvl>
+    <w:lvl w:ilvl="4" w:tplc="08090003" w:tentative="1">
+      <w:start w:val="1"/>
+      <w:numFmt w:val="bullet"/>
+      <w:lvlText w:val="o"/>
+      <w:lvlJc w:val="left"/>
+      <w:pPr>
+        <w:ind w:left="3600" w:hanging="360"/>
+      </w:pPr>
+      <w:rPr>
+        <w:rFonts w:ascii="Courier New" w:hAnsi="Courier New" w:cs="Courier New" w:hint="default"/>
+      </w:rPr>
+    </w:lvl>
+    <w:lvl w:ilvl="5" w:tplc="08090005" w:tentative="1">
+      <w:start w:val="1"/>
+      <w:numFmt w:val="bullet"/>
+      <w:lvlText w:val=""/>
+      <w:lvlJc w:val="left"/>
+      <w:pPr>
+        <w:ind w:left="4320" w:hanging="360"/>
+      </w:pPr>
+      <w:rPr>
+        <w:rFonts w:ascii="Wingdings" w:hAnsi="Wingdings" w:hint="default"/>
+      </w:rPr>
+    </w:lvl>
+    <w:lvl w:ilvl="6" w:tplc="08090001" w:tentative="1">
+      <w:start w:val="1"/>
+      <w:numFmt w:val="bullet"/>
+      <w:lvlText w:val=""/>
+      <w:lvlJc w:val="left"/>
+      <w:pPr>
+        <w:ind w:left="5040" w:hanging="360"/>
+      </w:pPr>
+      <w:rPr>
+        <w:rFonts w:ascii="Symbol" w:hAnsi="Symbol" w:hint="default"/>
+      </w:rPr>
+    </w:lvl>
+    <w:lvl w:ilvl="7" w:tplc="08090003" w:tentative="1">
+      <w:start w:val="1"/>
+      <w:numFmt w:val="bullet"/>
+      <w:lvlText w:val="o"/>
+      <w:lvlJc w:val="left"/>
+      <w:pPr>
+        <w:ind w:left="5760" w:hanging="360"/>
+      </w:pPr>
+      <w:rPr>
+        <w:rFonts w:ascii="Courier New" w:hAnsi="Courier New" w:cs="Courier New" w:hint="default"/>
+      </w:rPr>
+    </w:lvl>
+    <w:lvl w:ilvl="8" w:tplc="08090005" w:tentative="1">
+      <w:start w:val="1"/>
+      <w:numFmt w:val="bullet"/>
+      <w:lvlText w:val=""/>
+      <w:lvlJc w:val="left"/>
+      <w:pPr>
+        <w:ind w:left="6480" w:hanging="360"/>
+      </w:pPr>
+      <w:rPr>
+        <w:rFonts w:ascii="Wingdings" w:hAnsi="Wingdings" w:hint="default"/>
+      </w:rPr>
+    </w:lvl>
+  </w:abstractNum>
+  <w:abstractNum w:abstractNumId="1" w15:restartNumberingAfterBreak="0">
     <w:nsid w:val="298340DB"/>
     <w:multiLevelType w:val="multilevel"/>
     <w:tmpl w:val="C8C83A74"/>
@@ -1625,7 +1830,7 @@
       </w:rPr>
     </w:lvl>
   </w:abstractNum>
-  <w:abstractNum w:abstractNumId="1">
+  <w:abstractNum w:abstractNumId="2" w15:restartNumberingAfterBreak="0">
     <w:nsid w:val="52B95AA7"/>
     <w:multiLevelType w:val="hybridMultilevel"/>
     <w:tmpl w:val="F724CF7A"/>
@@ -1711,7 +1916,93 @@
       </w:pPr>
     </w:lvl>
   </w:abstractNum>
-  <w:abstractNum w:abstractNumId="2">
+  <w:abstractNum w:abstractNumId="3" w15:restartNumberingAfterBreak="0">
+    <w:nsid w:val="53AF2481"/>
+    <w:multiLevelType w:val="hybridMultilevel"/>
+    <w:tmpl w:val="2D043A9A"/>
+    <w:lvl w:ilvl="0" w:tplc="0809000F">
+      <w:start w:val="1"/>
+      <w:numFmt w:val="decimal"/>
+      <w:lvlText w:val="%1."/>
+      <w:lvlJc w:val="left"/>
+      <w:pPr>
+        <w:ind w:left="720" w:hanging="360"/>
+      </w:pPr>
+    </w:lvl>
+    <w:lvl w:ilvl="1" w:tplc="08090019" w:tentative="1">
+      <w:start w:val="1"/>
+      <w:numFmt w:val="lowerLetter"/>
+      <w:lvlText w:val="%2."/>
+      <w:lvlJc w:val="left"/>
+      <w:pPr>
+        <w:ind w:left="1440" w:hanging="360"/>
+      </w:pPr>
+    </w:lvl>
+    <w:lvl w:ilvl="2" w:tplc="0809001B" w:tentative="1">
+      <w:start w:val="1"/>
+      <w:numFmt w:val="lowerRoman"/>
+      <w:lvlText w:val="%3."/>
+      <w:lvlJc w:val="right"/>
+      <w:pPr>
+        <w:ind w:left="2160" w:hanging="180"/>
+      </w:pPr>
+    </w:lvl>
+    <w:lvl w:ilvl="3" w:tplc="0809000F" w:tentative="1">
+      <w:start w:val="1"/>
+      <w:numFmt w:val="decimal"/>
+      <w:lvlText w:val="%4."/>
+      <w:lvlJc w:val="left"/>
+      <w:pPr>
+        <w:ind w:left="2880" w:hanging="360"/>
+      </w:pPr>
+    </w:lvl>
+    <w:lvl w:ilvl="4" w:tplc="08090019" w:tentative="1">
+      <w:start w:val="1"/>
+      <w:numFmt w:val="lowerLetter"/>
+      <w:lvlText w:val="%5."/>
+      <w:lvlJc w:val="left"/>
+      <w:pPr>
+        <w:ind w:left="3600" w:hanging="360"/>
+      </w:pPr>
+    </w:lvl>
+    <w:lvl w:ilvl="5" w:tplc="0809001B" w:tentative="1">
+      <w:start w:val="1"/>
+      <w:numFmt w:val="lowerRoman"/>
+      <w:lvlText w:val="%6."/>
+      <w:lvlJc w:val="right"/>
+      <w:pPr>
+        <w:ind w:left="4320" w:hanging="180"/>
+      </w:pPr>
+    </w:lvl>
+    <w:lvl w:ilvl="6" w:tplc="0809000F" w:tentative="1">
+      <w:start w:val="1"/>
+      <w:numFmt w:val="decimal"/>
+      <w:lvlText w:val="%7."/>
+      <w:lvlJc w:val="left"/>
+      <w:pPr>
+        <w:ind w:left="5040" w:hanging="360"/>
+      </w:pPr>
+    </w:lvl>
+    <w:lvl w:ilvl="7" w:tplc="08090019" w:tentative="1">
+      <w:start w:val="1"/>
+      <w:numFmt w:val="lowerLetter"/>
+      <w:lvlText w:val="%8."/>
+      <w:lvlJc w:val="left"/>
+      <w:pPr>
+        <w:ind w:left="5760" w:hanging="360"/>
+      </w:pPr>
+    </w:lvl>
+    <w:lvl w:ilvl="8" w:tplc="0809001B" w:tentative="1">
+      <w:start w:val="1"/>
+      <w:numFmt w:val="lowerRoman"/>
+      <w:lvlText w:val="%9."/>
+      <w:lvlJc w:val="right"/>
+      <w:pPr>
+        <w:ind w:left="6480" w:hanging="180"/>
+      </w:pPr>
+    </w:lvl>
+  </w:abstractNum>
+  <w:abstractNum w:abstractNumId="4" w15:restartNumberingAfterBreak="0">
     <w:nsid w:val="55D8123F"/>
     <w:multiLevelType w:val="multilevel"/>
     <w:tmpl w:val="68A4C71E"/>
@@ -1824,7 +2115,7 @@
       </w:rPr>
     </w:lvl>
   </w:abstractNum>
-  <w:abstractNum w:abstractNumId="3">
+  <w:abstractNum w:abstractNumId="5" w15:restartNumberingAfterBreak="0">
     <w:nsid w:val="5B533EE4"/>
     <w:multiLevelType w:val="hybridMultilevel"/>
     <w:tmpl w:val="C8C4B35E"/>
@@ -1937,7 +2228,7 @@
       </w:rPr>
     </w:lvl>
   </w:abstractNum>
-  <w:abstractNum w:abstractNumId="4">
+  <w:abstractNum w:abstractNumId="6" w15:restartNumberingAfterBreak="0">
     <w:nsid w:val="67B01FA7"/>
     <w:multiLevelType w:val="hybridMultilevel"/>
     <w:tmpl w:val="E05232C2"/>
@@ -2050,7 +2341,93 @@
       </w:rPr>
     </w:lvl>
   </w:abstractNum>
-  <w:abstractNum w:abstractNumId="5">
+  <w:abstractNum w:abstractNumId="7" w15:restartNumberingAfterBreak="0">
+    <w:nsid w:val="6C9E39AB"/>
+    <w:multiLevelType w:val="hybridMultilevel"/>
+    <w:tmpl w:val="E9BC8962"/>
+    <w:lvl w:ilvl="0" w:tplc="0809000F">
+      <w:start w:val="1"/>
+      <w:numFmt w:val="decimal"/>
+      <w:lvlText w:val="%1."/>
+      <w:lvlJc w:val="left"/>
+      <w:pPr>
+        <w:ind w:left="720" w:hanging="360"/>
+      </w:pPr>
+    </w:lvl>
+    <w:lvl w:ilvl="1" w:tplc="08090019" w:tentative="1">
+      <w:start w:val="1"/>
+      <w:numFmt w:val="lowerLetter"/>
+      <w:lvlText w:val="%2."/>
+      <w:lvlJc w:val="left"/>
+      <w:pPr>
+        <w:ind w:left="1440" w:hanging="360"/>
+      </w:pPr>
+    </w:lvl>
+    <w:lvl w:ilvl="2" w:tplc="0809001B" w:tentative="1">
+      <w:start w:val="1"/>
+      <w:numFmt w:val="lowerRoman"/>
+      <w:lvlText w:val="%3."/>
+      <w:lvlJc w:val="right"/>
+      <w:pPr>
+        <w:ind w:left="2160" w:hanging="180"/>
+      </w:pPr>
+    </w:lvl>
+    <w:lvl w:ilvl="3" w:tplc="0809000F" w:tentative="1">
+      <w:start w:val="1"/>
+      <w:numFmt w:val="decimal"/>
+      <w:lvlText w:val="%4."/>
+      <w:lvlJc w:val="left"/>
+      <w:pPr>
+        <w:ind w:left="2880" w:hanging="360"/>
+      </w:pPr>
+    </w:lvl>
+    <w:lvl w:ilvl="4" w:tplc="08090019" w:tentative="1">
+      <w:start w:val="1"/>
+      <w:numFmt w:val="lowerLetter"/>
+      <w:lvlText w:val="%5."/>
+      <w:lvlJc w:val="left"/>
+      <w:pPr>
+        <w:ind w:left="3600" w:hanging="360"/>
+      </w:pPr>
+    </w:lvl>
+    <w:lvl w:ilvl="5" w:tplc="0809001B" w:tentative="1">
+      <w:start w:val="1"/>
+      <w:numFmt w:val="lowerRoman"/>
+      <w:lvlText w:val="%6."/>
+      <w:lvlJc w:val="right"/>
+      <w:pPr>
+        <w:ind w:left="4320" w:hanging="180"/>
+      </w:pPr>
+    </w:lvl>
+    <w:lvl w:ilvl="6" w:tplc="0809000F" w:tentative="1">
+      <w:start w:val="1"/>
+      <w:numFmt w:val="decimal"/>
+      <w:lvlText w:val="%7."/>
+      <w:lvlJc w:val="left"/>
+      <w:pPr>
+        <w:ind w:left="5040" w:hanging="360"/>
+      </w:pPr>
+    </w:lvl>
+    <w:lvl w:ilvl="7" w:tplc="08090019" w:tentative="1">
+      <w:start w:val="1"/>
+      <w:numFmt w:val="lowerLetter"/>
+      <w:lvlText w:val="%8."/>
+      <w:lvlJc w:val="left"/>
+      <w:pPr>
+        <w:ind w:left="5760" w:hanging="360"/>
+      </w:pPr>
+    </w:lvl>
+    <w:lvl w:ilvl="8" w:tplc="0809001B" w:tentative="1">
+      <w:start w:val="1"/>
+      <w:numFmt w:val="lowerRoman"/>
+      <w:lvlText w:val="%9."/>
+      <w:lvlJc w:val="right"/>
+      <w:pPr>
+        <w:ind w:left="6480" w:hanging="180"/>
+      </w:pPr>
+    </w:lvl>
+  </w:abstractNum>
+  <w:abstractNum w:abstractNumId="8" w15:restartNumberingAfterBreak="0">
     <w:nsid w:val="72F6158B"/>
     <w:multiLevelType w:val="hybridMultilevel"/>
     <w:tmpl w:val="599E865A"/>
@@ -2139,7 +2516,7 @@
       </w:pPr>
     </w:lvl>
   </w:abstractNum>
-  <w:abstractNum w:abstractNumId="6">
+  <w:abstractNum w:abstractNumId="9" w15:restartNumberingAfterBreak="0">
     <w:nsid w:val="7B4F6ADD"/>
     <w:multiLevelType w:val="multilevel"/>
     <w:tmpl w:val="E0F4AFE4"/>
@@ -2253,31 +2630,40 @@
     </w:lvl>
   </w:abstractNum>
   <w:num w:numId="1">
+    <w:abstractNumId w:val="2"/>
+  </w:num>
+  <w:num w:numId="2">
+    <w:abstractNumId w:val="5"/>
+  </w:num>
+  <w:num w:numId="3">
+    <w:abstractNumId w:val="6"/>
+  </w:num>
+  <w:num w:numId="4">
     <w:abstractNumId w:val="1"/>
   </w:num>
-  <w:num w:numId="2">
-    <w:abstractNumId w:val="3"/>
-  </w:num>
-  <w:num w:numId="3">
+  <w:num w:numId="5">
     <w:abstractNumId w:val="4"/>
   </w:num>
-  <w:num w:numId="4">
+  <w:num w:numId="6">
+    <w:abstractNumId w:val="9"/>
+  </w:num>
+  <w:num w:numId="7">
+    <w:abstractNumId w:val="8"/>
+  </w:num>
+  <w:num w:numId="8">
     <w:abstractNumId w:val="0"/>
   </w:num>
-  <w:num w:numId="5">
-    <w:abstractNumId w:val="2"/>
+  <w:num w:numId="9">
+    <w:abstractNumId w:val="7"/>
   </w:num>
-  <w:num w:numId="6">
-    <w:abstractNumId w:val="6"/>
-  </w:num>
-  <w:num w:numId="7">
-    <w:abstractNumId w:val="5"/>
+  <w:num w:numId="10">
+    <w:abstractNumId w:val="3"/>
   </w:num>
 </w:numbering>
 </file>
 
 <file path=word/styles.xml><?xml version="1.0" encoding="utf-8"?>
-<w:styles xmlns:mc="http://schemas.openxmlformats.org/markup-compatibility/2006" xmlns:r="http://schemas.openxmlformats.org/officeDocument/2006/relationships" xmlns:w="http://schemas.openxmlformats.org/wordprocessingml/2006/main" xmlns:w14="http://schemas.microsoft.com/office/word/2010/wordml" mc:Ignorable="w14">
+<w:styles xmlns:mc="http://schemas.openxmlformats.org/markup-compatibility/2006" xmlns:r="http://schemas.openxmlformats.org/officeDocument/2006/relationships" xmlns:w="http://schemas.openxmlformats.org/wordprocessingml/2006/main" xmlns:w14="http://schemas.microsoft.com/office/word/2010/wordml" xmlns:w15="http://schemas.microsoft.com/office/word/2012/wordml" xmlns:w16cex="http://schemas.microsoft.com/office/word/2018/wordml/cex" xmlns:w16cid="http://schemas.microsoft.com/office/word/2016/wordml/cid" xmlns:w16="http://schemas.microsoft.com/office/word/2018/wordml" xmlns:w16sdtdh="http://schemas.microsoft.com/office/word/2020/wordml/sdtdatahash" xmlns:w16se="http://schemas.microsoft.com/office/word/2015/wordml/symex" mc:Ignorable="w14 w15 w16se w16cid w16 w16cex w16sdtdh">
   <w:docDefaults>
     <w:rPrDefault>
       <w:rPr>
@@ -2293,148 +2679,474 @@
       </w:pPr>
     </w:pPrDefault>
   </w:docDefaults>
-  <w:latentStyles w:defLockedState="0" w:defUIPriority="99" w:defSemiHidden="1" w:defUnhideWhenUsed="1" w:defQFormat="0" w:count="267">
-    <w:lsdException w:name="Normal" w:semiHidden="0" w:uiPriority="0" w:unhideWhenUsed="0" w:qFormat="1"/>
-    <w:lsdException w:name="heading 1" w:semiHidden="0" w:uiPriority="9" w:unhideWhenUsed="0" w:qFormat="1"/>
-    <w:lsdException w:name="heading 2" w:uiPriority="9" w:qFormat="1"/>
-    <w:lsdException w:name="heading 3" w:uiPriority="9" w:qFormat="1"/>
-    <w:lsdException w:name="heading 4" w:uiPriority="9" w:qFormat="1"/>
-    <w:lsdException w:name="heading 5" w:uiPriority="9" w:qFormat="1"/>
-    <w:lsdException w:name="heading 6" w:uiPriority="9" w:qFormat="1"/>
-    <w:lsdException w:name="heading 7" w:uiPriority="9" w:qFormat="1"/>
-    <w:lsdException w:name="heading 8" w:uiPriority="9" w:qFormat="1"/>
-    <w:lsdException w:name="heading 9" w:uiPriority="9" w:qFormat="1"/>
-    <w:lsdException w:name="toc 1" w:uiPriority="39"/>
-    <w:lsdException w:name="toc 2" w:uiPriority="39"/>
-    <w:lsdException w:name="toc 3" w:uiPriority="39"/>
-    <w:lsdException w:name="toc 4" w:uiPriority="39"/>
-    <w:lsdException w:name="toc 5" w:uiPriority="39"/>
-    <w:lsdException w:name="toc 6" w:uiPriority="39"/>
-    <w:lsdException w:name="toc 7" w:uiPriority="39"/>
-    <w:lsdException w:name="toc 8" w:uiPriority="39"/>
-    <w:lsdException w:name="toc 9" w:uiPriority="39"/>
-    <w:lsdException w:name="caption" w:uiPriority="35" w:qFormat="1"/>
-    <w:lsdException w:name="Title" w:semiHidden="0" w:uiPriority="10" w:unhideWhenUsed="0" w:qFormat="1"/>
-    <w:lsdException w:name="Default Paragraph Font" w:uiPriority="1"/>
-    <w:lsdException w:name="Subtitle" w:semiHidden="0" w:uiPriority="11" w:unhideWhenUsed="0" w:qFormat="1"/>
-    <w:lsdException w:name="Strong" w:semiHidden="0" w:uiPriority="22" w:unhideWhenUsed="0" w:qFormat="1"/>
-    <w:lsdException w:name="Emphasis" w:semiHidden="0" w:uiPriority="20" w:unhideWhenUsed="0" w:qFormat="1"/>
-    <w:lsdException w:name="Table Grid" w:semiHidden="0" w:uiPriority="59" w:unhideWhenUsed="0"/>
-    <w:lsdException w:name="Placeholder Text" w:unhideWhenUsed="0"/>
-    <w:lsdException w:name="No Spacing" w:semiHidden="0" w:uiPriority="1" w:unhideWhenUsed="0" w:qFormat="1"/>
-    <w:lsdException w:name="Light Shading" w:semiHidden="0" w:uiPriority="60" w:unhideWhenUsed="0"/>
-    <w:lsdException w:name="Light List" w:semiHidden="0" w:uiPriority="61" w:unhideWhenUsed="0"/>
-    <w:lsdException w:name="Light Grid" w:semiHidden="0" w:uiPriority="62" w:unhideWhenUsed="0"/>
-    <w:lsdException w:name="Medium Shading 1" w:semiHidden="0" w:uiPriority="63" w:unhideWhenUsed="0"/>
-    <w:lsdException w:name="Medium Shading 2" w:semiHidden="0" w:uiPriority="64" w:unhideWhenUsed="0"/>
-    <w:lsdException w:name="Medium List 1" w:semiHidden="0" w:uiPriority="65" w:unhideWhenUsed="0"/>
-    <w:lsdException w:name="Medium List 2" w:semiHidden="0" w:uiPriority="66" w:unhideWhenUsed="0"/>
-    <w:lsdException w:name="Medium Grid 1" w:semiHidden="0" w:uiPriority="67" w:unhideWhenUsed="0"/>
-    <w:lsdException w:name="Medium Grid 2" w:semiHidden="0" w:uiPriority="68" w:unhideWhenUsed="0"/>
-    <w:lsdException w:name="Medium Grid 3" w:semiHidden="0" w:uiPriority="69" w:unhideWhenUsed="0"/>
-    <w:lsdException w:name="Dark List" w:semiHidden="0" w:uiPriority="70" w:unhideWhenUsed="0"/>
-    <w:lsdException w:name="Colorful Shading" w:semiHidden="0" w:uiPriority="71" w:unhideWhenUsed="0"/>
-    <w:lsdException w:name="Colorful List" w:semiHidden="0" w:uiPriority="72" w:unhideWhenUsed="0"/>
-    <w:lsdException w:name="Colorful Grid" w:semiHidden="0" w:uiPriority="73" w:unhideWhenUsed="0"/>
-    <w:lsdException w:name="Light Shading Accent 1" w:semiHidden="0" w:uiPriority="60" w:unhideWhenUsed="0"/>
-    <w:lsdException w:name="Light List Accent 1" w:semiHidden="0" w:uiPriority="61" w:unhideWhenUsed="0"/>
-    <w:lsdException w:name="Light Grid Accent 1" w:semiHidden="0" w:uiPriority="62" w:unhideWhenUsed="0"/>
-    <w:lsdException w:name="Medium Shading 1 Accent 1" w:semiHidden="0" w:uiPriority="63" w:unhideWhenUsed="0"/>
-    <w:lsdException w:name="Medium Shading 2 Accent 1" w:semiHidden="0" w:uiPriority="64" w:unhideWhenUsed="0"/>
-    <w:lsdException w:name="Medium List 1 Accent 1" w:semiHidden="0" w:uiPriority="65" w:unhideWhenUsed="0"/>
-    <w:lsdException w:name="Revision" w:unhideWhenUsed="0"/>
-    <w:lsdException w:name="List Paragraph" w:semiHidden="0" w:uiPriority="34" w:unhideWhenUsed="0" w:qFormat="1"/>
-    <w:lsdException w:name="Quote" w:semiHidden="0" w:uiPriority="29" w:unhideWhenUsed="0" w:qFormat="1"/>
-    <w:lsdException w:name="Intense Quote" w:semiHidden="0" w:uiPriority="30" w:unhideWhenUsed="0" w:qFormat="1"/>
-    <w:lsdException w:name="Medium List 2 Accent 1" w:semiHidden="0" w:uiPriority="66" w:unhideWhenUsed="0"/>
-    <w:lsdException w:name="Medium Grid 1 Accent 1" w:semiHidden="0" w:uiPriority="67" w:unhideWhenUsed="0"/>
-    <w:lsdException w:name="Medium Grid 2 Accent 1" w:semiHidden="0" w:uiPriority="68" w:unhideWhenUsed="0"/>
-    <w:lsdException w:name="Medium Grid 3 Accent 1" w:semiHidden="0" w:uiPriority="69" w:unhideWhenUsed="0"/>
-    <w:lsdException w:name="Dark List Accent 1" w:semiHidden="0" w:uiPriority="70" w:unhideWhenUsed="0"/>
-    <w:lsdException w:name="Colorful Shading Accent 1" w:semiHidden="0" w:uiPriority="71" w:unhideWhenUsed="0"/>
-    <w:lsdException w:name="Colorful List Accent 1" w:semiHidden="0" w:uiPriority="72" w:unhideWhenUsed="0"/>
-    <w:lsdException w:name="Colorful Grid Accent 1" w:semiHidden="0" w:uiPriority="73" w:unhideWhenUsed="0"/>
-    <w:lsdException w:name="Light Shading Accent 2" w:semiHidden="0" w:uiPriority="60" w:unhideWhenUsed="0"/>
-    <w:lsdException w:name="Light List Accent 2" w:semiHidden="0" w:uiPriority="61" w:unhideWhenUsed="0"/>
-    <w:lsdException w:name="Light Grid Accent 2" w:semiHidden="0" w:uiPriority="62" w:unhideWhenUsed="0"/>
-    <w:lsdException w:name="Medium Shading 1 Accent 2" w:semiHidden="0" w:uiPriority="63" w:unhideWhenUsed="0"/>
-    <w:lsdException w:name="Medium Shading 2 Accent 2" w:semiHidden="0" w:uiPriority="64" w:unhideWhenUsed="0"/>
-    <w:lsdException w:name="Medium List 1 Accent 2" w:semiHidden="0" w:uiPriority="65" w:unhideWhenUsed="0"/>
-    <w:lsdException w:name="Medium List 2 Accent 2" w:semiHidden="0" w:uiPriority="66" w:unhideWhenUsed="0"/>
-    <w:lsdException w:name="Medium Grid 1 Accent 2" w:semiHidden="0" w:uiPriority="67" w:unhideWhenUsed="0"/>
-    <w:lsdException w:name="Medium Grid 2 Accent 2" w:semiHidden="0" w:uiPriority="68" w:unhideWhenUsed="0"/>
-    <w:lsdException w:name="Medium Grid 3 Accent 2" w:semiHidden="0" w:uiPriority="69" w:unhideWhenUsed="0"/>
-    <w:lsdException w:name="Dark List Accent 2" w:semiHidden="0" w:uiPriority="70" w:unhideWhenUsed="0"/>
-    <w:lsdException w:name="Colorful Shading Accent 2" w:semiHidden="0" w:uiPriority="71" w:unhideWhenUsed="0"/>
-    <w:lsdException w:name="Colorful List Accent 2" w:semiHidden="0" w:uiPriority="72" w:unhideWhenUsed="0"/>
-    <w:lsdException w:name="Colorful Grid Accent 2" w:semiHidden="0" w:uiPriority="73" w:unhideWhenUsed="0"/>
-    <w:lsdException w:name="Light Shading Accent 3" w:semiHidden="0" w:uiPriority="60" w:unhideWhenUsed="0"/>
-    <w:lsdException w:name="Light List Accent 3" w:semiHidden="0" w:uiPriority="61" w:unhideWhenUsed="0"/>
-    <w:lsdException w:name="Light Grid Accent 3" w:semiHidden="0" w:uiPriority="62" w:unhideWhenUsed="0"/>
-    <w:lsdException w:name="Medium Shading 1 Accent 3" w:semiHidden="0" w:uiPriority="63" w:unhideWhenUsed="0"/>
-    <w:lsdException w:name="Medium Shading 2 Accent 3" w:semiHidden="0" w:uiPriority="64" w:unhideWhenUsed="0"/>
-    <w:lsdException w:name="Medium List 1 Accent 3" w:semiHidden="0" w:uiPriority="65" w:unhideWhenUsed="0"/>
-    <w:lsdException w:name="Medium List 2 Accent 3" w:semiHidden="0" w:uiPriority="66" w:unhideWhenUsed="0"/>
-    <w:lsdException w:name="Medium Grid 1 Accent 3" w:semiHidden="0" w:uiPriority="67" w:unhideWhenUsed="0"/>
-    <w:lsdException w:name="Medium Grid 2 Accent 3" w:semiHidden="0" w:uiPriority="68" w:unhideWhenUsed="0"/>
-    <w:lsdException w:name="Medium Grid 3 Accent 3" w:semiHidden="0" w:uiPriority="69" w:unhideWhenUsed="0"/>
-    <w:lsdException w:name="Dark List Accent 3" w:semiHidden="0" w:uiPriority="70" w:unhideWhenUsed="0"/>
-    <w:lsdException w:name="Colorful Shading Accent 3" w:semiHidden="0" w:uiPriority="71" w:unhideWhenUsed="0"/>
-    <w:lsdException w:name="Colorful List Accent 3" w:semiHidden="0" w:uiPriority="72" w:unhideWhenUsed="0"/>
-    <w:lsdException w:name="Colorful Grid Accent 3" w:semiHidden="0" w:uiPriority="73" w:unhideWhenUsed="0"/>
-    <w:lsdException w:name="Light Shading Accent 4" w:semiHidden="0" w:uiPriority="60" w:unhideWhenUsed="0"/>
-    <w:lsdException w:name="Light List Accent 4" w:semiHidden="0" w:uiPriority="61" w:unhideWhenUsed="0"/>
-    <w:lsdException w:name="Light Grid Accent 4" w:semiHidden="0" w:uiPriority="62" w:unhideWhenUsed="0"/>
-    <w:lsdException w:name="Medium Shading 1 Accent 4" w:semiHidden="0" w:uiPriority="63" w:unhideWhenUsed="0"/>
-    <w:lsdException w:name="Medium Shading 2 Accent 4" w:semiHidden="0" w:uiPriority="64" w:unhideWhenUsed="0"/>
-    <w:lsdException w:name="Medium List 1 Accent 4" w:semiHidden="0" w:uiPriority="65" w:unhideWhenUsed="0"/>
-    <w:lsdException w:name="Medium List 2 Accent 4" w:semiHidden="0" w:uiPriority="66" w:unhideWhenUsed="0"/>
-    <w:lsdException w:name="Medium Grid 1 Accent 4" w:semiHidden="0" w:uiPriority="67" w:unhideWhenUsed="0"/>
-    <w:lsdException w:name="Medium Grid 2 Accent 4" w:semiHidden="0" w:uiPriority="68" w:unhideWhenUsed="0"/>
-    <w:lsdException w:name="Medium Grid 3 Accent 4" w:semiHidden="0" w:uiPriority="69" w:unhideWhenUsed="0"/>
-    <w:lsdException w:name="Dark List Accent 4" w:semiHidden="0" w:uiPriority="70" w:unhideWhenUsed="0"/>
-    <w:lsdException w:name="Colorful Shading Accent 4" w:semiHidden="0" w:uiPriority="71" w:unhideWhenUsed="0"/>
-    <w:lsdException w:name="Colorful List Accent 4" w:semiHidden="0" w:uiPriority="72" w:unhideWhenUsed="0"/>
-    <w:lsdException w:name="Colorful Grid Accent 4" w:semiHidden="0" w:uiPriority="73" w:unhideWhenUsed="0"/>
-    <w:lsdException w:name="Light Shading Accent 5" w:semiHidden="0" w:uiPriority="60" w:unhideWhenUsed="0"/>
-    <w:lsdException w:name="Light List Accent 5" w:semiHidden="0" w:uiPriority="61" w:unhideWhenUsed="0"/>
-    <w:lsdException w:name="Light Grid Accent 5" w:semiHidden="0" w:uiPriority="62" w:unhideWhenUsed="0"/>
-    <w:lsdException w:name="Medium Shading 1 Accent 5" w:semiHidden="0" w:uiPriority="63" w:unhideWhenUsed="0"/>
-    <w:lsdException w:name="Medium Shading 2 Accent 5" w:semiHidden="0" w:uiPriority="64" w:unhideWhenUsed="0"/>
-    <w:lsdException w:name="Medium List 1 Accent 5" w:semiHidden="0" w:uiPriority="65" w:unhideWhenUsed="0"/>
-    <w:lsdException w:name="Medium List 2 Accent 5" w:semiHidden="0" w:uiPriority="66" w:unhideWhenUsed="0"/>
-    <w:lsdException w:name="Medium Grid 1 Accent 5" w:semiHidden="0" w:uiPriority="67" w:unhideWhenUsed="0"/>
-    <w:lsdException w:name="Medium Grid 2 Accent 5" w:semiHidden="0" w:uiPriority="68" w:unhideWhenUsed="0"/>
-    <w:lsdException w:name="Medium Grid 3 Accent 5" w:semiHidden="0" w:uiPriority="69" w:unhideWhenUsed="0"/>
-    <w:lsdException w:name="Dark List Accent 5" w:semiHidden="0" w:uiPriority="70" w:unhideWhenUsed="0"/>
-    <w:lsdException w:name="Colorful Shading Accent 5" w:semiHidden="0" w:uiPriority="71" w:unhideWhenUsed="0"/>
-    <w:lsdException w:name="Colorful List Accent 5" w:semiHidden="0" w:uiPriority="72" w:unhideWhenUsed="0"/>
-    <w:lsdException w:name="Colorful Grid Accent 5" w:semiHidden="0" w:uiPriority="73" w:unhideWhenUsed="0"/>
-    <w:lsdException w:name="Light Shading Accent 6" w:semiHidden="0" w:uiPriority="60" w:unhideWhenUsed="0"/>
-    <w:lsdException w:name="Light List Accent 6" w:semiHidden="0" w:uiPriority="61" w:unhideWhenUsed="0"/>
-    <w:lsdException w:name="Light Grid Accent 6" w:semiHidden="0" w:uiPriority="62" w:unhideWhenUsed="0"/>
-    <w:lsdException w:name="Medium Shading 1 Accent 6" w:semiHidden="0" w:uiPriority="63" w:unhideWhenUsed="0"/>
-    <w:lsdException w:name="Medium Shading 2 Accent 6" w:semiHidden="0" w:uiPriority="64" w:unhideWhenUsed="0"/>
-    <w:lsdException w:name="Medium List 1 Accent 6" w:semiHidden="0" w:uiPriority="65" w:unhideWhenUsed="0"/>
-    <w:lsdException w:name="Medium List 2 Accent 6" w:semiHidden="0" w:uiPriority="66" w:unhideWhenUsed="0"/>
-    <w:lsdException w:name="Medium Grid 1 Accent 6" w:semiHidden="0" w:uiPriority="67" w:unhideWhenUsed="0"/>
-    <w:lsdException w:name="Medium Grid 2 Accent 6" w:semiHidden="0" w:uiPriority="68" w:unhideWhenUsed="0"/>
-    <w:lsdException w:name="Medium Grid 3 Accent 6" w:semiHidden="0" w:uiPriority="69" w:unhideWhenUsed="0"/>
-    <w:lsdException w:name="Dark List Accent 6" w:semiHidden="0" w:uiPriority="70" w:unhideWhenUsed="0"/>
-    <w:lsdException w:name="Colorful Shading Accent 6" w:semiHidden="0" w:uiPriority="71" w:unhideWhenUsed="0"/>
-    <w:lsdException w:name="Colorful List Accent 6" w:semiHidden="0" w:uiPriority="72" w:unhideWhenUsed="0"/>
-    <w:lsdException w:name="Colorful Grid Accent 6" w:semiHidden="0" w:uiPriority="73" w:unhideWhenUsed="0"/>
-    <w:lsdException w:name="Subtle Emphasis" w:semiHidden="0" w:uiPriority="19" w:unhideWhenUsed="0" w:qFormat="1"/>
-    <w:lsdException w:name="Intense Emphasis" w:semiHidden="0" w:uiPriority="21" w:unhideWhenUsed="0" w:qFormat="1"/>
-    <w:lsdException w:name="Subtle Reference" w:semiHidden="0" w:uiPriority="31" w:unhideWhenUsed="0" w:qFormat="1"/>
-    <w:lsdException w:name="Intense Reference" w:semiHidden="0" w:uiPriority="32" w:unhideWhenUsed="0" w:qFormat="1"/>
-    <w:lsdException w:name="Book Title" w:semiHidden="0" w:uiPriority="33" w:unhideWhenUsed="0" w:qFormat="1"/>
-    <w:lsdException w:name="Bibliography" w:uiPriority="37"/>
-    <w:lsdException w:name="TOC Heading" w:uiPriority="39" w:qFormat="1"/>
+  <w:latentStyles w:defLockedState="0" w:defUIPriority="99" w:defSemiHidden="0" w:defUnhideWhenUsed="0" w:defQFormat="0" w:count="376">
+    <w:lsdException w:name="Normal" w:uiPriority="0" w:qFormat="1"/>
+    <w:lsdException w:name="heading 1" w:uiPriority="9" w:qFormat="1"/>
+    <w:lsdException w:name="heading 2" w:semiHidden="1" w:uiPriority="9" w:unhideWhenUsed="1" w:qFormat="1"/>
+    <w:lsdException w:name="heading 3" w:semiHidden="1" w:uiPriority="9" w:unhideWhenUsed="1" w:qFormat="1"/>
+    <w:lsdException w:name="heading 4" w:semiHidden="1" w:uiPriority="9" w:unhideWhenUsed="1" w:qFormat="1"/>
+    <w:lsdException w:name="heading 5" w:semiHidden="1" w:uiPriority="9" w:unhideWhenUsed="1" w:qFormat="1"/>
+    <w:lsdException w:name="heading 6" w:semiHidden="1" w:uiPriority="9" w:unhideWhenUsed="1" w:qFormat="1"/>
+    <w:lsdException w:name="heading 7" w:semiHidden="1" w:uiPriority="9" w:unhideWhenUsed="1" w:qFormat="1"/>
+    <w:lsdException w:name="heading 8" w:semiHidden="1" w:uiPriority="9" w:unhideWhenUsed="1" w:qFormat="1"/>
+    <w:lsdException w:name="heading 9" w:semiHidden="1" w:uiPriority="9" w:unhideWhenUsed="1" w:qFormat="1"/>
+    <w:lsdException w:name="index 1" w:semiHidden="1" w:unhideWhenUsed="1"/>
+    <w:lsdException w:name="index 2" w:semiHidden="1" w:unhideWhenUsed="1"/>
+    <w:lsdException w:name="index 3" w:semiHidden="1" w:unhideWhenUsed="1"/>
+    <w:lsdException w:name="index 4" w:semiHidden="1" w:unhideWhenUsed="1"/>
+    <w:lsdException w:name="index 5" w:semiHidden="1" w:unhideWhenUsed="1"/>
+    <w:lsdException w:name="index 6" w:semiHidden="1" w:unhideWhenUsed="1"/>
+    <w:lsdException w:name="index 7" w:semiHidden="1" w:unhideWhenUsed="1"/>
+    <w:lsdException w:name="index 8" w:semiHidden="1" w:unhideWhenUsed="1"/>
+    <w:lsdException w:name="index 9" w:semiHidden="1" w:unhideWhenUsed="1"/>
+    <w:lsdException w:name="toc 1" w:semiHidden="1" w:uiPriority="39" w:unhideWhenUsed="1"/>
+    <w:lsdException w:name="toc 2" w:semiHidden="1" w:uiPriority="39" w:unhideWhenUsed="1"/>
+    <w:lsdException w:name="toc 3" w:semiHidden="1" w:uiPriority="39" w:unhideWhenUsed="1"/>
+    <w:lsdException w:name="toc 4" w:semiHidden="1" w:uiPriority="39" w:unhideWhenUsed="1"/>
+    <w:lsdException w:name="toc 5" w:semiHidden="1" w:uiPriority="39" w:unhideWhenUsed="1"/>
+    <w:lsdException w:name="toc 6" w:semiHidden="1" w:uiPriority="39" w:unhideWhenUsed="1"/>
+    <w:lsdException w:name="toc 7" w:semiHidden="1" w:uiPriority="39" w:unhideWhenUsed="1"/>
+    <w:lsdException w:name="toc 8" w:semiHidden="1" w:uiPriority="39" w:unhideWhenUsed="1"/>
+    <w:lsdException w:name="toc 9" w:semiHidden="1" w:uiPriority="39" w:unhideWhenUsed="1"/>
+    <w:lsdException w:name="Normal Indent" w:semiHidden="1" w:unhideWhenUsed="1"/>
+    <w:lsdException w:name="footnote text" w:semiHidden="1" w:unhideWhenUsed="1"/>
+    <w:lsdException w:name="annotation text" w:semiHidden="1" w:unhideWhenUsed="1"/>
+    <w:lsdException w:name="header" w:semiHidden="1" w:unhideWhenUsed="1"/>
+    <w:lsdException w:name="footer" w:semiHidden="1" w:unhideWhenUsed="1"/>
+    <w:lsdException w:name="index heading" w:semiHidden="1" w:unhideWhenUsed="1"/>
+    <w:lsdException w:name="caption" w:semiHidden="1" w:uiPriority="35" w:unhideWhenUsed="1" w:qFormat="1"/>
+    <w:lsdException w:name="table of figures" w:semiHidden="1" w:unhideWhenUsed="1"/>
+    <w:lsdException w:name="envelope address" w:semiHidden="1" w:unhideWhenUsed="1"/>
+    <w:lsdException w:name="envelope return" w:semiHidden="1" w:unhideWhenUsed="1"/>
+    <w:lsdException w:name="footnote reference" w:semiHidden="1" w:unhideWhenUsed="1"/>
+    <w:lsdException w:name="annotation reference" w:semiHidden="1" w:unhideWhenUsed="1"/>
+    <w:lsdException w:name="line number" w:semiHidden="1" w:unhideWhenUsed="1"/>
+    <w:lsdException w:name="page number" w:semiHidden="1" w:unhideWhenUsed="1"/>
+    <w:lsdException w:name="endnote reference" w:semiHidden="1" w:unhideWhenUsed="1"/>
+    <w:lsdException w:name="endnote text" w:semiHidden="1" w:unhideWhenUsed="1"/>
+    <w:lsdException w:name="table of authorities" w:semiHidden="1" w:unhideWhenUsed="1"/>
+    <w:lsdException w:name="macro" w:semiHidden="1" w:unhideWhenUsed="1"/>
+    <w:lsdException w:name="toa heading" w:semiHidden="1" w:unhideWhenUsed="1"/>
+    <w:lsdException w:name="List" w:semiHidden="1" w:unhideWhenUsed="1"/>
+    <w:lsdException w:name="List Bullet" w:semiHidden="1" w:unhideWhenUsed="1"/>
+    <w:lsdException w:name="List Number" w:semiHidden="1" w:unhideWhenUsed="1"/>
+    <w:lsdException w:name="List 2" w:semiHidden="1" w:unhideWhenUsed="1"/>
+    <w:lsdException w:name="List 3" w:semiHidden="1" w:unhideWhenUsed="1"/>
+    <w:lsdException w:name="List 4" w:semiHidden="1" w:unhideWhenUsed="1"/>
+    <w:lsdException w:name="List 5" w:semiHidden="1" w:unhideWhenUsed="1"/>
+    <w:lsdException w:name="List Bullet 2" w:semiHidden="1" w:unhideWhenUsed="1"/>
+    <w:lsdException w:name="List Bullet 3" w:semiHidden="1" w:unhideWhenUsed="1"/>
+    <w:lsdException w:name="List Bullet 4" w:semiHidden="1" w:unhideWhenUsed="1"/>
+    <w:lsdException w:name="List Bullet 5" w:semiHidden="1" w:unhideWhenUsed="1"/>
+    <w:lsdException w:name="List Number 2" w:semiHidden="1" w:unhideWhenUsed="1"/>
+    <w:lsdException w:name="List Number 3" w:semiHidden="1" w:unhideWhenUsed="1"/>
+    <w:lsdException w:name="List Number 4" w:semiHidden="1" w:unhideWhenUsed="1"/>
+    <w:lsdException w:name="List Number 5" w:semiHidden="1" w:unhideWhenUsed="1"/>
+    <w:lsdException w:name="Title" w:uiPriority="10" w:qFormat="1"/>
+    <w:lsdException w:name="Closing" w:semiHidden="1" w:unhideWhenUsed="1"/>
+    <w:lsdException w:name="Signature" w:semiHidden="1" w:unhideWhenUsed="1"/>
+    <w:lsdException w:name="Default Paragraph Font" w:semiHidden="1" w:uiPriority="1" w:unhideWhenUsed="1"/>
+    <w:lsdException w:name="Body Text" w:semiHidden="1" w:unhideWhenUsed="1"/>
+    <w:lsdException w:name="Body Text Indent" w:semiHidden="1" w:unhideWhenUsed="1"/>
+    <w:lsdException w:name="List Continue" w:semiHidden="1" w:unhideWhenUsed="1"/>
+    <w:lsdException w:name="List Continue 2" w:semiHidden="1" w:unhideWhenUsed="1"/>
+    <w:lsdException w:name="List Continue 3" w:semiHidden="1" w:unhideWhenUsed="1"/>
+    <w:lsdException w:name="List Continue 4" w:semiHidden="1" w:unhideWhenUsed="1"/>
+    <w:lsdException w:name="List Continue 5" w:semiHidden="1" w:unhideWhenUsed="1"/>
+    <w:lsdException w:name="Message Header" w:semiHidden="1" w:unhideWhenUsed="1"/>
+    <w:lsdException w:name="Subtitle" w:uiPriority="11" w:qFormat="1"/>
+    <w:lsdException w:name="Salutation" w:semiHidden="1" w:unhideWhenUsed="1"/>
+    <w:lsdException w:name="Date" w:semiHidden="1" w:unhideWhenUsed="1"/>
+    <w:lsdException w:name="Body Text First Indent" w:semiHidden="1" w:unhideWhenUsed="1"/>
+    <w:lsdException w:name="Body Text First Indent 2" w:semiHidden="1" w:unhideWhenUsed="1"/>
+    <w:lsdException w:name="Note Heading" w:semiHidden="1" w:unhideWhenUsed="1"/>
+    <w:lsdException w:name="Body Text 2" w:semiHidden="1" w:unhideWhenUsed="1"/>
+    <w:lsdException w:name="Body Text 3" w:semiHidden="1" w:unhideWhenUsed="1"/>
+    <w:lsdException w:name="Body Text Indent 2" w:semiHidden="1" w:unhideWhenUsed="1"/>
+    <w:lsdException w:name="Body Text Indent 3" w:semiHidden="1" w:unhideWhenUsed="1"/>
+    <w:lsdException w:name="Block Text" w:semiHidden="1" w:unhideWhenUsed="1"/>
+    <w:lsdException w:name="Hyperlink" w:semiHidden="1" w:unhideWhenUsed="1"/>
+    <w:lsdException w:name="FollowedHyperlink" w:semiHidden="1" w:unhideWhenUsed="1"/>
+    <w:lsdException w:name="Strong" w:uiPriority="22" w:qFormat="1"/>
+    <w:lsdException w:name="Emphasis" w:uiPriority="20" w:qFormat="1"/>
+    <w:lsdException w:name="Document Map" w:semiHidden="1" w:unhideWhenUsed="1"/>
+    <w:lsdException w:name="Plain Text" w:semiHidden="1" w:unhideWhenUsed="1"/>
+    <w:lsdException w:name="E-mail Signature" w:semiHidden="1" w:unhideWhenUsed="1"/>
+    <w:lsdException w:name="HTML Top of Form" w:semiHidden="1" w:unhideWhenUsed="1"/>
+    <w:lsdException w:name="HTML Bottom of Form" w:semiHidden="1" w:unhideWhenUsed="1"/>
+    <w:lsdException w:name="Normal (Web)" w:semiHidden="1" w:unhideWhenUsed="1"/>
+    <w:lsdException w:name="HTML Acronym" w:semiHidden="1" w:unhideWhenUsed="1"/>
+    <w:lsdException w:name="HTML Address" w:semiHidden="1" w:unhideWhenUsed="1"/>
+    <w:lsdException w:name="HTML Cite" w:semiHidden="1" w:unhideWhenUsed="1"/>
+    <w:lsdException w:name="HTML Code" w:semiHidden="1" w:unhideWhenUsed="1"/>
+    <w:lsdException w:name="HTML Definition" w:semiHidden="1" w:unhideWhenUsed="1"/>
+    <w:lsdException w:name="HTML Keyboard" w:semiHidden="1" w:unhideWhenUsed="1"/>
+    <w:lsdException w:name="HTML Preformatted" w:semiHidden="1" w:unhideWhenUsed="1"/>
+    <w:lsdException w:name="HTML Sample" w:semiHidden="1" w:unhideWhenUsed="1"/>
+    <w:lsdException w:name="HTML Typewriter" w:semiHidden="1" w:unhideWhenUsed="1"/>
+    <w:lsdException w:name="HTML Variable" w:semiHidden="1" w:unhideWhenUsed="1"/>
+    <w:lsdException w:name="Normal Table" w:semiHidden="1" w:unhideWhenUsed="1"/>
+    <w:lsdException w:name="annotation subject" w:semiHidden="1" w:unhideWhenUsed="1"/>
+    <w:lsdException w:name="No List" w:semiHidden="1" w:unhideWhenUsed="1"/>
+    <w:lsdException w:name="Outline List 1" w:semiHidden="1" w:unhideWhenUsed="1"/>
+    <w:lsdException w:name="Outline List 2" w:semiHidden="1" w:unhideWhenUsed="1"/>
+    <w:lsdException w:name="Outline List 3" w:semiHidden="1" w:unhideWhenUsed="1"/>
+    <w:lsdException w:name="Table Simple 1" w:semiHidden="1" w:unhideWhenUsed="1"/>
+    <w:lsdException w:name="Table Simple 2" w:semiHidden="1" w:unhideWhenUsed="1"/>
+    <w:lsdException w:name="Table Simple 3" w:semiHidden="1" w:unhideWhenUsed="1"/>
+    <w:lsdException w:name="Table Classic 1" w:semiHidden="1" w:unhideWhenUsed="1"/>
+    <w:lsdException w:name="Table Classic 2" w:semiHidden="1" w:unhideWhenUsed="1"/>
+    <w:lsdException w:name="Table Classic 3" w:semiHidden="1" w:unhideWhenUsed="1"/>
+    <w:lsdException w:name="Table Classic 4" w:semiHidden="1" w:unhideWhenUsed="1"/>
+    <w:lsdException w:name="Table Colorful 1" w:semiHidden="1" w:unhideWhenUsed="1"/>
+    <w:lsdException w:name="Table Colorful 2" w:semiHidden="1" w:unhideWhenUsed="1"/>
+    <w:lsdException w:name="Table Colorful 3" w:semiHidden="1" w:unhideWhenUsed="1"/>
+    <w:lsdException w:name="Table Columns 1" w:semiHidden="1" w:unhideWhenUsed="1"/>
+    <w:lsdException w:name="Table Columns 2" w:semiHidden="1" w:unhideWhenUsed="1"/>
+    <w:lsdException w:name="Table Columns 3" w:semiHidden="1" w:unhideWhenUsed="1"/>
+    <w:lsdException w:name="Table Columns 4" w:semiHidden="1" w:unhideWhenUsed="1"/>
+    <w:lsdException w:name="Table Columns 5" w:semiHidden="1" w:unhideWhenUsed="1"/>
+    <w:lsdException w:name="Table Grid 1" w:semiHidden="1" w:unhideWhenUsed="1"/>
+    <w:lsdException w:name="Table Grid 2" w:semiHidden="1" w:unhideWhenUsed="1"/>
+    <w:lsdException w:name="Table Grid 3" w:semiHidden="1" w:unhideWhenUsed="1"/>
+    <w:lsdException w:name="Table Grid 4" w:semiHidden="1" w:unhideWhenUsed="1"/>
+    <w:lsdException w:name="Table Grid 5" w:semiHidden="1" w:unhideWhenUsed="1"/>
+    <w:lsdException w:name="Table Grid 6" w:semiHidden="1" w:unhideWhenUsed="1"/>
+    <w:lsdException w:name="Table Grid 7" w:semiHidden="1" w:unhideWhenUsed="1"/>
+    <w:lsdException w:name="Table Grid 8" w:semiHidden="1" w:unhideWhenUsed="1"/>
+    <w:lsdException w:name="Table List 1" w:semiHidden="1" w:unhideWhenUsed="1"/>
+    <w:lsdException w:name="Table List 2" w:semiHidden="1" w:unhideWhenUsed="1"/>
+    <w:lsdException w:name="Table List 3" w:semiHidden="1" w:unhideWhenUsed="1"/>
+    <w:lsdException w:name="Table List 4" w:semiHidden="1" w:unhideWhenUsed="1"/>
+    <w:lsdException w:name="Table List 5" w:semiHidden="1" w:unhideWhenUsed="1"/>
+    <w:lsdException w:name="Table List 6" w:semiHidden="1" w:unhideWhenUsed="1"/>
+    <w:lsdException w:name="Table List 7" w:semiHidden="1" w:unhideWhenUsed="1"/>
+    <w:lsdException w:name="Table List 8" w:semiHidden="1" w:unhideWhenUsed="1"/>
+    <w:lsdException w:name="Table 3D effects 1" w:semiHidden="1" w:unhideWhenUsed="1"/>
+    <w:lsdException w:name="Table 3D effects 2" w:semiHidden="1" w:unhideWhenUsed="1"/>
+    <w:lsdException w:name="Table 3D effects 3" w:semiHidden="1" w:unhideWhenUsed="1"/>
+    <w:lsdException w:name="Table Contemporary" w:semiHidden="1" w:unhideWhenUsed="1"/>
+    <w:lsdException w:name="Table Elegant" w:semiHidden="1" w:unhideWhenUsed="1"/>
+    <w:lsdException w:name="Table Professional" w:semiHidden="1" w:unhideWhenUsed="1"/>
+    <w:lsdException w:name="Table Subtle 1" w:semiHidden="1" w:unhideWhenUsed="1"/>
+    <w:lsdException w:name="Table Subtle 2" w:semiHidden="1" w:unhideWhenUsed="1"/>
+    <w:lsdException w:name="Table Web 1" w:semiHidden="1" w:unhideWhenUsed="1"/>
+    <w:lsdException w:name="Table Web 2" w:semiHidden="1" w:unhideWhenUsed="1"/>
+    <w:lsdException w:name="Table Web 3" w:semiHidden="1" w:unhideWhenUsed="1"/>
+    <w:lsdException w:name="Balloon Text" w:semiHidden="1" w:unhideWhenUsed="1"/>
+    <w:lsdException w:name="Table Grid" w:uiPriority="59"/>
+    <w:lsdException w:name="Table Theme" w:semiHidden="1" w:unhideWhenUsed="1"/>
+    <w:lsdException w:name="Placeholder Text" w:semiHidden="1"/>
+    <w:lsdException w:name="No Spacing" w:uiPriority="1" w:qFormat="1"/>
+    <w:lsdException w:name="Light Shading" w:uiPriority="60"/>
+    <w:lsdException w:name="Light List" w:uiPriority="61"/>
+    <w:lsdException w:name="Light Grid" w:uiPriority="62"/>
+    <w:lsdException w:name="Medium Shading 1" w:uiPriority="63"/>
+    <w:lsdException w:name="Medium Shading 2" w:uiPriority="64"/>
+    <w:lsdException w:name="Medium List 1" w:uiPriority="65"/>
+    <w:lsdException w:name="Medium List 2" w:uiPriority="66"/>
+    <w:lsdException w:name="Medium Grid 1" w:uiPriority="67"/>
+    <w:lsdException w:name="Medium Grid 2" w:uiPriority="68"/>
+    <w:lsdException w:name="Medium Grid 3" w:uiPriority="69"/>
+    <w:lsdException w:name="Dark List" w:uiPriority="70"/>
+    <w:lsdException w:name="Colorful Shading" w:uiPriority="71"/>
+    <w:lsdException w:name="Colorful List" w:uiPriority="72"/>
+    <w:lsdException w:name="Colorful Grid" w:uiPriority="73"/>
+    <w:lsdException w:name="Light Shading Accent 1" w:uiPriority="60"/>
+    <w:lsdException w:name="Light List Accent 1" w:uiPriority="61"/>
+    <w:lsdException w:name="Light Grid Accent 1" w:uiPriority="62"/>
+    <w:lsdException w:name="Medium Shading 1 Accent 1" w:uiPriority="63"/>
+    <w:lsdException w:name="Medium Shading 2 Accent 1" w:uiPriority="64"/>
+    <w:lsdException w:name="Medium List 1 Accent 1" w:uiPriority="65"/>
+    <w:lsdException w:name="Revision" w:semiHidden="1"/>
+    <w:lsdException w:name="List Paragraph" w:uiPriority="34" w:qFormat="1"/>
+    <w:lsdException w:name="Quote" w:uiPriority="29" w:qFormat="1"/>
+    <w:lsdException w:name="Intense Quote" w:uiPriority="30" w:qFormat="1"/>
+    <w:lsdException w:name="Medium List 2 Accent 1" w:uiPriority="66"/>
+    <w:lsdException w:name="Medium Grid 1 Accent 1" w:uiPriority="67"/>
+    <w:lsdException w:name="Medium Grid 2 Accent 1" w:uiPriority="68"/>
+    <w:lsdException w:name="Medium Grid 3 Accent 1" w:uiPriority="69"/>
+    <w:lsdException w:name="Dark List Accent 1" w:uiPriority="70"/>
+    <w:lsdException w:name="Colorful Shading Accent 1" w:uiPriority="71"/>
+    <w:lsdException w:name="Colorful List Accent 1" w:uiPriority="72"/>
+    <w:lsdException w:name="Colorful Grid Accent 1" w:uiPriority="73"/>
+    <w:lsdException w:name="Light Shading Accent 2" w:uiPriority="60"/>
+    <w:lsdException w:name="Light List Accent 2" w:uiPriority="61"/>
+    <w:lsdException w:name="Light Grid Accent 2" w:uiPriority="62"/>
+    <w:lsdException w:name="Medium Shading 1 Accent 2" w:uiPriority="63"/>
+    <w:lsdException w:name="Medium Shading 2 Accent 2" w:uiPriority="64"/>
+    <w:lsdException w:name="Medium List 1 Accent 2" w:uiPriority="65"/>
+    <w:lsdException w:name="Medium List 2 Accent 2" w:uiPriority="66"/>
+    <w:lsdException w:name="Medium Grid 1 Accent 2" w:uiPriority="67"/>
+    <w:lsdException w:name="Medium Grid 2 Accent 2" w:uiPriority="68"/>
+    <w:lsdException w:name="Medium Grid 3 Accent 2" w:uiPriority="69"/>
+    <w:lsdException w:name="Dark List Accent 2" w:uiPriority="70"/>
+    <w:lsdException w:name="Colorful Shading Accent 2" w:uiPriority="71"/>
+    <w:lsdException w:name="Colorful List Accent 2" w:uiPriority="72"/>
+    <w:lsdException w:name="Colorful Grid Accent 2" w:uiPriority="73"/>
+    <w:lsdException w:name="Light Shading Accent 3" w:uiPriority="60"/>
+    <w:lsdException w:name="Light List Accent 3" w:uiPriority="61"/>
+    <w:lsdException w:name="Light Grid Accent 3" w:uiPriority="62"/>
+    <w:lsdException w:name="Medium Shading 1 Accent 3" w:uiPriority="63"/>
+    <w:lsdException w:name="Medium Shading 2 Accent 3" w:uiPriority="64"/>
+    <w:lsdException w:name="Medium List 1 Accent 3" w:uiPriority="65"/>
+    <w:lsdException w:name="Medium List 2 Accent 3" w:uiPriority="66"/>
+    <w:lsdException w:name="Medium Grid 1 Accent 3" w:uiPriority="67"/>
+    <w:lsdException w:name="Medium Grid 2 Accent 3" w:uiPriority="68"/>
+    <w:lsdException w:name="Medium Grid 3 Accent 3" w:uiPriority="69"/>
+    <w:lsdException w:name="Dark List Accent 3" w:uiPriority="70"/>
+    <w:lsdException w:name="Colorful Shading Accent 3" w:uiPriority="71"/>
+    <w:lsdException w:name="Colorful List Accent 3" w:uiPriority="72"/>
+    <w:lsdException w:name="Colorful Grid Accent 3" w:uiPriority="73"/>
+    <w:lsdException w:name="Light Shading Accent 4" w:uiPriority="60"/>
+    <w:lsdException w:name="Light List Accent 4" w:uiPriority="61"/>
+    <w:lsdException w:name="Light Grid Accent 4" w:uiPriority="62"/>
+    <w:lsdException w:name="Medium Shading 1 Accent 4" w:uiPriority="63"/>
+    <w:lsdException w:name="Medium Shading 2 Accent 4" w:uiPriority="64"/>
+    <w:lsdException w:name="Medium List 1 Accent 4" w:uiPriority="65"/>
+    <w:lsdException w:name="Medium List 2 Accent 4" w:uiPriority="66"/>
+    <w:lsdException w:name="Medium Grid 1 Accent 4" w:uiPriority="67"/>
+    <w:lsdException w:name="Medium Grid 2 Accent 4" w:uiPriority="68"/>
+    <w:lsdException w:name="Medium Grid 3 Accent 4" w:uiPriority="69"/>
+    <w:lsdException w:name="Dark List Accent 4" w:uiPriority="70"/>
+    <w:lsdException w:name="Colorful Shading Accent 4" w:uiPriority="71"/>
+    <w:lsdException w:name="Colorful List Accent 4" w:uiPriority="72"/>
+    <w:lsdException w:name="Colorful Grid Accent 4" w:uiPriority="73"/>
+    <w:lsdException w:name="Light Shading Accent 5" w:uiPriority="60"/>
+    <w:lsdException w:name="Light List Accent 5" w:uiPriority="61"/>
+    <w:lsdException w:name="Light Grid Accent 5" w:uiPriority="62"/>
+    <w:lsdException w:name="Medium Shading 1 Accent 5" w:uiPriority="63"/>
+    <w:lsdException w:name="Medium Shading 2 Accent 5" w:uiPriority="64"/>
+    <w:lsdException w:name="Medium List 1 Accent 5" w:uiPriority="65"/>
+    <w:lsdException w:name="Medium List 2 Accent 5" w:uiPriority="66"/>
+    <w:lsdException w:name="Medium Grid 1 Accent 5" w:uiPriority="67"/>
+    <w:lsdException w:name="Medium Grid 2 Accent 5" w:uiPriority="68"/>
+    <w:lsdException w:name="Medium Grid 3 Accent 5" w:uiPriority="69"/>
+    <w:lsdException w:name="Dark List Accent 5" w:uiPriority="70"/>
+    <w:lsdException w:name="Colorful Shading Accent 5" w:uiPriority="71"/>
+    <w:lsdException w:name="Colorful List Accent 5" w:uiPriority="72"/>
+    <w:lsdException w:name="Colorful Grid Accent 5" w:uiPriority="73"/>
+    <w:lsdException w:name="Light Shading Accent 6" w:uiPriority="60"/>
+    <w:lsdException w:name="Light List Accent 6" w:uiPriority="61"/>
+    <w:lsdException w:name="Light Grid Accent 6" w:uiPriority="62"/>
+    <w:lsdException w:name="Medium Shading 1 Accent 6" w:uiPriority="63"/>
+    <w:lsdException w:name="Medium Shading 2 Accent 6" w:uiPriority="64"/>
+    <w:lsdException w:name="Medium List 1 Accent 6" w:uiPriority="65"/>
+    <w:lsdException w:name="Medium List 2 Accent 6" w:uiPriority="66"/>
+    <w:lsdException w:name="Medium Grid 1 Accent 6" w:uiPriority="67"/>
+    <w:lsdException w:name="Medium Grid 2 Accent 6" w:uiPriority="68"/>
+    <w:lsdException w:name="Medium Grid 3 Accent 6" w:uiPriority="69"/>
+    <w:lsdException w:name="Dark List Accent 6" w:uiPriority="70"/>
+    <w:lsdException w:name="Colorful Shading Accent 6" w:uiPriority="71"/>
+    <w:lsdException w:name="Colorful List Accent 6" w:uiPriority="72"/>
+    <w:lsdException w:name="Colorful Grid Accent 6" w:uiPriority="73"/>
+    <w:lsdException w:name="Subtle Emphasis" w:uiPriority="19" w:qFormat="1"/>
+    <w:lsdException w:name="Intense Emphasis" w:uiPriority="21" w:qFormat="1"/>
+    <w:lsdException w:name="Subtle Reference" w:uiPriority="31" w:qFormat="1"/>
+    <w:lsdException w:name="Intense Reference" w:uiPriority="32" w:qFormat="1"/>
+    <w:lsdException w:name="Book Title" w:uiPriority="33" w:qFormat="1"/>
+    <w:lsdException w:name="Bibliography" w:semiHidden="1" w:uiPriority="37" w:unhideWhenUsed="1"/>
+    <w:lsdException w:name="TOC Heading" w:semiHidden="1" w:uiPriority="39" w:unhideWhenUsed="1" w:qFormat="1"/>
+    <w:lsdException w:name="Plain Table 1" w:uiPriority="41"/>
+    <w:lsdException w:name="Plain Table 2" w:uiPriority="42"/>
+    <w:lsdException w:name="Plain Table 3" w:uiPriority="43"/>
+    <w:lsdException w:name="Plain Table 4" w:uiPriority="44"/>
+    <w:lsdException w:name="Plain Table 5" w:uiPriority="45"/>
+    <w:lsdException w:name="Grid Table Light" w:uiPriority="40"/>
+    <w:lsdException w:name="Grid Table 1 Light" w:uiPriority="46"/>
+    <w:lsdException w:name="Grid Table 2" w:uiPriority="47"/>
+    <w:lsdException w:name="Grid Table 3" w:uiPriority="48"/>
+    <w:lsdException w:name="Grid Table 4" w:uiPriority="49"/>
+    <w:lsdException w:name="Grid Table 5 Dark" w:uiPriority="50"/>
+    <w:lsdException w:name="Grid Table 6 Colorful" w:uiPriority="51"/>
+    <w:lsdException w:name="Grid Table 7 Colorful" w:uiPriority="52"/>
+    <w:lsdException w:name="Grid Table 1 Light Accent 1" w:uiPriority="46"/>
+    <w:lsdException w:name="Grid Table 2 Accent 1" w:uiPriority="47"/>
+    <w:lsdException w:name="Grid Table 3 Accent 1" w:uiPriority="48"/>
+    <w:lsdException w:name="Grid Table 4 Accent 1" w:uiPriority="49"/>
+    <w:lsdException w:name="Grid Table 5 Dark Accent 1" w:uiPriority="50"/>
+    <w:lsdException w:name="Grid Table 6 Colorful Accent 1" w:uiPriority="51"/>
+    <w:lsdException w:name="Grid Table 7 Colorful Accent 1" w:uiPriority="52"/>
+    <w:lsdException w:name="Grid Table 1 Light Accent 2" w:uiPriority="46"/>
+    <w:lsdException w:name="Grid Table 2 Accent 2" w:uiPriority="47"/>
+    <w:lsdException w:name="Grid Table 3 Accent 2" w:uiPriority="48"/>
+    <w:lsdException w:name="Grid Table 4 Accent 2" w:uiPriority="49"/>
+    <w:lsdException w:name="Grid Table 5 Dark Accent 2" w:uiPriority="50"/>
+    <w:lsdException w:name="Grid Table 6 Colorful Accent 2" w:uiPriority="51"/>
+    <w:lsdException w:name="Grid Table 7 Colorful Accent 2" w:uiPriority="52"/>
+    <w:lsdException w:name="Grid Table 1 Light Accent 3" w:uiPriority="46"/>
+    <w:lsdException w:name="Grid Table 2 Accent 3" w:uiPriority="47"/>
+    <w:lsdException w:name="Grid Table 3 Accent 3" w:uiPriority="48"/>
+    <w:lsdException w:name="Grid Table 4 Accent 3" w:uiPriority="49"/>
+    <w:lsdException w:name="Grid Table 5 Dark Accent 3" w:uiPriority="50"/>
+    <w:lsdException w:name="Grid Table 6 Colorful Accent 3" w:uiPriority="51"/>
+    <w:lsdException w:name="Grid Table 7 Colorful Accent 3" w:uiPriority="52"/>
+    <w:lsdException w:name="Grid Table 1 Light Accent 4" w:uiPriority="46"/>
+    <w:lsdException w:name="Grid Table 2 Accent 4" w:uiPriority="47"/>
+    <w:lsdException w:name="Grid Table 3 Accent 4" w:uiPriority="48"/>
+    <w:lsdException w:name="Grid Table 4 Accent 4" w:uiPriority="49"/>
+    <w:lsdException w:name="Grid Table 5 Dark Accent 4" w:uiPriority="50"/>
+    <w:lsdException w:name="Grid Table 6 Colorful Accent 4" w:uiPriority="51"/>
+    <w:lsdException w:name="Grid Table 7 Colorful Accent 4" w:uiPriority="52"/>
+    <w:lsdException w:name="Grid Table 1 Light Accent 5" w:uiPriority="46"/>
+    <w:lsdException w:name="Grid Table 2 Accent 5" w:uiPriority="47"/>
+    <w:lsdException w:name="Grid Table 3 Accent 5" w:uiPriority="48"/>
+    <w:lsdException w:name="Grid Table 4 Accent 5" w:uiPriority="49"/>
+    <w:lsdException w:name="Grid Table 5 Dark Accent 5" w:uiPriority="50"/>
+    <w:lsdException w:name="Grid Table 6 Colorful Accent 5" w:uiPriority="51"/>
+    <w:lsdException w:name="Grid Table 7 Colorful Accent 5" w:uiPriority="52"/>
+    <w:lsdException w:name="Grid Table 1 Light Accent 6" w:uiPriority="46"/>
+    <w:lsdException w:name="Grid Table 2 Accent 6" w:uiPriority="47"/>
+    <w:lsdException w:name="Grid Table 3 Accent 6" w:uiPriority="48"/>
+    <w:lsdException w:name="Grid Table 4 Accent 6" w:uiPriority="49"/>
+    <w:lsdException w:name="Grid Table 5 Dark Accent 6" w:uiPriority="50"/>
+    <w:lsdException w:name="Grid Table 6 Colorful Accent 6" w:uiPriority="51"/>
+    <w:lsdException w:name="Grid Table 7 Colorful Accent 6" w:uiPriority="52"/>
+    <w:lsdException w:name="List Table 1 Light" w:uiPriority="46"/>
+    <w:lsdException w:name="List Table 2" w:uiPriority="47"/>
+    <w:lsdException w:name="List Table 3" w:uiPriority="48"/>
+    <w:lsdException w:name="List Table 4" w:uiPriority="49"/>
+    <w:lsdException w:name="List Table 5 Dark" w:uiPriority="50"/>
+    <w:lsdException w:name="List Table 6 Colorful" w:uiPriority="51"/>
+    <w:lsdException w:name="List Table 7 Colorful" w:uiPriority="52"/>
+    <w:lsdException w:name="List Table 1 Light Accent 1" w:uiPriority="46"/>
+    <w:lsdException w:name="List Table 2 Accent 1" w:uiPriority="47"/>
+    <w:lsdException w:name="List Table 3 Accent 1" w:uiPriority="48"/>
+    <w:lsdException w:name="List Table 4 Accent 1" w:uiPriority="49"/>
+    <w:lsdException w:name="List Table 5 Dark Accent 1" w:uiPriority="50"/>
+    <w:lsdException w:name="List Table 6 Colorful Accent 1" w:uiPriority="51"/>
+    <w:lsdException w:name="List Table 7 Colorful Accent 1" w:uiPriority="52"/>
+    <w:lsdException w:name="List Table 1 Light Accent 2" w:uiPriority="46"/>
+    <w:lsdException w:name="List Table 2 Accent 2" w:uiPriority="47"/>
+    <w:lsdException w:name="List Table 3 Accent 2" w:uiPriority="48"/>
+    <w:lsdException w:name="List Table 4 Accent 2" w:uiPriority="49"/>
+    <w:lsdException w:name="List Table 5 Dark Accent 2" w:uiPriority="50"/>
+    <w:lsdException w:name="List Table 6 Colorful Accent 2" w:uiPriority="51"/>
+    <w:lsdException w:name="List Table 7 Colorful Accent 2" w:uiPriority="52"/>
+    <w:lsdException w:name="List Table 1 Light Accent 3" w:uiPriority="46"/>
+    <w:lsdException w:name="List Table 2 Accent 3" w:uiPriority="47"/>
+    <w:lsdException w:name="List Table 3 Accent 3" w:uiPriority="48"/>
+    <w:lsdException w:name="List Table 4 Accent 3" w:uiPriority="49"/>
+    <w:lsdException w:name="List Table 5 Dark Accent 3" w:uiPriority="50"/>
+    <w:lsdException w:name="List Table 6 Colorful Accent 3" w:uiPriority="51"/>
+    <w:lsdException w:name="List Table 7 Colorful Accent 3" w:uiPriority="52"/>
+    <w:lsdException w:name="List Table 1 Light Accent 4" w:uiPriority="46"/>
+    <w:lsdException w:name="List Table 2 Accent 4" w:uiPriority="47"/>
+    <w:lsdException w:name="List Table 3 Accent 4" w:uiPriority="48"/>
+    <w:lsdException w:name="List Table 4 Accent 4" w:uiPriority="49"/>
+    <w:lsdException w:name="List Table 5 Dark Accent 4" w:uiPriority="50"/>
+    <w:lsdException w:name="List Table 6 Colorful Accent 4" w:uiPriority="51"/>
+    <w:lsdException w:name="List Table 7 Colorful Accent 4" w:uiPriority="52"/>
+    <w:lsdException w:name="List Table 1 Light Accent 5" w:uiPriority="46"/>
+    <w:lsdException w:name="List Table 2 Accent 5" w:uiPriority="47"/>
+    <w:lsdException w:name="List Table 3 Accent 5" w:uiPriority="48"/>
+    <w:lsdException w:name="List Table 4 Accent 5" w:uiPriority="49"/>
+    <w:lsdException w:name="List Table 5 Dark Accent 5" w:uiPriority="50"/>
+    <w:lsdException w:name="List Table 6 Colorful Accent 5" w:uiPriority="51"/>
+    <w:lsdException w:name="List Table 7 Colorful Accent 5" w:uiPriority="52"/>
+    <w:lsdException w:name="List Table 1 Light Accent 6" w:uiPriority="46"/>
+    <w:lsdException w:name="List Table 2 Accent 6" w:uiPriority="47"/>
+    <w:lsdException w:name="List Table 3 Accent 6" w:uiPriority="48"/>
+    <w:lsdException w:name="List Table 4 Accent 6" w:uiPriority="49"/>
+    <w:lsdException w:name="List Table 5 Dark Accent 6" w:uiPriority="50"/>
+    <w:lsdException w:name="List Table 6 Colorful Accent 6" w:uiPriority="51"/>
+    <w:lsdException w:name="List Table 7 Colorful Accent 6" w:uiPriority="52"/>
+    <w:lsdException w:name="Mention" w:semiHidden="1" w:unhideWhenUsed="1"/>
+    <w:lsdException w:name="Smart Hyperlink" w:semiHidden="1" w:unhideWhenUsed="1"/>
+    <w:lsdException w:name="Hashtag" w:semiHidden="1" w:unhideWhenUsed="1"/>
+    <w:lsdException w:name="Unresolved Mention" w:semiHidden="1" w:unhideWhenUsed="1"/>
+    <w:lsdException w:name="Smart Link" w:semiHidden="1" w:unhideWhenUsed="1"/>
   </w:latentStyles>
   <w:style w:type="paragraph" w:default="1" w:styleId="Normal">
     <w:name w:val="Normal"/>
     <w:qFormat/>
+  </w:style>
+  <w:style w:type="paragraph" w:styleId="Heading1">
+    <w:name w:val="heading 1"/>
+    <w:basedOn w:val="Normal"/>
+    <w:next w:val="Normal"/>
+    <w:link w:val="Heading1Char"/>
+    <w:uiPriority w:val="9"/>
+    <w:qFormat/>
+    <w:rsid w:val="00A34BBB"/>
+    <w:pPr>
+      <w:keepNext/>
+      <w:keepLines/>
+      <w:spacing w:before="240" w:after="0"/>
+      <w:outlineLvl w:val="0"/>
+    </w:pPr>
+    <w:rPr>
+      <w:rFonts w:asciiTheme="majorHAnsi" w:eastAsiaTheme="majorEastAsia" w:hAnsiTheme="majorHAnsi" w:cstheme="majorBidi"/>
+      <w:color w:val="365F91" w:themeColor="accent1" w:themeShade="BF"/>
+      <w:sz w:val="32"/>
+      <w:szCs w:val="32"/>
+    </w:rPr>
+  </w:style>
+  <w:style w:type="paragraph" w:styleId="Heading2">
+    <w:name w:val="heading 2"/>
+    <w:basedOn w:val="Normal"/>
+    <w:next w:val="Normal"/>
+    <w:link w:val="Heading2Char"/>
+    <w:uiPriority w:val="9"/>
+    <w:unhideWhenUsed/>
+    <w:qFormat/>
+    <w:rsid w:val="00A34BBB"/>
+    <w:pPr>
+      <w:keepNext/>
+      <w:keepLines/>
+      <w:spacing w:before="40" w:after="0"/>
+      <w:outlineLvl w:val="1"/>
+    </w:pPr>
+    <w:rPr>
+      <w:rFonts w:asciiTheme="majorHAnsi" w:eastAsiaTheme="majorEastAsia" w:hAnsiTheme="majorHAnsi" w:cstheme="majorBidi"/>
+      <w:color w:val="365F91" w:themeColor="accent1" w:themeShade="BF"/>
+      <w:sz w:val="26"/>
+      <w:szCs w:val="26"/>
+    </w:rPr>
+  </w:style>
+  <w:style w:type="paragraph" w:styleId="Heading3">
+    <w:name w:val="heading 3"/>
+    <w:basedOn w:val="Normal"/>
+    <w:next w:val="Normal"/>
+    <w:link w:val="Heading3Char"/>
+    <w:uiPriority w:val="9"/>
+    <w:unhideWhenUsed/>
+    <w:qFormat/>
+    <w:rsid w:val="00A34BBB"/>
+    <w:pPr>
+      <w:keepNext/>
+      <w:keepLines/>
+      <w:spacing w:before="40" w:after="0"/>
+      <w:outlineLvl w:val="2"/>
+    </w:pPr>
+    <w:rPr>
+      <w:rFonts w:asciiTheme="majorHAnsi" w:eastAsiaTheme="majorEastAsia" w:hAnsiTheme="majorHAnsi" w:cstheme="majorBidi"/>
+      <w:color w:val="243F60" w:themeColor="accent1" w:themeShade="7F"/>
+      <w:sz w:val="24"/>
+      <w:szCs w:val="24"/>
+    </w:rPr>
+  </w:style>
+  <w:style w:type="paragraph" w:styleId="Heading4">
+    <w:name w:val="heading 4"/>
+    <w:basedOn w:val="Normal"/>
+    <w:next w:val="Normal"/>
+    <w:link w:val="Heading4Char"/>
+    <w:uiPriority w:val="9"/>
+    <w:unhideWhenUsed/>
+    <w:qFormat/>
+    <w:rsid w:val="00356AA7"/>
+    <w:pPr>
+      <w:keepNext/>
+      <w:keepLines/>
+      <w:spacing w:before="40" w:after="0"/>
+      <w:outlineLvl w:val="3"/>
+    </w:pPr>
+    <w:rPr>
+      <w:rFonts w:asciiTheme="majorHAnsi" w:eastAsiaTheme="majorEastAsia" w:hAnsiTheme="majorHAnsi" w:cstheme="majorBidi"/>
+      <w:i/>
+      <w:iCs/>
+      <w:color w:val="365F91" w:themeColor="accent1" w:themeShade="BF"/>
+    </w:rPr>
   </w:style>
   <w:style w:type="character" w:default="1" w:styleId="DefaultParagraphFont">
     <w:name w:val="Default Paragraph Font"/>
@@ -2523,255 +3235,101 @@
       <w:contextualSpacing/>
     </w:pPr>
   </w:style>
-</w:styles>
-</file>
-
-<file path=word/stylesWithEffects.xml><?xml version="1.0" encoding="utf-8"?>
-<w:styles xmlns:wpc="http://schemas.microsoft.com/office/word/2010/wordprocessingCanvas" xmlns:mc="http://schemas.openxmlformats.org/markup-compatibility/2006" xmlns:o="urn:schemas-microsoft-com:office:office" xmlns:r="http://schemas.openxmlformats.org/officeDocument/2006/relationships" xmlns:m="http://schemas.openxmlformats.org/officeDocument/2006/math" xmlns:v="urn:schemas-microsoft-com:vml" xmlns:wp14="http://schemas.microsoft.com/office/word/2010/wordprocessingDrawing" xmlns:wp="http://schemas.openxmlformats.org/drawingml/2006/wordprocessingDrawing" xmlns:w10="urn:schemas-microsoft-com:office:word" xmlns:w="http://schemas.openxmlformats.org/wordprocessingml/2006/main" xmlns:w14="http://schemas.microsoft.com/office/word/2010/wordml" xmlns:wpg="http://schemas.microsoft.com/office/word/2010/wordprocessingGroup" xmlns:wpi="http://schemas.microsoft.com/office/word/2010/wordprocessingInk" xmlns:wne="http://schemas.microsoft.com/office/word/2006/wordml" xmlns:wps="http://schemas.microsoft.com/office/word/2010/wordprocessingShape" mc:Ignorable="w14 wp14">
-  <w:docDefaults>
-    <w:rPrDefault>
-      <w:rPr>
-        <w:rFonts w:asciiTheme="minorHAnsi" w:eastAsiaTheme="minorHAnsi" w:hAnsiTheme="minorHAnsi" w:cstheme="minorBidi"/>
-        <w:sz w:val="22"/>
-        <w:szCs w:val="22"/>
-        <w:lang w:val="en-GB" w:eastAsia="en-US" w:bidi="ar-SA"/>
-      </w:rPr>
-    </w:rPrDefault>
-    <w:pPrDefault>
-      <w:pPr>
-        <w:spacing w:after="200" w:line="276" w:lineRule="auto"/>
-      </w:pPr>
-    </w:pPrDefault>
-  </w:docDefaults>
-  <w:latentStyles w:defLockedState="0" w:defUIPriority="99" w:defSemiHidden="1" w:defUnhideWhenUsed="1" w:defQFormat="0" w:count="267">
-    <w:lsdException w:name="Normal" w:semiHidden="0" w:uiPriority="0" w:unhideWhenUsed="0" w:qFormat="1"/>
-    <w:lsdException w:name="heading 1" w:semiHidden="0" w:uiPriority="9" w:unhideWhenUsed="0" w:qFormat="1"/>
-    <w:lsdException w:name="heading 2" w:uiPriority="9" w:qFormat="1"/>
-    <w:lsdException w:name="heading 3" w:uiPriority="9" w:qFormat="1"/>
-    <w:lsdException w:name="heading 4" w:uiPriority="9" w:qFormat="1"/>
-    <w:lsdException w:name="heading 5" w:uiPriority="9" w:qFormat="1"/>
-    <w:lsdException w:name="heading 6" w:uiPriority="9" w:qFormat="1"/>
-    <w:lsdException w:name="heading 7" w:uiPriority="9" w:qFormat="1"/>
-    <w:lsdException w:name="heading 8" w:uiPriority="9" w:qFormat="1"/>
-    <w:lsdException w:name="heading 9" w:uiPriority="9" w:qFormat="1"/>
-    <w:lsdException w:name="toc 1" w:uiPriority="39"/>
-    <w:lsdException w:name="toc 2" w:uiPriority="39"/>
-    <w:lsdException w:name="toc 3" w:uiPriority="39"/>
-    <w:lsdException w:name="toc 4" w:uiPriority="39"/>
-    <w:lsdException w:name="toc 5" w:uiPriority="39"/>
-    <w:lsdException w:name="toc 6" w:uiPriority="39"/>
-    <w:lsdException w:name="toc 7" w:uiPriority="39"/>
-    <w:lsdException w:name="toc 8" w:uiPriority="39"/>
-    <w:lsdException w:name="toc 9" w:uiPriority="39"/>
-    <w:lsdException w:name="caption" w:uiPriority="35" w:qFormat="1"/>
-    <w:lsdException w:name="Title" w:semiHidden="0" w:uiPriority="10" w:unhideWhenUsed="0" w:qFormat="1"/>
-    <w:lsdException w:name="Default Paragraph Font" w:uiPriority="1"/>
-    <w:lsdException w:name="Subtitle" w:semiHidden="0" w:uiPriority="11" w:unhideWhenUsed="0" w:qFormat="1"/>
-    <w:lsdException w:name="Strong" w:semiHidden="0" w:uiPriority="22" w:unhideWhenUsed="0" w:qFormat="1"/>
-    <w:lsdException w:name="Emphasis" w:semiHidden="0" w:uiPriority="20" w:unhideWhenUsed="0" w:qFormat="1"/>
-    <w:lsdException w:name="Table Grid" w:semiHidden="0" w:uiPriority="59" w:unhideWhenUsed="0"/>
-    <w:lsdException w:name="Placeholder Text" w:unhideWhenUsed="0"/>
-    <w:lsdException w:name="No Spacing" w:semiHidden="0" w:uiPriority="1" w:unhideWhenUsed="0" w:qFormat="1"/>
-    <w:lsdException w:name="Light Shading" w:semiHidden="0" w:uiPriority="60" w:unhideWhenUsed="0"/>
-    <w:lsdException w:name="Light List" w:semiHidden="0" w:uiPriority="61" w:unhideWhenUsed="0"/>
-    <w:lsdException w:name="Light Grid" w:semiHidden="0" w:uiPriority="62" w:unhideWhenUsed="0"/>
-    <w:lsdException w:name="Medium Shading 1" w:semiHidden="0" w:uiPriority="63" w:unhideWhenUsed="0"/>
-    <w:lsdException w:name="Medium Shading 2" w:semiHidden="0" w:uiPriority="64" w:unhideWhenUsed="0"/>
-    <w:lsdException w:name="Medium List 1" w:semiHidden="0" w:uiPriority="65" w:unhideWhenUsed="0"/>
-    <w:lsdException w:name="Medium List 2" w:semiHidden="0" w:uiPriority="66" w:unhideWhenUsed="0"/>
-    <w:lsdException w:name="Medium Grid 1" w:semiHidden="0" w:uiPriority="67" w:unhideWhenUsed="0"/>
-    <w:lsdException w:name="Medium Grid 2" w:semiHidden="0" w:uiPriority="68" w:unhideWhenUsed="0"/>
-    <w:lsdException w:name="Medium Grid 3" w:semiHidden="0" w:uiPriority="69" w:unhideWhenUsed="0"/>
-    <w:lsdException w:name="Dark List" w:semiHidden="0" w:uiPriority="70" w:unhideWhenUsed="0"/>
-    <w:lsdException w:name="Colorful Shading" w:semiHidden="0" w:uiPriority="71" w:unhideWhenUsed="0"/>
-    <w:lsdException w:name="Colorful List" w:semiHidden="0" w:uiPriority="72" w:unhideWhenUsed="0"/>
-    <w:lsdException w:name="Colorful Grid" w:semiHidden="0" w:uiPriority="73" w:unhideWhenUsed="0"/>
-    <w:lsdException w:name="Light Shading Accent 1" w:semiHidden="0" w:uiPriority="60" w:unhideWhenUsed="0"/>
-    <w:lsdException w:name="Light List Accent 1" w:semiHidden="0" w:uiPriority="61" w:unhideWhenUsed="0"/>
-    <w:lsdException w:name="Light Grid Accent 1" w:semiHidden="0" w:uiPriority="62" w:unhideWhenUsed="0"/>
-    <w:lsdException w:name="Medium Shading 1 Accent 1" w:semiHidden="0" w:uiPriority="63" w:unhideWhenUsed="0"/>
-    <w:lsdException w:name="Medium Shading 2 Accent 1" w:semiHidden="0" w:uiPriority="64" w:unhideWhenUsed="0"/>
-    <w:lsdException w:name="Medium List 1 Accent 1" w:semiHidden="0" w:uiPriority="65" w:unhideWhenUsed="0"/>
-    <w:lsdException w:name="Revision" w:unhideWhenUsed="0"/>
-    <w:lsdException w:name="List Paragraph" w:semiHidden="0" w:uiPriority="34" w:unhideWhenUsed="0" w:qFormat="1"/>
-    <w:lsdException w:name="Quote" w:semiHidden="0" w:uiPriority="29" w:unhideWhenUsed="0" w:qFormat="1"/>
-    <w:lsdException w:name="Intense Quote" w:semiHidden="0" w:uiPriority="30" w:unhideWhenUsed="0" w:qFormat="1"/>
-    <w:lsdException w:name="Medium List 2 Accent 1" w:semiHidden="0" w:uiPriority="66" w:unhideWhenUsed="0"/>
-    <w:lsdException w:name="Medium Grid 1 Accent 1" w:semiHidden="0" w:uiPriority="67" w:unhideWhenUsed="0"/>
-    <w:lsdException w:name="Medium Grid 2 Accent 1" w:semiHidden="0" w:uiPriority="68" w:unhideWhenUsed="0"/>
-    <w:lsdException w:name="Medium Grid 3 Accent 1" w:semiHidden="0" w:uiPriority="69" w:unhideWhenUsed="0"/>
-    <w:lsdException w:name="Dark List Accent 1" w:semiHidden="0" w:uiPriority="70" w:unhideWhenUsed="0"/>
-    <w:lsdException w:name="Colorful Shading Accent 1" w:semiHidden="0" w:uiPriority="71" w:unhideWhenUsed="0"/>
-    <w:lsdException w:name="Colorful List Accent 1" w:semiHidden="0" w:uiPriority="72" w:unhideWhenUsed="0"/>
-    <w:lsdException w:name="Colorful Grid Accent 1" w:semiHidden="0" w:uiPriority="73" w:unhideWhenUsed="0"/>
-    <w:lsdException w:name="Light Shading Accent 2" w:semiHidden="0" w:uiPriority="60" w:unhideWhenUsed="0"/>
-    <w:lsdException w:name="Light List Accent 2" w:semiHidden="0" w:uiPriority="61" w:unhideWhenUsed="0"/>
-    <w:lsdException w:name="Light Grid Accent 2" w:semiHidden="0" w:uiPriority="62" w:unhideWhenUsed="0"/>
-    <w:lsdException w:name="Medium Shading 1 Accent 2" w:semiHidden="0" w:uiPriority="63" w:unhideWhenUsed="0"/>
-    <w:lsdException w:name="Medium Shading 2 Accent 2" w:semiHidden="0" w:uiPriority="64" w:unhideWhenUsed="0"/>
-    <w:lsdException w:name="Medium List 1 Accent 2" w:semiHidden="0" w:uiPriority="65" w:unhideWhenUsed="0"/>
-    <w:lsdException w:name="Medium List 2 Accent 2" w:semiHidden="0" w:uiPriority="66" w:unhideWhenUsed="0"/>
-    <w:lsdException w:name="Medium Grid 1 Accent 2" w:semiHidden="0" w:uiPriority="67" w:unhideWhenUsed="0"/>
-    <w:lsdException w:name="Medium Grid 2 Accent 2" w:semiHidden="0" w:uiPriority="68" w:unhideWhenUsed="0"/>
-    <w:lsdException w:name="Medium Grid 3 Accent 2" w:semiHidden="0" w:uiPriority="69" w:unhideWhenUsed="0"/>
-    <w:lsdException w:name="Dark List Accent 2" w:semiHidden="0" w:uiPriority="70" w:unhideWhenUsed="0"/>
-    <w:lsdException w:name="Colorful Shading Accent 2" w:semiHidden="0" w:uiPriority="71" w:unhideWhenUsed="0"/>
-    <w:lsdException w:name="Colorful List Accent 2" w:semiHidden="0" w:uiPriority="72" w:unhideWhenUsed="0"/>
-    <w:lsdException w:name="Colorful Grid Accent 2" w:semiHidden="0" w:uiPriority="73" w:unhideWhenUsed="0"/>
-    <w:lsdException w:name="Light Shading Accent 3" w:semiHidden="0" w:uiPriority="60" w:unhideWhenUsed="0"/>
-    <w:lsdException w:name="Light List Accent 3" w:semiHidden="0" w:uiPriority="61" w:unhideWhenUsed="0"/>
-    <w:lsdException w:name="Light Grid Accent 3" w:semiHidden="0" w:uiPriority="62" w:unhideWhenUsed="0"/>
-    <w:lsdException w:name="Medium Shading 1 Accent 3" w:semiHidden="0" w:uiPriority="63" w:unhideWhenUsed="0"/>
-    <w:lsdException w:name="Medium Shading 2 Accent 3" w:semiHidden="0" w:uiPriority="64" w:unhideWhenUsed="0"/>
-    <w:lsdException w:name="Medium List 1 Accent 3" w:semiHidden="0" w:uiPriority="65" w:unhideWhenUsed="0"/>
-    <w:lsdException w:name="Medium List 2 Accent 3" w:semiHidden="0" w:uiPriority="66" w:unhideWhenUsed="0"/>
-    <w:lsdException w:name="Medium Grid 1 Accent 3" w:semiHidden="0" w:uiPriority="67" w:unhideWhenUsed="0"/>
-    <w:lsdException w:name="Medium Grid 2 Accent 3" w:semiHidden="0" w:uiPriority="68" w:unhideWhenUsed="0"/>
-    <w:lsdException w:name="Medium Grid 3 Accent 3" w:semiHidden="0" w:uiPriority="69" w:unhideWhenUsed="0"/>
-    <w:lsdException w:name="Dark List Accent 3" w:semiHidden="0" w:uiPriority="70" w:unhideWhenUsed="0"/>
-    <w:lsdException w:name="Colorful Shading Accent 3" w:semiHidden="0" w:uiPriority="71" w:unhideWhenUsed="0"/>
-    <w:lsdException w:name="Colorful List Accent 3" w:semiHidden="0" w:uiPriority="72" w:unhideWhenUsed="0"/>
-    <w:lsdException w:name="Colorful Grid Accent 3" w:semiHidden="0" w:uiPriority="73" w:unhideWhenUsed="0"/>
-    <w:lsdException w:name="Light Shading Accent 4" w:semiHidden="0" w:uiPriority="60" w:unhideWhenUsed="0"/>
-    <w:lsdException w:name="Light List Accent 4" w:semiHidden="0" w:uiPriority="61" w:unhideWhenUsed="0"/>
-    <w:lsdException w:name="Light Grid Accent 4" w:semiHidden="0" w:uiPriority="62" w:unhideWhenUsed="0"/>
-    <w:lsdException w:name="Medium Shading 1 Accent 4" w:semiHidden="0" w:uiPriority="63" w:unhideWhenUsed="0"/>
-    <w:lsdException w:name="Medium Shading 2 Accent 4" w:semiHidden="0" w:uiPriority="64" w:unhideWhenUsed="0"/>
-    <w:lsdException w:name="Medium List 1 Accent 4" w:semiHidden="0" w:uiPriority="65" w:unhideWhenUsed="0"/>
-    <w:lsdException w:name="Medium List 2 Accent 4" w:semiHidden="0" w:uiPriority="66" w:unhideWhenUsed="0"/>
-    <w:lsdException w:name="Medium Grid 1 Accent 4" w:semiHidden="0" w:uiPriority="67" w:unhideWhenUsed="0"/>
-    <w:lsdException w:name="Medium Grid 2 Accent 4" w:semiHidden="0" w:uiPriority="68" w:unhideWhenUsed="0"/>
-    <w:lsdException w:name="Medium Grid 3 Accent 4" w:semiHidden="0" w:uiPriority="69" w:unhideWhenUsed="0"/>
-    <w:lsdException w:name="Dark List Accent 4" w:semiHidden="0" w:uiPriority="70" w:unhideWhenUsed="0"/>
-    <w:lsdException w:name="Colorful Shading Accent 4" w:semiHidden="0" w:uiPriority="71" w:unhideWhenUsed="0"/>
-    <w:lsdException w:name="Colorful List Accent 4" w:semiHidden="0" w:uiPriority="72" w:unhideWhenUsed="0"/>
-    <w:lsdException w:name="Colorful Grid Accent 4" w:semiHidden="0" w:uiPriority="73" w:unhideWhenUsed="0"/>
-    <w:lsdException w:name="Light Shading Accent 5" w:semiHidden="0" w:uiPriority="60" w:unhideWhenUsed="0"/>
-    <w:lsdException w:name="Light List Accent 5" w:semiHidden="0" w:uiPriority="61" w:unhideWhenUsed="0"/>
-    <w:lsdException w:name="Light Grid Accent 5" w:semiHidden="0" w:uiPriority="62" w:unhideWhenUsed="0"/>
-    <w:lsdException w:name="Medium Shading 1 Accent 5" w:semiHidden="0" w:uiPriority="63" w:unhideWhenUsed="0"/>
-    <w:lsdException w:name="Medium Shading 2 Accent 5" w:semiHidden="0" w:uiPriority="64" w:unhideWhenUsed="0"/>
-    <w:lsdException w:name="Medium List 1 Accent 5" w:semiHidden="0" w:uiPriority="65" w:unhideWhenUsed="0"/>
-    <w:lsdException w:name="Medium List 2 Accent 5" w:semiHidden="0" w:uiPriority="66" w:unhideWhenUsed="0"/>
-    <w:lsdException w:name="Medium Grid 1 Accent 5" w:semiHidden="0" w:uiPriority="67" w:unhideWhenUsed="0"/>
-    <w:lsdException w:name="Medium Grid 2 Accent 5" w:semiHidden="0" w:uiPriority="68" w:unhideWhenUsed="0"/>
-    <w:lsdException w:name="Medium Grid 3 Accent 5" w:semiHidden="0" w:uiPriority="69" w:unhideWhenUsed="0"/>
-    <w:lsdException w:name="Dark List Accent 5" w:semiHidden="0" w:uiPriority="70" w:unhideWhenUsed="0"/>
-    <w:lsdException w:name="Colorful Shading Accent 5" w:semiHidden="0" w:uiPriority="71" w:unhideWhenUsed="0"/>
-    <w:lsdException w:name="Colorful List Accent 5" w:semiHidden="0" w:uiPriority="72" w:unhideWhenUsed="0"/>
-    <w:lsdException w:name="Colorful Grid Accent 5" w:semiHidden="0" w:uiPriority="73" w:unhideWhenUsed="0"/>
-    <w:lsdException w:name="Light Shading Accent 6" w:semiHidden="0" w:uiPriority="60" w:unhideWhenUsed="0"/>
-    <w:lsdException w:name="Light List Accent 6" w:semiHidden="0" w:uiPriority="61" w:unhideWhenUsed="0"/>
-    <w:lsdException w:name="Light Grid Accent 6" w:semiHidden="0" w:uiPriority="62" w:unhideWhenUsed="0"/>
-    <w:lsdException w:name="Medium Shading 1 Accent 6" w:semiHidden="0" w:uiPriority="63" w:unhideWhenUsed="0"/>
-    <w:lsdException w:name="Medium Shading 2 Accent 6" w:semiHidden="0" w:uiPriority="64" w:unhideWhenUsed="0"/>
-    <w:lsdException w:name="Medium List 1 Accent 6" w:semiHidden="0" w:uiPriority="65" w:unhideWhenUsed="0"/>
-    <w:lsdException w:name="Medium List 2 Accent 6" w:semiHidden="0" w:uiPriority="66" w:unhideWhenUsed="0"/>
-    <w:lsdException w:name="Medium Grid 1 Accent 6" w:semiHidden="0" w:uiPriority="67" w:unhideWhenUsed="0"/>
-    <w:lsdException w:name="Medium Grid 2 Accent 6" w:semiHidden="0" w:uiPriority="68" w:unhideWhenUsed="0"/>
-    <w:lsdException w:name="Medium Grid 3 Accent 6" w:semiHidden="0" w:uiPriority="69" w:unhideWhenUsed="0"/>
-    <w:lsdException w:name="Dark List Accent 6" w:semiHidden="0" w:uiPriority="70" w:unhideWhenUsed="0"/>
-    <w:lsdException w:name="Colorful Shading Accent 6" w:semiHidden="0" w:uiPriority="71" w:unhideWhenUsed="0"/>
-    <w:lsdException w:name="Colorful List Accent 6" w:semiHidden="0" w:uiPriority="72" w:unhideWhenUsed="0"/>
-    <w:lsdException w:name="Colorful Grid Accent 6" w:semiHidden="0" w:uiPriority="73" w:unhideWhenUsed="0"/>
-    <w:lsdException w:name="Subtle Emphasis" w:semiHidden="0" w:uiPriority="19" w:unhideWhenUsed="0" w:qFormat="1"/>
-    <w:lsdException w:name="Intense Emphasis" w:semiHidden="0" w:uiPriority="21" w:unhideWhenUsed="0" w:qFormat="1"/>
-    <w:lsdException w:name="Subtle Reference" w:semiHidden="0" w:uiPriority="31" w:unhideWhenUsed="0" w:qFormat="1"/>
-    <w:lsdException w:name="Intense Reference" w:semiHidden="0" w:uiPriority="32" w:unhideWhenUsed="0" w:qFormat="1"/>
-    <w:lsdException w:name="Book Title" w:semiHidden="0" w:uiPriority="33" w:unhideWhenUsed="0" w:qFormat="1"/>
-    <w:lsdException w:name="Bibliography" w:uiPriority="37"/>
-    <w:lsdException w:name="TOC Heading" w:uiPriority="39" w:qFormat="1"/>
-  </w:latentStyles>
-  <w:style w:type="paragraph" w:default="1" w:styleId="Normal">
-    <w:name w:val="Normal"/>
-    <w:qFormat/>
+  <w:style w:type="character" w:customStyle="1" w:styleId="Heading1Char">
+    <w:name w:val="Heading 1 Char"/>
+    <w:basedOn w:val="DefaultParagraphFont"/>
+    <w:link w:val="Heading1"/>
+    <w:uiPriority w:val="9"/>
+    <w:rsid w:val="00A34BBB"/>
+    <w:rPr>
+      <w:rFonts w:asciiTheme="majorHAnsi" w:eastAsiaTheme="majorEastAsia" w:hAnsiTheme="majorHAnsi" w:cstheme="majorBidi"/>
+      <w:color w:val="365F91" w:themeColor="accent1" w:themeShade="BF"/>
+      <w:sz w:val="32"/>
+      <w:szCs w:val="32"/>
+    </w:rPr>
   </w:style>
-  <w:style w:type="character" w:default="1" w:styleId="DefaultParagraphFont">
-    <w:name w:val="Default Paragraph Font"/>
-    <w:uiPriority w:val="1"/>
-    <w:semiHidden/>
+  <w:style w:type="character" w:customStyle="1" w:styleId="Heading2Char">
+    <w:name w:val="Heading 2 Char"/>
+    <w:basedOn w:val="DefaultParagraphFont"/>
+    <w:link w:val="Heading2"/>
+    <w:uiPriority w:val="9"/>
+    <w:rsid w:val="00A34BBB"/>
+    <w:rPr>
+      <w:rFonts w:asciiTheme="majorHAnsi" w:eastAsiaTheme="majorEastAsia" w:hAnsiTheme="majorHAnsi" w:cstheme="majorBidi"/>
+      <w:color w:val="365F91" w:themeColor="accent1" w:themeShade="BF"/>
+      <w:sz w:val="26"/>
+      <w:szCs w:val="26"/>
+    </w:rPr>
+  </w:style>
+  <w:style w:type="character" w:customStyle="1" w:styleId="Heading3Char">
+    <w:name w:val="Heading 3 Char"/>
+    <w:basedOn w:val="DefaultParagraphFont"/>
+    <w:link w:val="Heading3"/>
+    <w:uiPriority w:val="9"/>
+    <w:rsid w:val="00A34BBB"/>
+    <w:rPr>
+      <w:rFonts w:asciiTheme="majorHAnsi" w:eastAsiaTheme="majorEastAsia" w:hAnsiTheme="majorHAnsi" w:cstheme="majorBidi"/>
+      <w:color w:val="243F60" w:themeColor="accent1" w:themeShade="7F"/>
+      <w:sz w:val="24"/>
+      <w:szCs w:val="24"/>
+    </w:rPr>
+  </w:style>
+  <w:style w:type="paragraph" w:styleId="Header">
+    <w:name w:val="header"/>
+    <w:basedOn w:val="Normal"/>
+    <w:link w:val="HeaderChar"/>
+    <w:uiPriority w:val="99"/>
     <w:unhideWhenUsed/>
-  </w:style>
-  <w:style w:type="table" w:default="1" w:styleId="TableNormal">
-    <w:name w:val="Normal Table"/>
-    <w:uiPriority w:val="99"/>
-    <w:semiHidden/>
-    <w:unhideWhenUsed/>
-    <w:tblPr>
-      <w:tblInd w:w="0" w:type="dxa"/>
-      <w:tblCellMar>
-        <w:top w:w="0" w:type="dxa"/>
-        <w:left w:w="108" w:type="dxa"/>
-        <w:bottom w:w="0" w:type="dxa"/>
-        <w:right w:w="108" w:type="dxa"/>
-      </w:tblCellMar>
-    </w:tblPr>
-  </w:style>
-  <w:style w:type="numbering" w:default="1" w:styleId="NoList">
-    <w:name w:val="No List"/>
-    <w:uiPriority w:val="99"/>
-    <w:semiHidden/>
-    <w:unhideWhenUsed/>
-  </w:style>
-  <w:style w:type="table" w:styleId="TableGrid">
-    <w:name w:val="Table Grid"/>
-    <w:basedOn w:val="TableNormal"/>
-    <w:uiPriority w:val="59"/>
-    <w:rsid w:val="00383DE3"/>
+    <w:rsid w:val="00D22B75"/>
     <w:pPr>
+      <w:tabs>
+        <w:tab w:val="center" w:pos="4513"/>
+        <w:tab w:val="right" w:pos="9026"/>
+      </w:tabs>
       <w:spacing w:after="0" w:line="240" w:lineRule="auto"/>
     </w:pPr>
-    <w:tblPr>
-      <w:tblBorders>
-        <w:top w:val="single" w:sz="4" w:space="0" w:color="auto"/>
-        <w:left w:val="single" w:sz="4" w:space="0" w:color="auto"/>
-        <w:bottom w:val="single" w:sz="4" w:space="0" w:color="auto"/>
-        <w:right w:val="single" w:sz="4" w:space="0" w:color="auto"/>
-        <w:insideH w:val="single" w:sz="4" w:space="0" w:color="auto"/>
-        <w:insideV w:val="single" w:sz="4" w:space="0" w:color="auto"/>
-      </w:tblBorders>
-    </w:tblPr>
   </w:style>
-  <w:style w:type="paragraph" w:styleId="BalloonText">
-    <w:name w:val="Balloon Text"/>
+  <w:style w:type="character" w:customStyle="1" w:styleId="HeaderChar">
+    <w:name w:val="Header Char"/>
+    <w:basedOn w:val="DefaultParagraphFont"/>
+    <w:link w:val="Header"/>
+    <w:uiPriority w:val="99"/>
+    <w:rsid w:val="00D22B75"/>
+  </w:style>
+  <w:style w:type="paragraph" w:styleId="Footer">
+    <w:name w:val="footer"/>
     <w:basedOn w:val="Normal"/>
-    <w:link w:val="BalloonTextChar"/>
+    <w:link w:val="FooterChar"/>
     <w:uiPriority w:val="99"/>
-    <w:semiHidden/>
     <w:unhideWhenUsed/>
-    <w:rsid w:val="00962263"/>
+    <w:rsid w:val="00D22B75"/>
     <w:pPr>
+      <w:tabs>
+        <w:tab w:val="center" w:pos="4513"/>
+        <w:tab w:val="right" w:pos="9026"/>
+      </w:tabs>
       <w:spacing w:after="0" w:line="240" w:lineRule="auto"/>
     </w:pPr>
+  </w:style>
+  <w:style w:type="character" w:customStyle="1" w:styleId="FooterChar">
+    <w:name w:val="Footer Char"/>
+    <w:basedOn w:val="DefaultParagraphFont"/>
+    <w:link w:val="Footer"/>
+    <w:uiPriority w:val="99"/>
+    <w:rsid w:val="00D22B75"/>
+  </w:style>
+  <w:style w:type="character" w:customStyle="1" w:styleId="Heading4Char">
+    <w:name w:val="Heading 4 Char"/>
+    <w:basedOn w:val="DefaultParagraphFont"/>
+    <w:link w:val="Heading4"/>
+    <w:uiPriority w:val="9"/>
+    <w:rsid w:val="00356AA7"/>
     <w:rPr>
-      <w:rFonts w:ascii="Tahoma" w:hAnsi="Tahoma" w:cs="Tahoma"/>
-      <w:sz w:val="16"/>
-      <w:szCs w:val="16"/>
+      <w:rFonts w:asciiTheme="majorHAnsi" w:eastAsiaTheme="majorEastAsia" w:hAnsiTheme="majorHAnsi" w:cstheme="majorBidi"/>
+      <w:i/>
+      <w:iCs/>
+      <w:color w:val="365F91" w:themeColor="accent1" w:themeShade="BF"/>
     </w:rPr>
-  </w:style>
-  <w:style w:type="character" w:customStyle="1" w:styleId="BalloonTextChar">
-    <w:name w:val="Balloon Text Char"/>
-    <w:basedOn w:val="DefaultParagraphFont"/>
-    <w:link w:val="BalloonText"/>
-    <w:uiPriority w:val="99"/>
-    <w:semiHidden/>
-    <w:rsid w:val="00962263"/>
-    <w:rPr>
-      <w:rFonts w:ascii="Tahoma" w:hAnsi="Tahoma" w:cs="Tahoma"/>
-      <w:sz w:val="16"/>
-      <w:szCs w:val="16"/>
-    </w:rPr>
-  </w:style>
-  <w:style w:type="paragraph" w:styleId="ListParagraph">
-    <w:name w:val="List Paragraph"/>
-    <w:basedOn w:val="Normal"/>
-    <w:uiPriority w:val="34"/>
-    <w:qFormat/>
-    <w:rsid w:val="003B6F00"/>
-    <w:pPr>
-      <w:ind w:left="720"/>
-      <w:contextualSpacing/>
-    </w:pPr>
   </w:style>
 </w:styles>
 </file>

</xml_diff>